<commit_message>
add proceso 5 - Documento de Negocio
</commit_message>
<xml_diff>
--- a/Desarrollo/STSM/Negocio/STSM_DN.docx
+++ b/Desarrollo/STSM/Negocio/STSM_DN.docx
@@ -7,8 +7,6 @@
       <w:pPr>
         <w:jc w:val="right"/>
       </w:pPr>
-      <w:bookmarkStart w:id="0" w:name="_GoBack"/>
-      <w:bookmarkEnd w:id="0"/>
     </w:p>
     <w:p>
       <w:pPr>
@@ -40,8 +38,8 @@
           <w:tab w:val="right" w:pos="9360"/>
         </w:tabs>
       </w:pPr>
-      <w:bookmarkStart w:id="1" w:name="_gjdgxs" w:colFirst="0" w:colLast="0"/>
-      <w:bookmarkEnd w:id="1"/>
+      <w:bookmarkStart w:id="0" w:name="_gjdgxs" w:colFirst="0" w:colLast="0"/>
+      <w:bookmarkEnd w:id="0"/>
       <w:r>
         <w:rPr>
           <w:rFonts w:ascii="Arial" w:eastAsia="Arial" w:hAnsi="Arial" w:cs="Arial"/>
@@ -383,6 +381,9 @@
               <w:contextualSpacing w:val="0"/>
               <w:jc w:val="both"/>
             </w:pPr>
+            <w:r>
+              <w:t>11/09/2018</w:t>
+            </w:r>
           </w:p>
         </w:tc>
         <w:tc>
@@ -401,6 +402,9 @@
               <w:contextualSpacing w:val="0"/>
               <w:jc w:val="both"/>
             </w:pPr>
+            <w:r>
+              <w:t>1.1</w:t>
+            </w:r>
           </w:p>
         </w:tc>
         <w:tc>
@@ -419,6 +423,9 @@
               <w:contextualSpacing w:val="0"/>
               <w:jc w:val="both"/>
             </w:pPr>
+            <w:r>
+              <w:t>Agregando Proceso 5</w:t>
+            </w:r>
           </w:p>
         </w:tc>
         <w:tc>
@@ -437,6 +444,22 @@
               <w:contextualSpacing w:val="0"/>
               <w:jc w:val="both"/>
             </w:pPr>
+            <w:r>
+              <w:t xml:space="preserve">Steve </w:t>
+            </w:r>
+            <w:proofErr w:type="spellStart"/>
+            <w:r>
+              <w:t>Sader</w:t>
+            </w:r>
+            <w:proofErr w:type="spellEnd"/>
+            <w:r>
+              <w:t xml:space="preserve"> Matos </w:t>
+            </w:r>
+            <w:proofErr w:type="spellStart"/>
+            <w:r>
+              <w:t>Manguinuri</w:t>
+            </w:r>
+            <w:proofErr w:type="spellEnd"/>
           </w:p>
         </w:tc>
       </w:tr>
@@ -1061,8 +1084,8 @@
       <w:pPr>
         <w:jc w:val="right"/>
       </w:pPr>
-      <w:bookmarkStart w:id="2" w:name="_30j0zll" w:colFirst="0" w:colLast="0"/>
-      <w:bookmarkEnd w:id="2"/>
+      <w:bookmarkStart w:id="1" w:name="_30j0zll" w:colFirst="0" w:colLast="0"/>
+      <w:bookmarkEnd w:id="1"/>
       <w:r>
         <w:rPr>
           <w:rFonts w:ascii="Arial" w:eastAsia="Arial" w:hAnsi="Arial" w:cs="Arial"/>
@@ -1083,8 +1106,8 @@
         <w:ind w:left="720" w:hanging="718"/>
         <w:jc w:val="both"/>
       </w:pPr>
-      <w:bookmarkStart w:id="3" w:name="_1fob9te" w:colFirst="0" w:colLast="0"/>
-      <w:bookmarkEnd w:id="3"/>
+      <w:bookmarkStart w:id="2" w:name="_1fob9te" w:colFirst="0" w:colLast="0"/>
+      <w:bookmarkEnd w:id="2"/>
       <w:r>
         <w:rPr>
           <w:rFonts w:ascii="Arial" w:eastAsia="Arial" w:hAnsi="Arial" w:cs="Arial"/>
@@ -1142,10 +1165,10 @@
         <w:ind w:left="720" w:hanging="718"/>
         <w:jc w:val="both"/>
       </w:pPr>
-      <w:bookmarkStart w:id="4" w:name="_3dy6vkm" w:colFirst="0" w:colLast="0"/>
-      <w:bookmarkStart w:id="5" w:name="_1t3h5sf" w:colFirst="0" w:colLast="0"/>
+      <w:bookmarkStart w:id="3" w:name="_3dy6vkm" w:colFirst="0" w:colLast="0"/>
+      <w:bookmarkStart w:id="4" w:name="_1t3h5sf" w:colFirst="0" w:colLast="0"/>
+      <w:bookmarkEnd w:id="3"/>
       <w:bookmarkEnd w:id="4"/>
-      <w:bookmarkEnd w:id="5"/>
       <w:r>
         <w:rPr>
           <w:rFonts w:ascii="Arial" w:eastAsia="Arial" w:hAnsi="Arial" w:cs="Arial"/>
@@ -2341,8 +2364,8 @@
         <w:ind w:left="720"/>
         <w:jc w:val="both"/>
       </w:pPr>
-      <w:bookmarkStart w:id="6" w:name="_4d34og8" w:colFirst="0" w:colLast="0"/>
-      <w:bookmarkEnd w:id="6"/>
+      <w:bookmarkStart w:id="5" w:name="_4d34og8" w:colFirst="0" w:colLast="0"/>
+      <w:bookmarkEnd w:id="5"/>
     </w:p>
     <w:p>
       <w:pPr>
@@ -2354,8 +2377,8 @@
         <w:ind w:left="720" w:hanging="718"/>
         <w:jc w:val="both"/>
       </w:pPr>
-      <w:bookmarkStart w:id="7" w:name="_2s8eyo1" w:colFirst="0" w:colLast="0"/>
-      <w:bookmarkEnd w:id="7"/>
+      <w:bookmarkStart w:id="6" w:name="_2s8eyo1" w:colFirst="0" w:colLast="0"/>
+      <w:bookmarkEnd w:id="6"/>
       <w:r>
         <w:rPr>
           <w:rFonts w:ascii="Arial" w:eastAsia="Arial" w:hAnsi="Arial" w:cs="Arial"/>
@@ -2471,8 +2494,8 @@
         <w:ind w:left="720" w:hanging="718"/>
         <w:jc w:val="both"/>
       </w:pPr>
-      <w:bookmarkStart w:id="8" w:name="_17dp8vu" w:colFirst="0" w:colLast="0"/>
-      <w:bookmarkEnd w:id="8"/>
+      <w:bookmarkStart w:id="7" w:name="_17dp8vu" w:colFirst="0" w:colLast="0"/>
+      <w:bookmarkEnd w:id="7"/>
       <w:r>
         <w:rPr>
           <w:rFonts w:ascii="Arial" w:eastAsia="Arial" w:hAnsi="Arial" w:cs="Arial"/>
@@ -3622,8 +3645,8 @@
       </w:pPr>
     </w:p>
     <w:p>
-      <w:bookmarkStart w:id="9" w:name="_3rdcrjn" w:colFirst="0" w:colLast="0"/>
-      <w:bookmarkEnd w:id="9"/>
+      <w:bookmarkStart w:id="8" w:name="_3rdcrjn" w:colFirst="0" w:colLast="0"/>
+      <w:bookmarkEnd w:id="8"/>
     </w:p>
     <w:p>
       <w:pPr>
@@ -3631,8 +3654,8 @@
         <w:ind w:left="720"/>
         <w:jc w:val="both"/>
       </w:pPr>
-      <w:bookmarkStart w:id="10" w:name="_26in1rg" w:colFirst="0" w:colLast="0"/>
-      <w:bookmarkEnd w:id="10"/>
+      <w:bookmarkStart w:id="9" w:name="_26in1rg" w:colFirst="0" w:colLast="0"/>
+      <w:bookmarkEnd w:id="9"/>
     </w:p>
     <w:p>
       <w:pPr>
@@ -3644,8 +3667,8 @@
         <w:ind w:left="720" w:hanging="718"/>
         <w:jc w:val="both"/>
       </w:pPr>
-      <w:bookmarkStart w:id="11" w:name="_lnxbz9" w:colFirst="0" w:colLast="0"/>
-      <w:bookmarkEnd w:id="11"/>
+      <w:bookmarkStart w:id="10" w:name="_lnxbz9" w:colFirst="0" w:colLast="0"/>
+      <w:bookmarkEnd w:id="10"/>
       <w:r>
         <w:rPr>
           <w:rFonts w:ascii="Arial" w:eastAsia="Arial" w:hAnsi="Arial" w:cs="Arial"/>
@@ -3666,8 +3689,8 @@
         <w:ind w:left="720" w:hanging="718"/>
         <w:jc w:val="both"/>
       </w:pPr>
-      <w:bookmarkStart w:id="12" w:name="_35nkun2" w:colFirst="0" w:colLast="0"/>
-      <w:bookmarkEnd w:id="12"/>
+      <w:bookmarkStart w:id="11" w:name="_35nkun2" w:colFirst="0" w:colLast="0"/>
+      <w:bookmarkEnd w:id="11"/>
       <w:r>
         <w:rPr>
           <w:rFonts w:ascii="Arial" w:eastAsia="Arial" w:hAnsi="Arial" w:cs="Arial"/>
@@ -3714,11 +3737,1850 @@
     </w:p>
     <w:p>
       <w:pPr>
+        <w:numPr>
+          <w:ilvl w:val="0"/>
+          <w:numId w:val="1"/>
+        </w:numPr>
+        <w:spacing w:before="120" w:after="60"/>
+        <w:ind w:left="720" w:hanging="718"/>
+        <w:jc w:val="both"/>
+      </w:pPr>
+      <w:r>
+        <w:rPr>
+          <w:rFonts w:ascii="Arial" w:eastAsia="Arial" w:hAnsi="Arial" w:cs="Arial"/>
+          <w:b/>
+          <w:sz w:val="24"/>
+          <w:szCs w:val="24"/>
+        </w:rPr>
+        <w:t>Procesos 3</w:t>
+      </w:r>
+    </w:p>
+    <w:p>
+      <w:pPr>
+        <w:numPr>
+          <w:ilvl w:val="1"/>
+          <w:numId w:val="1"/>
+        </w:numPr>
+        <w:spacing w:before="120" w:after="60"/>
+        <w:ind w:left="720" w:hanging="718"/>
+        <w:jc w:val="both"/>
+      </w:pPr>
+      <w:r>
+        <w:rPr>
+          <w:rFonts w:ascii="Arial" w:eastAsia="Arial" w:hAnsi="Arial" w:cs="Arial"/>
+          <w:b/>
+        </w:rPr>
+        <w:t>Ficha de Proceso</w:t>
+      </w:r>
+    </w:p>
+    <w:p>
+      <w:pPr>
+        <w:numPr>
+          <w:ilvl w:val="1"/>
+          <w:numId w:val="1"/>
+        </w:numPr>
+        <w:spacing w:before="120" w:after="60"/>
+        <w:ind w:left="720" w:hanging="718"/>
+        <w:jc w:val="both"/>
+      </w:pPr>
+      <w:r>
+        <w:rPr>
+          <w:rFonts w:ascii="Arial" w:eastAsia="Arial" w:hAnsi="Arial" w:cs="Arial"/>
+          <w:b/>
+        </w:rPr>
+        <w:t>Diagrama del Proceso</w:t>
+      </w:r>
+    </w:p>
+    <w:p>
+      <w:pPr>
+        <w:numPr>
+          <w:ilvl w:val="1"/>
+          <w:numId w:val="1"/>
+        </w:numPr>
+        <w:spacing w:before="120" w:after="60"/>
+        <w:ind w:left="720" w:hanging="718"/>
+        <w:jc w:val="both"/>
+      </w:pPr>
+      <w:r>
+        <w:rPr>
+          <w:rFonts w:ascii="Arial" w:eastAsia="Arial" w:hAnsi="Arial" w:cs="Arial"/>
+          <w:b/>
+        </w:rPr>
+        <w:t>Descripción de Actividades</w:t>
+      </w:r>
+    </w:p>
+    <w:p>
+      <w:pPr>
+        <w:numPr>
+          <w:ilvl w:val="0"/>
+          <w:numId w:val="1"/>
+        </w:numPr>
+        <w:spacing w:before="120" w:after="60"/>
+        <w:ind w:left="720" w:hanging="718"/>
+        <w:jc w:val="both"/>
+      </w:pPr>
+      <w:r>
+        <w:rPr>
+          <w:rFonts w:ascii="Arial" w:eastAsia="Arial" w:hAnsi="Arial" w:cs="Arial"/>
+          <w:b/>
+          <w:sz w:val="24"/>
+          <w:szCs w:val="24"/>
+        </w:rPr>
+        <w:t>Procesos 4</w:t>
+      </w:r>
+    </w:p>
+    <w:p>
+      <w:pPr>
+        <w:numPr>
+          <w:ilvl w:val="1"/>
+          <w:numId w:val="1"/>
+        </w:numPr>
+        <w:spacing w:before="120" w:after="60"/>
+        <w:ind w:left="720" w:hanging="718"/>
+        <w:jc w:val="both"/>
+      </w:pPr>
+      <w:r>
+        <w:rPr>
+          <w:rFonts w:ascii="Arial" w:eastAsia="Arial" w:hAnsi="Arial" w:cs="Arial"/>
+          <w:b/>
+        </w:rPr>
+        <w:t>Ficha de Proceso</w:t>
+      </w:r>
+    </w:p>
+    <w:p>
+      <w:pPr>
+        <w:numPr>
+          <w:ilvl w:val="1"/>
+          <w:numId w:val="1"/>
+        </w:numPr>
+        <w:spacing w:before="120" w:after="60"/>
+        <w:ind w:left="720" w:hanging="718"/>
+        <w:jc w:val="both"/>
+      </w:pPr>
+      <w:r>
+        <w:rPr>
+          <w:rFonts w:ascii="Arial" w:eastAsia="Arial" w:hAnsi="Arial" w:cs="Arial"/>
+          <w:b/>
+        </w:rPr>
+        <w:t>Diagrama del Proceso</w:t>
+      </w:r>
+    </w:p>
+    <w:p>
+      <w:pPr>
+        <w:numPr>
+          <w:ilvl w:val="1"/>
+          <w:numId w:val="1"/>
+        </w:numPr>
+        <w:spacing w:before="120" w:after="60"/>
+        <w:ind w:left="720" w:hanging="718"/>
+        <w:jc w:val="both"/>
+      </w:pPr>
+      <w:r>
+        <w:rPr>
+          <w:rFonts w:ascii="Arial" w:eastAsia="Arial" w:hAnsi="Arial" w:cs="Arial"/>
+          <w:b/>
+        </w:rPr>
+        <w:t>Descripción de Actividades</w:t>
+      </w:r>
+      <w:bookmarkStart w:id="12" w:name="_GoBack"/>
+      <w:bookmarkEnd w:id="12"/>
+    </w:p>
+    <w:p>
+      <w:pPr>
+        <w:numPr>
+          <w:ilvl w:val="0"/>
+          <w:numId w:val="1"/>
+        </w:numPr>
+        <w:spacing w:before="120" w:after="60"/>
+        <w:jc w:val="both"/>
+      </w:pPr>
+      <w:r>
+        <w:rPr>
+          <w:rFonts w:ascii="Arial" w:eastAsia="Arial" w:hAnsi="Arial" w:cs="Arial"/>
+          <w:b/>
+          <w:sz w:val="24"/>
+          <w:szCs w:val="24"/>
+        </w:rPr>
+        <w:t>Proceso: Administración de Reclamos</w:t>
+      </w:r>
+    </w:p>
+    <w:p>
+      <w:pPr>
+        <w:numPr>
+          <w:ilvl w:val="1"/>
+          <w:numId w:val="1"/>
+        </w:numPr>
+        <w:spacing w:before="120" w:after="60"/>
+        <w:jc w:val="both"/>
+      </w:pPr>
+      <w:r>
+        <w:rPr>
+          <w:rFonts w:ascii="Arial" w:eastAsia="Arial" w:hAnsi="Arial" w:cs="Arial"/>
+          <w:b/>
+        </w:rPr>
+        <w:t>Ficha de Proceso</w:t>
+      </w:r>
+    </w:p>
+    <w:p>
+      <w:pPr>
         <w:spacing w:before="120" w:after="60"/>
         <w:ind w:left="720"/>
         <w:jc w:val="both"/>
       </w:pPr>
     </w:p>
+    <w:tbl>
+      <w:tblPr>
+        <w:tblW w:w="9468" w:type="dxa"/>
+        <w:tblInd w:w="108" w:type="dxa"/>
+        <w:tblBorders>
+          <w:top w:val="single" w:sz="4" w:space="0" w:color="000000"/>
+          <w:left w:val="single" w:sz="4" w:space="0" w:color="000000"/>
+          <w:bottom w:val="single" w:sz="4" w:space="0" w:color="000000"/>
+          <w:right w:val="single" w:sz="4" w:space="0" w:color="000000"/>
+          <w:insideH w:val="single" w:sz="4" w:space="0" w:color="000000"/>
+          <w:insideV w:val="single" w:sz="4" w:space="0" w:color="000000"/>
+        </w:tblBorders>
+        <w:tblLayout w:type="fixed"/>
+        <w:tblLook w:val="0600" w:firstRow="0" w:lastRow="0" w:firstColumn="0" w:lastColumn="0" w:noHBand="1" w:noVBand="1"/>
+      </w:tblPr>
+      <w:tblGrid>
+        <w:gridCol w:w="1926"/>
+        <w:gridCol w:w="4311"/>
+        <w:gridCol w:w="1701"/>
+        <w:gridCol w:w="1530"/>
+      </w:tblGrid>
+      <w:tr>
+        <w:tc>
+          <w:tcPr>
+            <w:tcW w:w="1926" w:type="dxa"/>
+            <w:tcMar>
+              <w:top w:w="100" w:type="dxa"/>
+              <w:left w:w="108" w:type="dxa"/>
+              <w:bottom w:w="100" w:type="dxa"/>
+              <w:right w:w="108" w:type="dxa"/>
+            </w:tcMar>
+          </w:tcPr>
+          <w:p>
+            <w:r>
+              <w:rPr>
+                <w:rFonts w:ascii="Arial" w:eastAsia="Arial" w:hAnsi="Arial" w:cs="Arial"/>
+                <w:b/>
+              </w:rPr>
+              <w:t xml:space="preserve">Número o código </w:t>
+            </w:r>
+          </w:p>
+          <w:p>
+            <w:r>
+              <w:rPr>
+                <w:rFonts w:ascii="Arial" w:eastAsia="Arial" w:hAnsi="Arial" w:cs="Arial"/>
+                <w:b/>
+              </w:rPr>
+              <w:t>de proceso</w:t>
+            </w:r>
+          </w:p>
+        </w:tc>
+        <w:tc>
+          <w:tcPr>
+            <w:tcW w:w="4311" w:type="dxa"/>
+            <w:tcMar>
+              <w:top w:w="100" w:type="dxa"/>
+              <w:left w:w="108" w:type="dxa"/>
+              <w:bottom w:w="100" w:type="dxa"/>
+              <w:right w:w="108" w:type="dxa"/>
+            </w:tcMar>
+          </w:tcPr>
+          <w:p>
+            <w:r>
+              <w:rPr>
+                <w:rFonts w:ascii="Arial" w:eastAsia="Arial" w:hAnsi="Arial" w:cs="Arial"/>
+              </w:rPr>
+              <w:t>PROC-005</w:t>
+            </w:r>
+          </w:p>
+        </w:tc>
+        <w:tc>
+          <w:tcPr>
+            <w:tcW w:w="1701" w:type="dxa"/>
+            <w:tcMar>
+              <w:top w:w="100" w:type="dxa"/>
+              <w:left w:w="108" w:type="dxa"/>
+              <w:bottom w:w="100" w:type="dxa"/>
+              <w:right w:w="108" w:type="dxa"/>
+            </w:tcMar>
+          </w:tcPr>
+          <w:p>
+            <w:r>
+              <w:rPr>
+                <w:rFonts w:ascii="Arial" w:eastAsia="Arial" w:hAnsi="Arial" w:cs="Arial"/>
+                <w:b/>
+              </w:rPr>
+              <w:t>Proceso</w:t>
+            </w:r>
+          </w:p>
+        </w:tc>
+        <w:tc>
+          <w:tcPr>
+            <w:tcW w:w="1530" w:type="dxa"/>
+            <w:tcMar>
+              <w:top w:w="100" w:type="dxa"/>
+              <w:left w:w="108" w:type="dxa"/>
+              <w:bottom w:w="100" w:type="dxa"/>
+              <w:right w:w="108" w:type="dxa"/>
+            </w:tcMar>
+          </w:tcPr>
+          <w:p>
+            <w:r>
+              <w:rPr>
+                <w:rFonts w:ascii="Arial" w:eastAsia="Arial" w:hAnsi="Arial" w:cs="Arial"/>
+              </w:rPr>
+              <w:t xml:space="preserve">Administración de Reclamos </w:t>
+            </w:r>
+          </w:p>
+        </w:tc>
+      </w:tr>
+      <w:tr>
+        <w:tc>
+          <w:tcPr>
+            <w:tcW w:w="1926" w:type="dxa"/>
+            <w:tcMar>
+              <w:top w:w="100" w:type="dxa"/>
+              <w:left w:w="108" w:type="dxa"/>
+              <w:bottom w:w="100" w:type="dxa"/>
+              <w:right w:w="108" w:type="dxa"/>
+            </w:tcMar>
+          </w:tcPr>
+          <w:p/>
+        </w:tc>
+        <w:tc>
+          <w:tcPr>
+            <w:tcW w:w="4311" w:type="dxa"/>
+            <w:tcMar>
+              <w:top w:w="100" w:type="dxa"/>
+              <w:left w:w="108" w:type="dxa"/>
+              <w:bottom w:w="100" w:type="dxa"/>
+              <w:right w:w="108" w:type="dxa"/>
+            </w:tcMar>
+          </w:tcPr>
+          <w:p/>
+        </w:tc>
+        <w:tc>
+          <w:tcPr>
+            <w:tcW w:w="1701" w:type="dxa"/>
+            <w:tcMar>
+              <w:top w:w="100" w:type="dxa"/>
+              <w:left w:w="108" w:type="dxa"/>
+              <w:bottom w:w="100" w:type="dxa"/>
+              <w:right w:w="108" w:type="dxa"/>
+            </w:tcMar>
+          </w:tcPr>
+          <w:p>
+            <w:r>
+              <w:rPr>
+                <w:rFonts w:ascii="Arial" w:eastAsia="Arial" w:hAnsi="Arial" w:cs="Arial"/>
+                <w:b/>
+              </w:rPr>
+              <w:t>Responsable</w:t>
+            </w:r>
+          </w:p>
+        </w:tc>
+        <w:tc>
+          <w:tcPr>
+            <w:tcW w:w="1530" w:type="dxa"/>
+            <w:tcMar>
+              <w:top w:w="100" w:type="dxa"/>
+              <w:left w:w="108" w:type="dxa"/>
+              <w:bottom w:w="100" w:type="dxa"/>
+              <w:right w:w="108" w:type="dxa"/>
+            </w:tcMar>
+          </w:tcPr>
+          <w:p>
+            <w:r>
+              <w:rPr>
+                <w:rFonts w:ascii="Arial" w:eastAsia="Arial" w:hAnsi="Arial" w:cs="Arial"/>
+              </w:rPr>
+              <w:t>Sistema</w:t>
+            </w:r>
+          </w:p>
+          <w:p/>
+        </w:tc>
+      </w:tr>
+      <w:tr>
+        <w:tc>
+          <w:tcPr>
+            <w:tcW w:w="1926" w:type="dxa"/>
+            <w:tcMar>
+              <w:top w:w="100" w:type="dxa"/>
+              <w:left w:w="108" w:type="dxa"/>
+              <w:bottom w:w="100" w:type="dxa"/>
+              <w:right w:w="108" w:type="dxa"/>
+            </w:tcMar>
+          </w:tcPr>
+          <w:p>
+            <w:r>
+              <w:rPr>
+                <w:rFonts w:ascii="Arial" w:eastAsia="Arial" w:hAnsi="Arial" w:cs="Arial"/>
+                <w:b/>
+              </w:rPr>
+              <w:t>Objetivo / Propósito</w:t>
+            </w:r>
+          </w:p>
+        </w:tc>
+        <w:tc>
+          <w:tcPr>
+            <w:tcW w:w="4311" w:type="dxa"/>
+            <w:tcMar>
+              <w:top w:w="100" w:type="dxa"/>
+              <w:left w:w="108" w:type="dxa"/>
+              <w:bottom w:w="100" w:type="dxa"/>
+              <w:right w:w="108" w:type="dxa"/>
+            </w:tcMar>
+          </w:tcPr>
+          <w:p>
+            <w:r>
+              <w:rPr>
+                <w:rFonts w:ascii="Arial" w:eastAsia="Arial" w:hAnsi="Arial" w:cs="Arial"/>
+              </w:rPr>
+              <w:t>Administrar</w:t>
+            </w:r>
+            <w:r>
+              <w:rPr>
+                <w:rFonts w:ascii="Arial" w:eastAsia="Arial" w:hAnsi="Arial" w:cs="Arial"/>
+              </w:rPr>
+              <w:t xml:space="preserve"> los reclamos de los pasajeros</w:t>
+            </w:r>
+            <w:r>
+              <w:rPr>
+                <w:rFonts w:ascii="Arial" w:eastAsia="Arial" w:hAnsi="Arial" w:cs="Arial"/>
+              </w:rPr>
+              <w:t xml:space="preserve"> , más que todo para prevenir inconvenientes o actos no deseados con el conductor del automóvil.</w:t>
+            </w:r>
+          </w:p>
+        </w:tc>
+        <w:tc>
+          <w:tcPr>
+            <w:tcW w:w="1701" w:type="dxa"/>
+            <w:tcMar>
+              <w:top w:w="100" w:type="dxa"/>
+              <w:left w:w="108" w:type="dxa"/>
+              <w:bottom w:w="100" w:type="dxa"/>
+              <w:right w:w="108" w:type="dxa"/>
+            </w:tcMar>
+          </w:tcPr>
+          <w:p>
+            <w:pPr>
+              <w:spacing w:after="200" w:line="276" w:lineRule="auto"/>
+            </w:pPr>
+          </w:p>
+        </w:tc>
+        <w:tc>
+          <w:tcPr>
+            <w:tcW w:w="1530" w:type="dxa"/>
+            <w:tcMar>
+              <w:top w:w="100" w:type="dxa"/>
+              <w:left w:w="108" w:type="dxa"/>
+              <w:bottom w:w="100" w:type="dxa"/>
+              <w:right w:w="108" w:type="dxa"/>
+            </w:tcMar>
+          </w:tcPr>
+          <w:p>
+            <w:pPr>
+              <w:spacing w:after="200" w:line="276" w:lineRule="auto"/>
+            </w:pPr>
+          </w:p>
+        </w:tc>
+      </w:tr>
+      <w:tr>
+        <w:tc>
+          <w:tcPr>
+            <w:tcW w:w="1926" w:type="dxa"/>
+            <w:tcMar>
+              <w:top w:w="100" w:type="dxa"/>
+              <w:left w:w="108" w:type="dxa"/>
+              <w:bottom w:w="100" w:type="dxa"/>
+              <w:right w:w="108" w:type="dxa"/>
+            </w:tcMar>
+          </w:tcPr>
+          <w:p>
+            <w:r>
+              <w:rPr>
+                <w:rFonts w:ascii="Arial" w:eastAsia="Arial" w:hAnsi="Arial" w:cs="Arial"/>
+                <w:b/>
+              </w:rPr>
+              <w:lastRenderedPageBreak/>
+              <w:t>Frecuencia</w:t>
+            </w:r>
+          </w:p>
+        </w:tc>
+        <w:tc>
+          <w:tcPr>
+            <w:tcW w:w="4311" w:type="dxa"/>
+            <w:tcMar>
+              <w:top w:w="100" w:type="dxa"/>
+              <w:left w:w="108" w:type="dxa"/>
+              <w:bottom w:w="100" w:type="dxa"/>
+              <w:right w:w="108" w:type="dxa"/>
+            </w:tcMar>
+          </w:tcPr>
+          <w:p>
+            <w:r>
+              <w:rPr>
+                <w:rFonts w:ascii="Arial" w:eastAsia="Arial" w:hAnsi="Arial" w:cs="Arial"/>
+              </w:rPr>
+              <w:t>Este proceso se realiza cada vez que se realiza un nuevo viaje.</w:t>
+            </w:r>
+          </w:p>
+        </w:tc>
+        <w:tc>
+          <w:tcPr>
+            <w:tcW w:w="1701" w:type="dxa"/>
+            <w:tcMar>
+              <w:top w:w="100" w:type="dxa"/>
+              <w:left w:w="108" w:type="dxa"/>
+              <w:bottom w:w="100" w:type="dxa"/>
+              <w:right w:w="108" w:type="dxa"/>
+            </w:tcMar>
+          </w:tcPr>
+          <w:p>
+            <w:pPr>
+              <w:spacing w:after="200" w:line="276" w:lineRule="auto"/>
+            </w:pPr>
+          </w:p>
+        </w:tc>
+        <w:tc>
+          <w:tcPr>
+            <w:tcW w:w="1530" w:type="dxa"/>
+            <w:tcMar>
+              <w:top w:w="100" w:type="dxa"/>
+              <w:left w:w="108" w:type="dxa"/>
+              <w:bottom w:w="100" w:type="dxa"/>
+              <w:right w:w="108" w:type="dxa"/>
+            </w:tcMar>
+          </w:tcPr>
+          <w:p>
+            <w:pPr>
+              <w:spacing w:after="200" w:line="276" w:lineRule="auto"/>
+            </w:pPr>
+          </w:p>
+        </w:tc>
+      </w:tr>
+    </w:tbl>
+    <w:p>
+      <w:pPr>
+        <w:spacing w:before="120" w:after="60"/>
+        <w:ind w:left="720"/>
+        <w:jc w:val="both"/>
+      </w:pPr>
+    </w:p>
+    <w:p>
+      <w:pPr>
+        <w:spacing w:before="120" w:after="60"/>
+        <w:ind w:left="720"/>
+        <w:jc w:val="both"/>
+      </w:pPr>
+    </w:p>
+    <w:tbl>
+      <w:tblPr>
+        <w:tblW w:w="9468" w:type="dxa"/>
+        <w:tblInd w:w="108" w:type="dxa"/>
+        <w:tblBorders>
+          <w:top w:val="single" w:sz="4" w:space="0" w:color="000000"/>
+          <w:left w:val="single" w:sz="4" w:space="0" w:color="000000"/>
+          <w:bottom w:val="single" w:sz="4" w:space="0" w:color="000000"/>
+          <w:right w:val="single" w:sz="4" w:space="0" w:color="000000"/>
+          <w:insideH w:val="single" w:sz="4" w:space="0" w:color="000000"/>
+          <w:insideV w:val="single" w:sz="4" w:space="0" w:color="000000"/>
+        </w:tblBorders>
+        <w:tblLayout w:type="fixed"/>
+        <w:tblLook w:val="0600" w:firstRow="0" w:lastRow="0" w:firstColumn="0" w:lastColumn="0" w:noHBand="1" w:noVBand="1"/>
+      </w:tblPr>
+      <w:tblGrid>
+        <w:gridCol w:w="1417"/>
+        <w:gridCol w:w="1910"/>
+        <w:gridCol w:w="3364"/>
+        <w:gridCol w:w="2777"/>
+      </w:tblGrid>
+      <w:tr>
+        <w:tc>
+          <w:tcPr>
+            <w:tcW w:w="1417" w:type="dxa"/>
+            <w:tcMar>
+              <w:top w:w="100" w:type="dxa"/>
+              <w:left w:w="108" w:type="dxa"/>
+              <w:bottom w:w="100" w:type="dxa"/>
+              <w:right w:w="108" w:type="dxa"/>
+            </w:tcMar>
+          </w:tcPr>
+          <w:p>
+            <w:pPr>
+              <w:jc w:val="center"/>
+            </w:pPr>
+            <w:r>
+              <w:rPr>
+                <w:rFonts w:ascii="Arial" w:eastAsia="Arial" w:hAnsi="Arial" w:cs="Arial"/>
+                <w:b/>
+              </w:rPr>
+              <w:t>Identificador</w:t>
+            </w:r>
+          </w:p>
+        </w:tc>
+        <w:tc>
+          <w:tcPr>
+            <w:tcW w:w="1910" w:type="dxa"/>
+            <w:tcMar>
+              <w:top w:w="100" w:type="dxa"/>
+              <w:left w:w="108" w:type="dxa"/>
+              <w:bottom w:w="100" w:type="dxa"/>
+              <w:right w:w="108" w:type="dxa"/>
+            </w:tcMar>
+          </w:tcPr>
+          <w:p>
+            <w:pPr>
+              <w:jc w:val="center"/>
+            </w:pPr>
+            <w:r>
+              <w:rPr>
+                <w:rFonts w:ascii="Arial" w:eastAsia="Arial" w:hAnsi="Arial" w:cs="Arial"/>
+                <w:b/>
+              </w:rPr>
+              <w:t>Actividad</w:t>
+            </w:r>
+          </w:p>
+        </w:tc>
+        <w:tc>
+          <w:tcPr>
+            <w:tcW w:w="3364" w:type="dxa"/>
+            <w:tcMar>
+              <w:top w:w="100" w:type="dxa"/>
+              <w:left w:w="108" w:type="dxa"/>
+              <w:bottom w:w="100" w:type="dxa"/>
+              <w:right w:w="108" w:type="dxa"/>
+            </w:tcMar>
+          </w:tcPr>
+          <w:p>
+            <w:pPr>
+              <w:jc w:val="center"/>
+            </w:pPr>
+            <w:r>
+              <w:rPr>
+                <w:rFonts w:ascii="Arial" w:eastAsia="Arial" w:hAnsi="Arial" w:cs="Arial"/>
+                <w:b/>
+              </w:rPr>
+              <w:t>Datos de Entrada</w:t>
+            </w:r>
+          </w:p>
+        </w:tc>
+        <w:tc>
+          <w:tcPr>
+            <w:tcW w:w="2777" w:type="dxa"/>
+            <w:tcMar>
+              <w:top w:w="100" w:type="dxa"/>
+              <w:left w:w="108" w:type="dxa"/>
+              <w:bottom w:w="100" w:type="dxa"/>
+              <w:right w:w="108" w:type="dxa"/>
+            </w:tcMar>
+          </w:tcPr>
+          <w:p>
+            <w:pPr>
+              <w:jc w:val="center"/>
+            </w:pPr>
+            <w:r>
+              <w:rPr>
+                <w:rFonts w:ascii="Arial" w:eastAsia="Arial" w:hAnsi="Arial" w:cs="Arial"/>
+                <w:b/>
+              </w:rPr>
+              <w:t>Datos de Salida</w:t>
+            </w:r>
+          </w:p>
+        </w:tc>
+      </w:tr>
+      <w:tr>
+        <w:tc>
+          <w:tcPr>
+            <w:tcW w:w="1417" w:type="dxa"/>
+            <w:tcMar>
+              <w:top w:w="100" w:type="dxa"/>
+              <w:left w:w="108" w:type="dxa"/>
+              <w:bottom w:w="100" w:type="dxa"/>
+              <w:right w:w="108" w:type="dxa"/>
+            </w:tcMar>
+          </w:tcPr>
+          <w:p>
+            <w:pPr>
+              <w:jc w:val="center"/>
+            </w:pPr>
+            <w:r>
+              <w:rPr>
+                <w:rFonts w:ascii="Arial" w:eastAsia="Arial" w:hAnsi="Arial" w:cs="Arial"/>
+              </w:rPr>
+              <w:t>1</w:t>
+            </w:r>
+          </w:p>
+        </w:tc>
+        <w:tc>
+          <w:tcPr>
+            <w:tcW w:w="1910" w:type="dxa"/>
+            <w:tcMar>
+              <w:top w:w="100" w:type="dxa"/>
+              <w:left w:w="108" w:type="dxa"/>
+              <w:bottom w:w="100" w:type="dxa"/>
+              <w:right w:w="108" w:type="dxa"/>
+            </w:tcMar>
+          </w:tcPr>
+          <w:p>
+            <w:r>
+              <w:rPr>
+                <w:rFonts w:ascii="Arial" w:eastAsia="Arial" w:hAnsi="Arial" w:cs="Arial"/>
+              </w:rPr>
+              <w:t>Verificar Reclamo</w:t>
+            </w:r>
+          </w:p>
+        </w:tc>
+        <w:tc>
+          <w:tcPr>
+            <w:tcW w:w="3364" w:type="dxa"/>
+            <w:tcMar>
+              <w:top w:w="100" w:type="dxa"/>
+              <w:left w:w="108" w:type="dxa"/>
+              <w:bottom w:w="100" w:type="dxa"/>
+              <w:right w:w="108" w:type="dxa"/>
+            </w:tcMar>
+          </w:tcPr>
+          <w:p>
+            <w:r>
+              <w:rPr>
+                <w:rFonts w:ascii="Arial" w:eastAsia="Arial" w:hAnsi="Arial" w:cs="Arial"/>
+              </w:rPr>
+              <w:t>Reclamo del usuario</w:t>
+            </w:r>
+          </w:p>
+        </w:tc>
+        <w:tc>
+          <w:tcPr>
+            <w:tcW w:w="2777" w:type="dxa"/>
+            <w:tcMar>
+              <w:top w:w="100" w:type="dxa"/>
+              <w:left w:w="108" w:type="dxa"/>
+              <w:bottom w:w="100" w:type="dxa"/>
+              <w:right w:w="108" w:type="dxa"/>
+            </w:tcMar>
+          </w:tcPr>
+          <w:p>
+            <w:r>
+              <w:rPr>
+                <w:rFonts w:ascii="Arial" w:eastAsia="Arial" w:hAnsi="Arial" w:cs="Arial"/>
+              </w:rPr>
+              <w:t>Reclamo del usuario verificado</w:t>
+            </w:r>
+          </w:p>
+        </w:tc>
+      </w:tr>
+      <w:tr>
+        <w:tc>
+          <w:tcPr>
+            <w:tcW w:w="1417" w:type="dxa"/>
+            <w:tcMar>
+              <w:top w:w="100" w:type="dxa"/>
+              <w:left w:w="108" w:type="dxa"/>
+              <w:bottom w:w="100" w:type="dxa"/>
+              <w:right w:w="108" w:type="dxa"/>
+            </w:tcMar>
+          </w:tcPr>
+          <w:p>
+            <w:pPr>
+              <w:jc w:val="center"/>
+            </w:pPr>
+            <w:r>
+              <w:rPr>
+                <w:rFonts w:ascii="Arial" w:eastAsia="Arial" w:hAnsi="Arial" w:cs="Arial"/>
+              </w:rPr>
+              <w:t>2</w:t>
+            </w:r>
+          </w:p>
+        </w:tc>
+        <w:tc>
+          <w:tcPr>
+            <w:tcW w:w="1910" w:type="dxa"/>
+            <w:tcMar>
+              <w:top w:w="100" w:type="dxa"/>
+              <w:left w:w="108" w:type="dxa"/>
+              <w:bottom w:w="100" w:type="dxa"/>
+              <w:right w:w="108" w:type="dxa"/>
+            </w:tcMar>
+          </w:tcPr>
+          <w:p>
+            <w:r>
+              <w:rPr>
+                <w:rFonts w:ascii="Arial" w:eastAsia="Arial" w:hAnsi="Arial" w:cs="Arial"/>
+              </w:rPr>
+              <w:t>Verificar Usuarios del viaje del reclamo</w:t>
+            </w:r>
+          </w:p>
+        </w:tc>
+        <w:tc>
+          <w:tcPr>
+            <w:tcW w:w="3364" w:type="dxa"/>
+            <w:tcMar>
+              <w:top w:w="100" w:type="dxa"/>
+              <w:left w:w="108" w:type="dxa"/>
+              <w:bottom w:w="100" w:type="dxa"/>
+              <w:right w:w="108" w:type="dxa"/>
+            </w:tcMar>
+          </w:tcPr>
+          <w:p>
+            <w:r>
+              <w:rPr>
+                <w:rFonts w:ascii="Arial" w:eastAsia="Arial" w:hAnsi="Arial" w:cs="Arial"/>
+              </w:rPr>
+              <w:t>Reclamo del usuario verificado</w:t>
+            </w:r>
+          </w:p>
+        </w:tc>
+        <w:tc>
+          <w:tcPr>
+            <w:tcW w:w="2777" w:type="dxa"/>
+            <w:tcMar>
+              <w:top w:w="100" w:type="dxa"/>
+              <w:left w:w="108" w:type="dxa"/>
+              <w:bottom w:w="100" w:type="dxa"/>
+              <w:right w:w="108" w:type="dxa"/>
+            </w:tcMar>
+          </w:tcPr>
+          <w:p>
+            <w:r>
+              <w:rPr>
+                <w:rFonts w:ascii="Arial" w:eastAsia="Arial" w:hAnsi="Arial" w:cs="Arial"/>
+              </w:rPr>
+              <w:t>Notificaciones a los usuarios</w:t>
+            </w:r>
+          </w:p>
+        </w:tc>
+      </w:tr>
+      <w:tr>
+        <w:tc>
+          <w:tcPr>
+            <w:tcW w:w="1417" w:type="dxa"/>
+            <w:tcMar>
+              <w:top w:w="100" w:type="dxa"/>
+              <w:left w:w="108" w:type="dxa"/>
+              <w:bottom w:w="100" w:type="dxa"/>
+              <w:right w:w="108" w:type="dxa"/>
+            </w:tcMar>
+          </w:tcPr>
+          <w:p>
+            <w:pPr>
+              <w:jc w:val="center"/>
+            </w:pPr>
+            <w:r>
+              <w:rPr>
+                <w:rFonts w:ascii="Arial" w:eastAsia="Arial" w:hAnsi="Arial" w:cs="Arial"/>
+              </w:rPr>
+              <w:t>3</w:t>
+            </w:r>
+          </w:p>
+        </w:tc>
+        <w:tc>
+          <w:tcPr>
+            <w:tcW w:w="1910" w:type="dxa"/>
+            <w:tcMar>
+              <w:top w:w="100" w:type="dxa"/>
+              <w:left w:w="108" w:type="dxa"/>
+              <w:bottom w:w="100" w:type="dxa"/>
+              <w:right w:w="108" w:type="dxa"/>
+            </w:tcMar>
+          </w:tcPr>
+          <w:p>
+            <w:r>
+              <w:rPr>
+                <w:rFonts w:ascii="Arial" w:eastAsia="Arial" w:hAnsi="Arial" w:cs="Arial"/>
+              </w:rPr>
+              <w:t>Recibir notificación del reclamo</w:t>
+            </w:r>
+          </w:p>
+        </w:tc>
+        <w:tc>
+          <w:tcPr>
+            <w:tcW w:w="3364" w:type="dxa"/>
+            <w:tcMar>
+              <w:top w:w="100" w:type="dxa"/>
+              <w:left w:w="108" w:type="dxa"/>
+              <w:bottom w:w="100" w:type="dxa"/>
+              <w:right w:w="108" w:type="dxa"/>
+            </w:tcMar>
+          </w:tcPr>
+          <w:p>
+            <w:r>
+              <w:rPr>
+                <w:rFonts w:ascii="Arial" w:eastAsia="Arial" w:hAnsi="Arial" w:cs="Arial"/>
+              </w:rPr>
+              <w:t>Notificación de reclamo</w:t>
+            </w:r>
+          </w:p>
+        </w:tc>
+        <w:tc>
+          <w:tcPr>
+            <w:tcW w:w="2777" w:type="dxa"/>
+            <w:tcMar>
+              <w:top w:w="100" w:type="dxa"/>
+              <w:left w:w="108" w:type="dxa"/>
+              <w:bottom w:w="100" w:type="dxa"/>
+              <w:right w:w="108" w:type="dxa"/>
+            </w:tcMar>
+          </w:tcPr>
+          <w:p>
+            <w:r>
+              <w:rPr>
+                <w:rFonts w:ascii="Arial" w:eastAsia="Arial" w:hAnsi="Arial" w:cs="Arial"/>
+              </w:rPr>
+              <w:t>---------</w:t>
+            </w:r>
+          </w:p>
+        </w:tc>
+      </w:tr>
+      <w:tr>
+        <w:tc>
+          <w:tcPr>
+            <w:tcW w:w="1417" w:type="dxa"/>
+            <w:tcMar>
+              <w:top w:w="100" w:type="dxa"/>
+              <w:left w:w="108" w:type="dxa"/>
+              <w:bottom w:w="100" w:type="dxa"/>
+              <w:right w:w="108" w:type="dxa"/>
+            </w:tcMar>
+          </w:tcPr>
+          <w:p>
+            <w:pPr>
+              <w:jc w:val="center"/>
+            </w:pPr>
+            <w:r>
+              <w:rPr>
+                <w:rFonts w:ascii="Arial" w:eastAsia="Arial" w:hAnsi="Arial" w:cs="Arial"/>
+              </w:rPr>
+              <w:t>4</w:t>
+            </w:r>
+          </w:p>
+        </w:tc>
+        <w:tc>
+          <w:tcPr>
+            <w:tcW w:w="1910" w:type="dxa"/>
+            <w:tcMar>
+              <w:top w:w="100" w:type="dxa"/>
+              <w:left w:w="108" w:type="dxa"/>
+              <w:bottom w:w="100" w:type="dxa"/>
+              <w:right w:w="108" w:type="dxa"/>
+            </w:tcMar>
+          </w:tcPr>
+          <w:p>
+            <w:r>
+              <w:rPr>
+                <w:rFonts w:ascii="Arial" w:eastAsia="Arial" w:hAnsi="Arial" w:cs="Arial"/>
+              </w:rPr>
+              <w:t>Se contabiliza los votos</w:t>
+            </w:r>
+          </w:p>
+        </w:tc>
+        <w:tc>
+          <w:tcPr>
+            <w:tcW w:w="3364" w:type="dxa"/>
+            <w:tcMar>
+              <w:top w:w="100" w:type="dxa"/>
+              <w:left w:w="108" w:type="dxa"/>
+              <w:bottom w:w="100" w:type="dxa"/>
+              <w:right w:w="108" w:type="dxa"/>
+            </w:tcMar>
+          </w:tcPr>
+          <w:p>
+            <w:r>
+              <w:rPr>
+                <w:rFonts w:ascii="Arial" w:eastAsia="Arial" w:hAnsi="Arial" w:cs="Arial"/>
+              </w:rPr>
+              <w:t>Respuestas de usuarios</w:t>
+            </w:r>
+          </w:p>
+        </w:tc>
+        <w:tc>
+          <w:tcPr>
+            <w:tcW w:w="2777" w:type="dxa"/>
+            <w:tcMar>
+              <w:top w:w="100" w:type="dxa"/>
+              <w:left w:w="108" w:type="dxa"/>
+              <w:bottom w:w="100" w:type="dxa"/>
+              <w:right w:w="108" w:type="dxa"/>
+            </w:tcMar>
+          </w:tcPr>
+          <w:p>
+            <w:r>
+              <w:rPr>
+                <w:rFonts w:ascii="Arial" w:eastAsia="Arial" w:hAnsi="Arial" w:cs="Arial"/>
+              </w:rPr>
+              <w:t>---------</w:t>
+            </w:r>
+          </w:p>
+        </w:tc>
+      </w:tr>
+    </w:tbl>
+    <w:p>
+      <w:pPr>
+        <w:spacing w:before="120" w:after="60"/>
+        <w:ind w:left="720"/>
+        <w:jc w:val="both"/>
+      </w:pPr>
+    </w:p>
+    <w:p>
+      <w:r>
+        <w:br w:type="page"/>
+      </w:r>
+      <w:bookmarkStart w:id="13" w:name="h.4d34og8" w:colFirst="0" w:colLast="0"/>
+      <w:bookmarkEnd w:id="13"/>
+    </w:p>
+    <w:p>
+      <w:pPr>
+        <w:numPr>
+          <w:ilvl w:val="1"/>
+          <w:numId w:val="1"/>
+        </w:numPr>
+        <w:spacing w:before="120" w:after="60"/>
+        <w:jc w:val="both"/>
+      </w:pPr>
+      <w:bookmarkStart w:id="14" w:name="h.2s8eyo1" w:colFirst="0" w:colLast="0"/>
+      <w:bookmarkEnd w:id="14"/>
+      <w:r>
+        <w:rPr>
+          <w:rFonts w:ascii="Arial" w:eastAsia="Arial" w:hAnsi="Arial" w:cs="Arial"/>
+          <w:b/>
+        </w:rPr>
+        <w:lastRenderedPageBreak/>
+        <w:t>Diagrama del Proceso</w:t>
+      </w:r>
+    </w:p>
+    <w:p>
+      <w:pPr>
+        <w:spacing w:before="120" w:after="60"/>
+        <w:ind w:left="720"/>
+        <w:jc w:val="both"/>
+      </w:pPr>
+      <w:r>
+        <w:rPr>
+          <w:noProof/>
+        </w:rPr>
+        <w:drawing>
+          <wp:inline distT="0" distB="0" distL="0" distR="0" wp14:anchorId="47F79ECF" wp14:editId="0194468A">
+            <wp:extent cx="5943600" cy="5979795"/>
+            <wp:effectExtent l="0" t="0" r="0" b="1905"/>
+            <wp:docPr id="2" name="Imagen 2"/>
+            <wp:cNvGraphicFramePr>
+              <a:graphicFrameLocks xmlns:a="http://schemas.openxmlformats.org/drawingml/2006/main" noChangeAspect="1"/>
+            </wp:cNvGraphicFramePr>
+            <a:graphic xmlns:a="http://schemas.openxmlformats.org/drawingml/2006/main">
+              <a:graphicData uri="http://schemas.openxmlformats.org/drawingml/2006/picture">
+                <pic:pic xmlns:pic="http://schemas.openxmlformats.org/drawingml/2006/picture">
+                  <pic:nvPicPr>
+                    <pic:cNvPr id="1" name="Administracion de Reclamos.png"/>
+                    <pic:cNvPicPr/>
+                  </pic:nvPicPr>
+                  <pic:blipFill>
+                    <a:blip r:embed="rId8">
+                      <a:extLst>
+                        <a:ext uri="{28A0092B-C50C-407E-A947-70E740481C1C}">
+                          <a14:useLocalDpi xmlns:a14="http://schemas.microsoft.com/office/drawing/2010/main" val="0"/>
+                        </a:ext>
+                      </a:extLst>
+                    </a:blip>
+                    <a:stretch>
+                      <a:fillRect/>
+                    </a:stretch>
+                  </pic:blipFill>
+                  <pic:spPr>
+                    <a:xfrm>
+                      <a:off x="0" y="0"/>
+                      <a:ext cx="5943600" cy="5979795"/>
+                    </a:xfrm>
+                    <a:prstGeom prst="rect">
+                      <a:avLst/>
+                    </a:prstGeom>
+                  </pic:spPr>
+                </pic:pic>
+              </a:graphicData>
+            </a:graphic>
+          </wp:inline>
+        </w:drawing>
+      </w:r>
+    </w:p>
+    <w:p>
+      <w:pPr>
+        <w:spacing w:before="120" w:after="60"/>
+        <w:ind w:left="720"/>
+        <w:jc w:val="both"/>
+      </w:pPr>
+    </w:p>
+    <w:p>
+      <w:pPr>
+        <w:spacing w:before="120" w:after="60"/>
+        <w:ind w:left="720"/>
+        <w:jc w:val="both"/>
+      </w:pPr>
+    </w:p>
+    <w:p>
+      <w:pPr>
+        <w:spacing w:before="120" w:after="60"/>
+        <w:jc w:val="both"/>
+      </w:pPr>
+    </w:p>
+    <w:p>
+      <w:pPr>
+        <w:numPr>
+          <w:ilvl w:val="1"/>
+          <w:numId w:val="1"/>
+        </w:numPr>
+        <w:spacing w:before="120" w:after="60"/>
+        <w:jc w:val="both"/>
+      </w:pPr>
+      <w:bookmarkStart w:id="15" w:name="h.17dp8vu" w:colFirst="0" w:colLast="0"/>
+      <w:bookmarkEnd w:id="15"/>
+      <w:r>
+        <w:rPr>
+          <w:rFonts w:ascii="Arial" w:eastAsia="Arial" w:hAnsi="Arial" w:cs="Arial"/>
+          <w:b/>
+        </w:rPr>
+        <w:lastRenderedPageBreak/>
+        <w:t>Descripción de Actividades</w:t>
+      </w:r>
+    </w:p>
+    <w:p/>
+    <w:tbl>
+      <w:tblPr>
+        <w:tblW w:w="9106" w:type="dxa"/>
+        <w:tblInd w:w="108" w:type="dxa"/>
+        <w:tblLayout w:type="fixed"/>
+        <w:tblLook w:val="0600" w:firstRow="0" w:lastRow="0" w:firstColumn="0" w:lastColumn="0" w:noHBand="1" w:noVBand="1"/>
+      </w:tblPr>
+      <w:tblGrid>
+        <w:gridCol w:w="416"/>
+        <w:gridCol w:w="1535"/>
+        <w:gridCol w:w="4320"/>
+        <w:gridCol w:w="1518"/>
+        <w:gridCol w:w="1317"/>
+      </w:tblGrid>
+      <w:tr>
+        <w:trPr>
+          <w:trHeight w:val="420"/>
+        </w:trPr>
+        <w:tc>
+          <w:tcPr>
+            <w:tcW w:w="416" w:type="dxa"/>
+            <w:shd w:val="clear" w:color="auto" w:fill="FFFFFF"/>
+            <w:tcMar>
+              <w:top w:w="100" w:type="dxa"/>
+              <w:left w:w="108" w:type="dxa"/>
+              <w:bottom w:w="100" w:type="dxa"/>
+              <w:right w:w="108" w:type="dxa"/>
+            </w:tcMar>
+          </w:tcPr>
+          <w:p>
+            <w:pPr>
+              <w:jc w:val="center"/>
+            </w:pPr>
+            <w:r>
+              <w:rPr>
+                <w:rFonts w:ascii="Arial" w:eastAsia="Arial" w:hAnsi="Arial" w:cs="Arial"/>
+                <w:b/>
+              </w:rPr>
+              <w:t>ID</w:t>
+            </w:r>
+          </w:p>
+        </w:tc>
+        <w:tc>
+          <w:tcPr>
+            <w:tcW w:w="1535" w:type="dxa"/>
+            <w:shd w:val="clear" w:color="auto" w:fill="FFFFFF"/>
+            <w:tcMar>
+              <w:top w:w="100" w:type="dxa"/>
+              <w:left w:w="108" w:type="dxa"/>
+              <w:bottom w:w="100" w:type="dxa"/>
+              <w:right w:w="108" w:type="dxa"/>
+            </w:tcMar>
+          </w:tcPr>
+          <w:p>
+            <w:pPr>
+              <w:jc w:val="center"/>
+            </w:pPr>
+            <w:r>
+              <w:rPr>
+                <w:rFonts w:ascii="Arial" w:eastAsia="Arial" w:hAnsi="Arial" w:cs="Arial"/>
+                <w:b/>
+              </w:rPr>
+              <w:t>Actividad</w:t>
+            </w:r>
+          </w:p>
+        </w:tc>
+        <w:tc>
+          <w:tcPr>
+            <w:tcW w:w="4320" w:type="dxa"/>
+            <w:shd w:val="clear" w:color="auto" w:fill="FFFFFF"/>
+            <w:tcMar>
+              <w:top w:w="100" w:type="dxa"/>
+              <w:left w:w="108" w:type="dxa"/>
+              <w:bottom w:w="100" w:type="dxa"/>
+              <w:right w:w="108" w:type="dxa"/>
+            </w:tcMar>
+          </w:tcPr>
+          <w:p>
+            <w:pPr>
+              <w:jc w:val="center"/>
+            </w:pPr>
+            <w:r>
+              <w:rPr>
+                <w:rFonts w:ascii="Arial" w:eastAsia="Arial" w:hAnsi="Arial" w:cs="Arial"/>
+                <w:b/>
+              </w:rPr>
+              <w:t xml:space="preserve">Descripción </w:t>
+            </w:r>
+          </w:p>
+        </w:tc>
+        <w:tc>
+          <w:tcPr>
+            <w:tcW w:w="1518" w:type="dxa"/>
+            <w:shd w:val="clear" w:color="auto" w:fill="FFFFFF"/>
+            <w:tcMar>
+              <w:top w:w="100" w:type="dxa"/>
+              <w:left w:w="108" w:type="dxa"/>
+              <w:bottom w:w="100" w:type="dxa"/>
+              <w:right w:w="108" w:type="dxa"/>
+            </w:tcMar>
+          </w:tcPr>
+          <w:p>
+            <w:pPr>
+              <w:jc w:val="center"/>
+            </w:pPr>
+            <w:r>
+              <w:rPr>
+                <w:rFonts w:ascii="Arial" w:eastAsia="Arial" w:hAnsi="Arial" w:cs="Arial"/>
+                <w:b/>
+              </w:rPr>
+              <w:t>Rol</w:t>
+            </w:r>
+          </w:p>
+        </w:tc>
+        <w:tc>
+          <w:tcPr>
+            <w:tcW w:w="1317" w:type="dxa"/>
+            <w:shd w:val="clear" w:color="auto" w:fill="FFFFFF"/>
+            <w:tcMar>
+              <w:top w:w="100" w:type="dxa"/>
+              <w:left w:w="108" w:type="dxa"/>
+              <w:bottom w:w="100" w:type="dxa"/>
+              <w:right w:w="108" w:type="dxa"/>
+            </w:tcMar>
+          </w:tcPr>
+          <w:p>
+            <w:pPr>
+              <w:jc w:val="center"/>
+            </w:pPr>
+            <w:r>
+              <w:rPr>
+                <w:rFonts w:ascii="Arial" w:eastAsia="Arial" w:hAnsi="Arial" w:cs="Arial"/>
+                <w:b/>
+              </w:rPr>
+              <w:t>Tipo</w:t>
+            </w:r>
+          </w:p>
+        </w:tc>
+      </w:tr>
+      <w:tr>
+        <w:trPr>
+          <w:trHeight w:val="1060"/>
+        </w:trPr>
+        <w:tc>
+          <w:tcPr>
+            <w:tcW w:w="416" w:type="dxa"/>
+            <w:shd w:val="clear" w:color="auto" w:fill="FFFFFF"/>
+            <w:tcMar>
+              <w:top w:w="100" w:type="dxa"/>
+              <w:left w:w="108" w:type="dxa"/>
+              <w:bottom w:w="100" w:type="dxa"/>
+              <w:right w:w="108" w:type="dxa"/>
+            </w:tcMar>
+          </w:tcPr>
+          <w:p>
+            <w:pPr>
+              <w:jc w:val="center"/>
+            </w:pPr>
+            <w:r>
+              <w:rPr>
+                <w:rFonts w:ascii="Arial" w:eastAsia="Arial" w:hAnsi="Arial" w:cs="Arial"/>
+              </w:rPr>
+              <w:t>1</w:t>
+            </w:r>
+          </w:p>
+        </w:tc>
+        <w:tc>
+          <w:tcPr>
+            <w:tcW w:w="1535" w:type="dxa"/>
+            <w:shd w:val="clear" w:color="auto" w:fill="FFFFFF"/>
+            <w:tcMar>
+              <w:top w:w="100" w:type="dxa"/>
+              <w:left w:w="108" w:type="dxa"/>
+              <w:bottom w:w="100" w:type="dxa"/>
+              <w:right w:w="108" w:type="dxa"/>
+            </w:tcMar>
+          </w:tcPr>
+          <w:p>
+            <w:r>
+              <w:rPr>
+                <w:rFonts w:ascii="Arial" w:eastAsia="Arial" w:hAnsi="Arial" w:cs="Arial"/>
+              </w:rPr>
+              <w:t>Verificar Reclamo</w:t>
+            </w:r>
+          </w:p>
+        </w:tc>
+        <w:tc>
+          <w:tcPr>
+            <w:tcW w:w="4320" w:type="dxa"/>
+            <w:shd w:val="clear" w:color="auto" w:fill="FFFFFF"/>
+            <w:tcMar>
+              <w:top w:w="100" w:type="dxa"/>
+              <w:left w:w="108" w:type="dxa"/>
+              <w:bottom w:w="100" w:type="dxa"/>
+              <w:right w:w="108" w:type="dxa"/>
+            </w:tcMar>
+          </w:tcPr>
+          <w:p>
+            <w:r>
+              <w:rPr>
+                <w:rFonts w:ascii="Arial" w:eastAsia="Arial" w:hAnsi="Arial" w:cs="Arial"/>
+              </w:rPr>
+              <w:t>Verificar que el reclamo está correctamente hecho , y no hay incongruencias revisando de forma levemente.</w:t>
+            </w:r>
+          </w:p>
+        </w:tc>
+        <w:tc>
+          <w:tcPr>
+            <w:tcW w:w="1518" w:type="dxa"/>
+            <w:shd w:val="clear" w:color="auto" w:fill="FFFFFF"/>
+            <w:tcMar>
+              <w:top w:w="100" w:type="dxa"/>
+              <w:left w:w="108" w:type="dxa"/>
+              <w:bottom w:w="100" w:type="dxa"/>
+              <w:right w:w="108" w:type="dxa"/>
+            </w:tcMar>
+          </w:tcPr>
+          <w:p>
+            <w:r>
+              <w:rPr>
+                <w:rFonts w:ascii="Arial" w:eastAsia="Arial" w:hAnsi="Arial" w:cs="Arial"/>
+              </w:rPr>
+              <w:t>Administrador</w:t>
+            </w:r>
+          </w:p>
+        </w:tc>
+        <w:tc>
+          <w:tcPr>
+            <w:tcW w:w="1317" w:type="dxa"/>
+            <w:shd w:val="clear" w:color="auto" w:fill="FFFFFF"/>
+            <w:tcMar>
+              <w:top w:w="100" w:type="dxa"/>
+              <w:left w:w="108" w:type="dxa"/>
+              <w:bottom w:w="100" w:type="dxa"/>
+              <w:right w:w="108" w:type="dxa"/>
+            </w:tcMar>
+          </w:tcPr>
+          <w:p>
+            <w:pPr>
+              <w:jc w:val="center"/>
+            </w:pPr>
+            <w:r>
+              <w:rPr>
+                <w:rFonts w:ascii="Arial" w:eastAsia="Arial" w:hAnsi="Arial" w:cs="Arial"/>
+              </w:rPr>
+              <w:t>Manual</w:t>
+            </w:r>
+          </w:p>
+        </w:tc>
+      </w:tr>
+      <w:tr>
+        <w:trPr>
+          <w:trHeight w:val="900"/>
+        </w:trPr>
+        <w:tc>
+          <w:tcPr>
+            <w:tcW w:w="416" w:type="dxa"/>
+            <w:shd w:val="clear" w:color="auto" w:fill="FFFFFF"/>
+            <w:tcMar>
+              <w:top w:w="100" w:type="dxa"/>
+              <w:left w:w="108" w:type="dxa"/>
+              <w:bottom w:w="100" w:type="dxa"/>
+              <w:right w:w="108" w:type="dxa"/>
+            </w:tcMar>
+          </w:tcPr>
+          <w:p>
+            <w:pPr>
+              <w:jc w:val="center"/>
+              <w:rPr>
+                <w:rFonts w:ascii="Arial" w:eastAsia="Arial" w:hAnsi="Arial" w:cs="Arial"/>
+              </w:rPr>
+            </w:pPr>
+            <w:r>
+              <w:rPr>
+                <w:rFonts w:ascii="Arial" w:eastAsia="Arial" w:hAnsi="Arial" w:cs="Arial"/>
+              </w:rPr>
+              <w:t>2</w:t>
+            </w:r>
+          </w:p>
+        </w:tc>
+        <w:tc>
+          <w:tcPr>
+            <w:tcW w:w="1535" w:type="dxa"/>
+            <w:shd w:val="clear" w:color="auto" w:fill="FFFFFF"/>
+            <w:tcMar>
+              <w:top w:w="100" w:type="dxa"/>
+              <w:left w:w="108" w:type="dxa"/>
+              <w:bottom w:w="100" w:type="dxa"/>
+              <w:right w:w="108" w:type="dxa"/>
+            </w:tcMar>
+          </w:tcPr>
+          <w:p>
+            <w:pPr>
+              <w:rPr>
+                <w:rFonts w:ascii="Arial" w:eastAsia="Arial" w:hAnsi="Arial" w:cs="Arial"/>
+              </w:rPr>
+            </w:pPr>
+            <w:r>
+              <w:rPr>
+                <w:rFonts w:ascii="Arial" w:eastAsia="Arial" w:hAnsi="Arial" w:cs="Arial"/>
+              </w:rPr>
+              <w:t>Verificar Usuarios del viaje del reclamo</w:t>
+            </w:r>
+          </w:p>
+        </w:tc>
+        <w:tc>
+          <w:tcPr>
+            <w:tcW w:w="4320" w:type="dxa"/>
+            <w:shd w:val="clear" w:color="auto" w:fill="FFFFFF"/>
+            <w:tcMar>
+              <w:top w:w="100" w:type="dxa"/>
+              <w:left w:w="108" w:type="dxa"/>
+              <w:bottom w:w="100" w:type="dxa"/>
+              <w:right w:w="108" w:type="dxa"/>
+            </w:tcMar>
+          </w:tcPr>
+          <w:p>
+            <w:pPr>
+              <w:rPr>
+                <w:rFonts w:ascii="Arial" w:eastAsia="Arial" w:hAnsi="Arial" w:cs="Arial"/>
+              </w:rPr>
+            </w:pPr>
+            <w:r>
+              <w:rPr>
+                <w:rFonts w:ascii="Arial" w:eastAsia="Arial" w:hAnsi="Arial" w:cs="Arial"/>
+              </w:rPr>
+              <w:t>Verificar que pasajeros estaban presentes en el viaje para poder indicar si el reclamo fue correcto.</w:t>
+            </w:r>
+          </w:p>
+        </w:tc>
+        <w:tc>
+          <w:tcPr>
+            <w:tcW w:w="1518" w:type="dxa"/>
+            <w:shd w:val="clear" w:color="auto" w:fill="FFFFFF"/>
+            <w:tcMar>
+              <w:top w:w="100" w:type="dxa"/>
+              <w:left w:w="108" w:type="dxa"/>
+              <w:bottom w:w="100" w:type="dxa"/>
+              <w:right w:w="108" w:type="dxa"/>
+            </w:tcMar>
+          </w:tcPr>
+          <w:p>
+            <w:pPr>
+              <w:rPr>
+                <w:rFonts w:ascii="Arial" w:eastAsia="Arial" w:hAnsi="Arial" w:cs="Arial"/>
+              </w:rPr>
+            </w:pPr>
+            <w:r>
+              <w:rPr>
+                <w:rFonts w:ascii="Arial" w:eastAsia="Arial" w:hAnsi="Arial" w:cs="Arial"/>
+              </w:rPr>
+              <w:t>Sistema</w:t>
+            </w:r>
+          </w:p>
+        </w:tc>
+        <w:tc>
+          <w:tcPr>
+            <w:tcW w:w="1317" w:type="dxa"/>
+            <w:shd w:val="clear" w:color="auto" w:fill="FFFFFF"/>
+            <w:tcMar>
+              <w:top w:w="100" w:type="dxa"/>
+              <w:left w:w="108" w:type="dxa"/>
+              <w:bottom w:w="100" w:type="dxa"/>
+              <w:right w:w="108" w:type="dxa"/>
+            </w:tcMar>
+          </w:tcPr>
+          <w:p>
+            <w:pPr>
+              <w:jc w:val="center"/>
+              <w:rPr>
+                <w:rFonts w:ascii="Arial" w:eastAsia="Arial" w:hAnsi="Arial" w:cs="Arial"/>
+              </w:rPr>
+            </w:pPr>
+            <w:r>
+              <w:rPr>
+                <w:rFonts w:ascii="Arial" w:eastAsia="Arial" w:hAnsi="Arial" w:cs="Arial"/>
+              </w:rPr>
+              <w:t>Automático</w:t>
+            </w:r>
+          </w:p>
+        </w:tc>
+      </w:tr>
+      <w:tr>
+        <w:trPr>
+          <w:trHeight w:val="860"/>
+        </w:trPr>
+        <w:tc>
+          <w:tcPr>
+            <w:tcW w:w="416" w:type="dxa"/>
+            <w:shd w:val="clear" w:color="auto" w:fill="FFFFFF"/>
+            <w:tcMar>
+              <w:top w:w="100" w:type="dxa"/>
+              <w:left w:w="108" w:type="dxa"/>
+              <w:bottom w:w="100" w:type="dxa"/>
+              <w:right w:w="108" w:type="dxa"/>
+            </w:tcMar>
+          </w:tcPr>
+          <w:p>
+            <w:pPr>
+              <w:jc w:val="center"/>
+              <w:rPr>
+                <w:rFonts w:ascii="Arial" w:eastAsia="Arial" w:hAnsi="Arial" w:cs="Arial"/>
+              </w:rPr>
+            </w:pPr>
+            <w:r>
+              <w:rPr>
+                <w:rFonts w:ascii="Arial" w:eastAsia="Arial" w:hAnsi="Arial" w:cs="Arial"/>
+              </w:rPr>
+              <w:t>3</w:t>
+            </w:r>
+          </w:p>
+        </w:tc>
+        <w:tc>
+          <w:tcPr>
+            <w:tcW w:w="1535" w:type="dxa"/>
+            <w:shd w:val="clear" w:color="auto" w:fill="FFFFFF"/>
+            <w:tcMar>
+              <w:top w:w="100" w:type="dxa"/>
+              <w:left w:w="108" w:type="dxa"/>
+              <w:bottom w:w="100" w:type="dxa"/>
+              <w:right w:w="108" w:type="dxa"/>
+            </w:tcMar>
+          </w:tcPr>
+          <w:p>
+            <w:pPr>
+              <w:rPr>
+                <w:rFonts w:ascii="Arial" w:eastAsia="Arial" w:hAnsi="Arial" w:cs="Arial"/>
+              </w:rPr>
+            </w:pPr>
+            <w:r>
+              <w:rPr>
+                <w:rFonts w:ascii="Arial" w:eastAsia="Arial" w:hAnsi="Arial" w:cs="Arial"/>
+              </w:rPr>
+              <w:t>Recibir notificación del reclamo</w:t>
+            </w:r>
+          </w:p>
+        </w:tc>
+        <w:tc>
+          <w:tcPr>
+            <w:tcW w:w="4320" w:type="dxa"/>
+            <w:shd w:val="clear" w:color="auto" w:fill="FFFFFF"/>
+            <w:tcMar>
+              <w:top w:w="100" w:type="dxa"/>
+              <w:left w:w="108" w:type="dxa"/>
+              <w:bottom w:w="100" w:type="dxa"/>
+              <w:right w:w="108" w:type="dxa"/>
+            </w:tcMar>
+          </w:tcPr>
+          <w:p>
+            <w:pPr>
+              <w:rPr>
+                <w:rFonts w:ascii="Arial" w:eastAsia="Arial" w:hAnsi="Arial" w:cs="Arial"/>
+              </w:rPr>
+            </w:pPr>
+            <w:r>
+              <w:rPr>
+                <w:rFonts w:ascii="Arial" w:eastAsia="Arial" w:hAnsi="Arial" w:cs="Arial"/>
+              </w:rPr>
+              <w:t>Recibir la notificación del reclamo hecho por otra persona , para poder verificar si el reclamo está bien pedido o solo es una falacia.</w:t>
+            </w:r>
+          </w:p>
+        </w:tc>
+        <w:tc>
+          <w:tcPr>
+            <w:tcW w:w="1518" w:type="dxa"/>
+            <w:shd w:val="clear" w:color="auto" w:fill="FFFFFF"/>
+            <w:tcMar>
+              <w:top w:w="100" w:type="dxa"/>
+              <w:left w:w="108" w:type="dxa"/>
+              <w:bottom w:w="100" w:type="dxa"/>
+              <w:right w:w="108" w:type="dxa"/>
+            </w:tcMar>
+          </w:tcPr>
+          <w:p>
+            <w:pPr>
+              <w:rPr>
+                <w:rFonts w:ascii="Arial" w:eastAsia="Arial" w:hAnsi="Arial" w:cs="Arial"/>
+              </w:rPr>
+            </w:pPr>
+            <w:r>
+              <w:rPr>
+                <w:rFonts w:ascii="Arial" w:eastAsia="Arial" w:hAnsi="Arial" w:cs="Arial"/>
+              </w:rPr>
+              <w:t>Usuario</w:t>
+            </w:r>
+          </w:p>
+        </w:tc>
+        <w:tc>
+          <w:tcPr>
+            <w:tcW w:w="1317" w:type="dxa"/>
+            <w:shd w:val="clear" w:color="auto" w:fill="FFFFFF"/>
+            <w:tcMar>
+              <w:top w:w="100" w:type="dxa"/>
+              <w:left w:w="108" w:type="dxa"/>
+              <w:bottom w:w="100" w:type="dxa"/>
+              <w:right w:w="108" w:type="dxa"/>
+            </w:tcMar>
+          </w:tcPr>
+          <w:p>
+            <w:pPr>
+              <w:jc w:val="center"/>
+              <w:rPr>
+                <w:rFonts w:ascii="Arial" w:eastAsia="Arial" w:hAnsi="Arial" w:cs="Arial"/>
+              </w:rPr>
+            </w:pPr>
+            <w:r>
+              <w:rPr>
+                <w:rFonts w:ascii="Arial" w:eastAsia="Arial" w:hAnsi="Arial" w:cs="Arial"/>
+              </w:rPr>
+              <w:t>Automático</w:t>
+            </w:r>
+          </w:p>
+        </w:tc>
+      </w:tr>
+      <w:tr>
+        <w:trPr>
+          <w:trHeight w:val="1060"/>
+        </w:trPr>
+        <w:tc>
+          <w:tcPr>
+            <w:tcW w:w="416" w:type="dxa"/>
+            <w:shd w:val="clear" w:color="auto" w:fill="FFFFFF"/>
+            <w:tcMar>
+              <w:top w:w="100" w:type="dxa"/>
+              <w:left w:w="108" w:type="dxa"/>
+              <w:bottom w:w="100" w:type="dxa"/>
+              <w:right w:w="108" w:type="dxa"/>
+            </w:tcMar>
+          </w:tcPr>
+          <w:p>
+            <w:pPr>
+              <w:jc w:val="center"/>
+              <w:rPr>
+                <w:rFonts w:ascii="Arial" w:eastAsia="Arial" w:hAnsi="Arial" w:cs="Arial"/>
+              </w:rPr>
+            </w:pPr>
+            <w:r>
+              <w:rPr>
+                <w:rFonts w:ascii="Arial" w:eastAsia="Arial" w:hAnsi="Arial" w:cs="Arial"/>
+              </w:rPr>
+              <w:t>4</w:t>
+            </w:r>
+          </w:p>
+        </w:tc>
+        <w:tc>
+          <w:tcPr>
+            <w:tcW w:w="1535" w:type="dxa"/>
+            <w:shd w:val="clear" w:color="auto" w:fill="FFFFFF"/>
+            <w:tcMar>
+              <w:top w:w="100" w:type="dxa"/>
+              <w:left w:w="108" w:type="dxa"/>
+              <w:bottom w:w="100" w:type="dxa"/>
+              <w:right w:w="108" w:type="dxa"/>
+            </w:tcMar>
+          </w:tcPr>
+          <w:p>
+            <w:pPr>
+              <w:rPr>
+                <w:rFonts w:ascii="Arial" w:eastAsia="Arial" w:hAnsi="Arial" w:cs="Arial"/>
+              </w:rPr>
+            </w:pPr>
+            <w:r>
+              <w:rPr>
+                <w:rFonts w:ascii="Arial" w:eastAsia="Arial" w:hAnsi="Arial" w:cs="Arial"/>
+              </w:rPr>
+              <w:t>Se contabiliza los votos</w:t>
+            </w:r>
+          </w:p>
+        </w:tc>
+        <w:tc>
+          <w:tcPr>
+            <w:tcW w:w="4320" w:type="dxa"/>
+            <w:shd w:val="clear" w:color="auto" w:fill="FFFFFF"/>
+            <w:tcMar>
+              <w:top w:w="100" w:type="dxa"/>
+              <w:left w:w="108" w:type="dxa"/>
+              <w:bottom w:w="100" w:type="dxa"/>
+              <w:right w:w="108" w:type="dxa"/>
+            </w:tcMar>
+          </w:tcPr>
+          <w:p>
+            <w:pPr>
+              <w:rPr>
+                <w:rFonts w:ascii="Arial" w:eastAsia="Arial" w:hAnsi="Arial" w:cs="Arial"/>
+              </w:rPr>
+            </w:pPr>
+            <w:r>
+              <w:rPr>
+                <w:rFonts w:ascii="Arial" w:eastAsia="Arial" w:hAnsi="Arial" w:cs="Arial"/>
+              </w:rPr>
+              <w:t>Se suma los votos y verifica si es necesario sancionar o no al conductor.</w:t>
+            </w:r>
+          </w:p>
+        </w:tc>
+        <w:tc>
+          <w:tcPr>
+            <w:tcW w:w="1518" w:type="dxa"/>
+            <w:shd w:val="clear" w:color="auto" w:fill="FFFFFF"/>
+            <w:tcMar>
+              <w:top w:w="100" w:type="dxa"/>
+              <w:left w:w="108" w:type="dxa"/>
+              <w:bottom w:w="100" w:type="dxa"/>
+              <w:right w:w="108" w:type="dxa"/>
+            </w:tcMar>
+          </w:tcPr>
+          <w:p>
+            <w:pPr>
+              <w:rPr>
+                <w:rFonts w:ascii="Arial" w:eastAsia="Arial" w:hAnsi="Arial" w:cs="Arial"/>
+              </w:rPr>
+            </w:pPr>
+            <w:r>
+              <w:rPr>
+                <w:rFonts w:ascii="Arial" w:eastAsia="Arial" w:hAnsi="Arial" w:cs="Arial"/>
+              </w:rPr>
+              <w:t>Sistema</w:t>
+            </w:r>
+          </w:p>
+        </w:tc>
+        <w:tc>
+          <w:tcPr>
+            <w:tcW w:w="1317" w:type="dxa"/>
+            <w:shd w:val="clear" w:color="auto" w:fill="FFFFFF"/>
+            <w:tcMar>
+              <w:top w:w="100" w:type="dxa"/>
+              <w:left w:w="108" w:type="dxa"/>
+              <w:bottom w:w="100" w:type="dxa"/>
+              <w:right w:w="108" w:type="dxa"/>
+            </w:tcMar>
+          </w:tcPr>
+          <w:p>
+            <w:pPr>
+              <w:jc w:val="center"/>
+              <w:rPr>
+                <w:rFonts w:ascii="Arial" w:eastAsia="Arial" w:hAnsi="Arial" w:cs="Arial"/>
+              </w:rPr>
+            </w:pPr>
+            <w:r>
+              <w:rPr>
+                <w:rFonts w:ascii="Arial" w:eastAsia="Arial" w:hAnsi="Arial" w:cs="Arial"/>
+              </w:rPr>
+              <w:t>Automático</w:t>
+            </w:r>
+          </w:p>
+        </w:tc>
+      </w:tr>
+    </w:tbl>
+    <w:p>
+      <w:pPr>
+        <w:numPr>
+          <w:ilvl w:val="0"/>
+          <w:numId w:val="1"/>
+        </w:numPr>
+        <w:spacing w:before="120" w:after="60"/>
+        <w:ind w:left="720" w:hanging="718"/>
+        <w:jc w:val="both"/>
+      </w:pPr>
+      <w:r>
+        <w:rPr>
+          <w:rFonts w:ascii="Arial" w:eastAsia="Arial" w:hAnsi="Arial" w:cs="Arial"/>
+          <w:b/>
+          <w:sz w:val="24"/>
+          <w:szCs w:val="24"/>
+        </w:rPr>
+        <w:t>Procesos 6</w:t>
+      </w:r>
+    </w:p>
+    <w:p>
+      <w:pPr>
+        <w:numPr>
+          <w:ilvl w:val="1"/>
+          <w:numId w:val="1"/>
+        </w:numPr>
+        <w:spacing w:before="120" w:after="60"/>
+        <w:ind w:left="720" w:hanging="718"/>
+        <w:jc w:val="both"/>
+      </w:pPr>
+      <w:r>
+        <w:rPr>
+          <w:rFonts w:ascii="Arial" w:eastAsia="Arial" w:hAnsi="Arial" w:cs="Arial"/>
+          <w:b/>
+        </w:rPr>
+        <w:t>Ficha de Proceso</w:t>
+      </w:r>
+    </w:p>
+    <w:p>
+      <w:pPr>
+        <w:numPr>
+          <w:ilvl w:val="1"/>
+          <w:numId w:val="1"/>
+        </w:numPr>
+        <w:spacing w:before="120" w:after="60"/>
+        <w:ind w:left="720" w:hanging="718"/>
+        <w:jc w:val="both"/>
+      </w:pPr>
+      <w:r>
+        <w:rPr>
+          <w:rFonts w:ascii="Arial" w:eastAsia="Arial" w:hAnsi="Arial" w:cs="Arial"/>
+          <w:b/>
+        </w:rPr>
+        <w:t>Diagrama del Proceso</w:t>
+      </w:r>
+    </w:p>
+    <w:p>
+      <w:pPr>
+        <w:numPr>
+          <w:ilvl w:val="1"/>
+          <w:numId w:val="1"/>
+        </w:numPr>
+        <w:spacing w:before="120" w:after="60"/>
+        <w:ind w:left="720" w:hanging="718"/>
+        <w:jc w:val="both"/>
+      </w:pPr>
+      <w:r>
+        <w:rPr>
+          <w:rFonts w:ascii="Arial" w:eastAsia="Arial" w:hAnsi="Arial" w:cs="Arial"/>
+          <w:b/>
+        </w:rPr>
+        <w:t>Descripción de Actividades</w:t>
+      </w:r>
+    </w:p>
+    <w:p>
+      <w:pPr>
+        <w:spacing w:before="120" w:after="60"/>
+        <w:ind w:left="2"/>
+        <w:jc w:val="both"/>
+      </w:pPr>
+    </w:p>
+    <w:p>
+      <w:pPr>
+        <w:spacing w:before="120" w:after="60"/>
+        <w:ind w:left="720"/>
+        <w:jc w:val="both"/>
+      </w:pPr>
+    </w:p>
     <w:p/>
     <w:p>
       <w:pPr>
@@ -3727,8 +5589,8 @@
       </w:pPr>
     </w:p>
     <w:sectPr>
-      <w:headerReference w:type="default" r:id="rId8"/>
-      <w:footerReference w:type="default" r:id="rId9"/>
+      <w:headerReference w:type="default" r:id="rId9"/>
+      <w:footerReference w:type="default" r:id="rId10"/>
       <w:pgSz w:w="12240" w:h="15840"/>
       <w:pgMar w:top="1156" w:right="1440" w:bottom="1440" w:left="1440" w:header="426" w:footer="720" w:gutter="0"/>
       <w:pgNumType w:start="1"/>
@@ -3844,7 +5706,7 @@
             <w:rPr>
               <w:noProof/>
             </w:rPr>
-            <w:t>7</w:t>
+            <w:t>10</w:t>
           </w:r>
           <w:r>
             <w:fldChar w:fldCharType="end"/>
@@ -3865,7 +5727,7 @@
             <w:rPr>
               <w:noProof/>
             </w:rPr>
-            <w:t>7</w:t>
+            <w:t>10</w:t>
           </w:r>
           <w:r>
             <w:fldChar w:fldCharType="end"/>
@@ -4379,6 +6241,128 @@
       </w:rPr>
     </w:lvl>
   </w:abstractNum>
+  <w:abstractNum w:abstractNumId="3" w15:restartNumberingAfterBreak="0">
+    <w:nsid w:val="74105773"/>
+    <w:multiLevelType w:val="multilevel"/>
+    <w:tmpl w:val="645A6A08"/>
+    <w:lvl w:ilvl="0">
+      <w:start w:val="1"/>
+      <w:numFmt w:val="decimal"/>
+      <w:lvlText w:val="%1."/>
+      <w:lvlJc w:val="left"/>
+      <w:pPr>
+        <w:ind w:left="0" w:firstLine="0"/>
+      </w:pPr>
+      <w:rPr>
+        <w:rFonts w:ascii="Arial" w:eastAsia="Arial" w:hAnsi="Arial" w:cs="Arial"/>
+        <w:vertAlign w:val="baseline"/>
+      </w:rPr>
+    </w:lvl>
+    <w:lvl w:ilvl="1">
+      <w:start w:val="1"/>
+      <w:numFmt w:val="decimal"/>
+      <w:lvlText w:val="%1.%2"/>
+      <w:lvlJc w:val="left"/>
+      <w:pPr>
+        <w:ind w:left="0" w:firstLine="0"/>
+      </w:pPr>
+      <w:rPr>
+        <w:rFonts w:ascii="Arial" w:eastAsia="Arial" w:hAnsi="Arial" w:cs="Arial"/>
+        <w:vertAlign w:val="baseline"/>
+      </w:rPr>
+    </w:lvl>
+    <w:lvl w:ilvl="2">
+      <w:start w:val="1"/>
+      <w:numFmt w:val="decimal"/>
+      <w:lvlText w:val="%1.%2.%3"/>
+      <w:lvlJc w:val="left"/>
+      <w:pPr>
+        <w:ind w:left="0" w:firstLine="0"/>
+      </w:pPr>
+      <w:rPr>
+        <w:rFonts w:ascii="Arial" w:eastAsia="Arial" w:hAnsi="Arial" w:cs="Arial"/>
+        <w:vertAlign w:val="baseline"/>
+      </w:rPr>
+    </w:lvl>
+    <w:lvl w:ilvl="3">
+      <w:start w:val="1"/>
+      <w:numFmt w:val="decimal"/>
+      <w:lvlText w:val="%1.%2.%3.%4"/>
+      <w:lvlJc w:val="left"/>
+      <w:pPr>
+        <w:ind w:left="0" w:firstLine="0"/>
+      </w:pPr>
+      <w:rPr>
+        <w:rFonts w:ascii="Arial" w:eastAsia="Arial" w:hAnsi="Arial" w:cs="Arial"/>
+        <w:vertAlign w:val="baseline"/>
+      </w:rPr>
+    </w:lvl>
+    <w:lvl w:ilvl="4">
+      <w:start w:val="1"/>
+      <w:numFmt w:val="decimal"/>
+      <w:lvlText w:val="%1.%2.%3.%4.%5"/>
+      <w:lvlJc w:val="left"/>
+      <w:pPr>
+        <w:ind w:left="0" w:firstLine="0"/>
+      </w:pPr>
+      <w:rPr>
+        <w:rFonts w:ascii="Arial" w:eastAsia="Arial" w:hAnsi="Arial" w:cs="Arial"/>
+        <w:vertAlign w:val="baseline"/>
+      </w:rPr>
+    </w:lvl>
+    <w:lvl w:ilvl="5">
+      <w:start w:val="1"/>
+      <w:numFmt w:val="decimal"/>
+      <w:lvlText w:val="%1.%2.%3.%4.%5.%6"/>
+      <w:lvlJc w:val="left"/>
+      <w:pPr>
+        <w:ind w:left="0" w:firstLine="0"/>
+      </w:pPr>
+      <w:rPr>
+        <w:rFonts w:ascii="Arial" w:eastAsia="Arial" w:hAnsi="Arial" w:cs="Arial"/>
+        <w:vertAlign w:val="baseline"/>
+      </w:rPr>
+    </w:lvl>
+    <w:lvl w:ilvl="6">
+      <w:start w:val="1"/>
+      <w:numFmt w:val="decimal"/>
+      <w:lvlText w:val="%1.%2.%3.%4.%5.%6.%7"/>
+      <w:lvlJc w:val="left"/>
+      <w:pPr>
+        <w:ind w:left="0" w:firstLine="0"/>
+      </w:pPr>
+      <w:rPr>
+        <w:rFonts w:ascii="Arial" w:eastAsia="Arial" w:hAnsi="Arial" w:cs="Arial"/>
+        <w:vertAlign w:val="baseline"/>
+      </w:rPr>
+    </w:lvl>
+    <w:lvl w:ilvl="7">
+      <w:start w:val="1"/>
+      <w:numFmt w:val="decimal"/>
+      <w:lvlText w:val="%1.%2.%3.%4.%5.%6.%7.%8"/>
+      <w:lvlJc w:val="left"/>
+      <w:pPr>
+        <w:ind w:left="0" w:firstLine="0"/>
+      </w:pPr>
+      <w:rPr>
+        <w:rFonts w:ascii="Arial" w:eastAsia="Arial" w:hAnsi="Arial" w:cs="Arial"/>
+        <w:vertAlign w:val="baseline"/>
+      </w:rPr>
+    </w:lvl>
+    <w:lvl w:ilvl="8">
+      <w:start w:val="1"/>
+      <w:numFmt w:val="decimal"/>
+      <w:lvlText w:val="%1.%2.%3.%4.%5.%6.%7.%8.%9"/>
+      <w:lvlJc w:val="left"/>
+      <w:pPr>
+        <w:ind w:left="0" w:firstLine="0"/>
+      </w:pPr>
+      <w:rPr>
+        <w:rFonts w:ascii="Arial" w:eastAsia="Arial" w:hAnsi="Arial" w:cs="Arial"/>
+        <w:vertAlign w:val="baseline"/>
+      </w:rPr>
+    </w:lvl>
+  </w:abstractNum>
   <w:num w:numId="1">
     <w:abstractNumId w:val="0"/>
   </w:num>
@@ -4387,6 +6371,9 @@
   </w:num>
   <w:num w:numId="3">
     <w:abstractNumId w:val="2"/>
+  </w:num>
+  <w:num w:numId="4">
+    <w:abstractNumId w:val="3"/>
   </w:num>
 </w:numbering>
 </file>

</xml_diff>

<commit_message>
agregando el proceso 2 a DN
</commit_message>
<xml_diff>
--- a/Desarrollo/STSM/Negocio/STSM_DN.docx
+++ b/Desarrollo/STSM/Negocio/STSM_DN.docx
@@ -1,6 +1,6 @@
 
 <file path=word/document.xml><?xml version="1.0" encoding="utf-8"?>
-<w:document xmlns:wpc="http://schemas.microsoft.com/office/word/2010/wordprocessingCanvas" xmlns:cx="http://schemas.microsoft.com/office/drawing/2014/chartex" xmlns:mc="http://schemas.openxmlformats.org/markup-compatibility/2006" xmlns:o="urn:schemas-microsoft-com:office:office" xmlns:r="http://schemas.openxmlformats.org/officeDocument/2006/relationships" xmlns:m="http://schemas.openxmlformats.org/officeDocument/2006/math" xmlns:v="urn:schemas-microsoft-com:vml" xmlns:wp14="http://schemas.microsoft.com/office/word/2010/wordprocessingDrawing" xmlns:wp="http://schemas.openxmlformats.org/drawingml/2006/wordprocessingDrawing" xmlns:w10="urn:schemas-microsoft-com:office:word" xmlns:w="http://schemas.openxmlformats.org/wordprocessingml/2006/main" xmlns:w14="http://schemas.microsoft.com/office/word/2010/wordml" xmlns:w15="http://schemas.microsoft.com/office/word/2012/wordml" xmlns:w16se="http://schemas.microsoft.com/office/word/2015/wordml/symex" xmlns:wpg="http://schemas.microsoft.com/office/word/2010/wordprocessingGroup" xmlns:wpi="http://schemas.microsoft.com/office/word/2010/wordprocessingInk" xmlns:wne="http://schemas.microsoft.com/office/word/2006/wordml" xmlns:wps="http://schemas.microsoft.com/office/word/2010/wordprocessingShape" mc:Ignorable="w14 w15 w16se wp14">
+<w:document xmlns:wpc="http://schemas.microsoft.com/office/word/2010/wordprocessingCanvas" xmlns:cx="http://schemas.microsoft.com/office/drawing/2014/chartex" xmlns:cx1="http://schemas.microsoft.com/office/drawing/2015/9/8/chartex" xmlns:cx2="http://schemas.microsoft.com/office/drawing/2015/10/21/chartex" xmlns:cx3="http://schemas.microsoft.com/office/drawing/2016/5/9/chartex" xmlns:cx4="http://schemas.microsoft.com/office/drawing/2016/5/10/chartex" xmlns:cx5="http://schemas.microsoft.com/office/drawing/2016/5/11/chartex" xmlns:cx6="http://schemas.microsoft.com/office/drawing/2016/5/12/chartex" xmlns:cx7="http://schemas.microsoft.com/office/drawing/2016/5/13/chartex" xmlns:cx8="http://schemas.microsoft.com/office/drawing/2016/5/14/chartex" xmlns:mc="http://schemas.openxmlformats.org/markup-compatibility/2006" xmlns:aink="http://schemas.microsoft.com/office/drawing/2016/ink" xmlns:am3d="http://schemas.microsoft.com/office/drawing/2017/model3d" xmlns:o="urn:schemas-microsoft-com:office:office" xmlns:r="http://schemas.openxmlformats.org/officeDocument/2006/relationships" xmlns:m="http://schemas.openxmlformats.org/officeDocument/2006/math" xmlns:v="urn:schemas-microsoft-com:vml" xmlns:wp14="http://schemas.microsoft.com/office/word/2010/wordprocessingDrawing" xmlns:wp="http://schemas.openxmlformats.org/drawingml/2006/wordprocessingDrawing" xmlns:w10="urn:schemas-microsoft-com:office:word" xmlns:w="http://schemas.openxmlformats.org/wordprocessingml/2006/main" xmlns:w14="http://schemas.microsoft.com/office/word/2010/wordml" xmlns:w15="http://schemas.microsoft.com/office/word/2012/wordml" xmlns:w16cid="http://schemas.microsoft.com/office/word/2016/wordml/cid" xmlns:w16se="http://schemas.microsoft.com/office/word/2015/wordml/symex" xmlns:wpg="http://schemas.microsoft.com/office/word/2010/wordprocessingGroup" xmlns:wpi="http://schemas.microsoft.com/office/word/2010/wordprocessingInk" xmlns:wne="http://schemas.microsoft.com/office/word/2006/wordml" xmlns:wps="http://schemas.microsoft.com/office/word/2010/wordprocessingShape" mc:Ignorable="w14 w15 w16se w16cid wp14">
   <w:background w:color="FFFFFF"/>
   <w:body>
     <w:p>
@@ -90,7 +90,16 @@
           <w:sz w:val="36"/>
           <w:szCs w:val="36"/>
         </w:rPr>
-        <w:t>Versión 1.0</w:t>
+        <w:t>Versión 1.</w:t>
+      </w:r>
+      <w:r>
+        <w:rPr>
+          <w:rFonts w:ascii="Arial" w:eastAsia="Arial" w:hAnsi="Arial" w:cs="Arial"/>
+          <w:b/>
+          <w:sz w:val="36"/>
+          <w:szCs w:val="36"/>
+        </w:rPr>
+        <w:t>2</w:t>
       </w:r>
     </w:p>
     <w:p>
@@ -480,6 +489,9 @@
               <w:contextualSpacing w:val="0"/>
               <w:jc w:val="both"/>
             </w:pPr>
+            <w:r>
+              <w:t>12/09/118</w:t>
+            </w:r>
           </w:p>
         </w:tc>
         <w:tc>
@@ -498,6 +510,9 @@
               <w:contextualSpacing w:val="0"/>
               <w:jc w:val="both"/>
             </w:pPr>
+            <w:r>
+              <w:t>1.2</w:t>
+            </w:r>
           </w:p>
         </w:tc>
         <w:tc>
@@ -516,6 +531,9 @@
               <w:contextualSpacing w:val="0"/>
               <w:jc w:val="both"/>
             </w:pPr>
+            <w:r>
+              <w:t>Agregando Proceso 2</w:t>
+            </w:r>
           </w:p>
         </w:tc>
         <w:tc>
@@ -534,6 +552,9 @@
               <w:contextualSpacing w:val="0"/>
               <w:jc w:val="both"/>
             </w:pPr>
+            <w:r>
+              <w:t>Elmer Diaz Quiroz</w:t>
+            </w:r>
           </w:p>
         </w:tc>
       </w:tr>
@@ -3676,7 +3697,16 @@
           <w:sz w:val="24"/>
           <w:szCs w:val="24"/>
         </w:rPr>
-        <w:t>Procesos 2</w:t>
+        <w:t>Proceso 2</w:t>
+      </w:r>
+      <w:r>
+        <w:rPr>
+          <w:rFonts w:ascii="Arial" w:eastAsia="Arial" w:hAnsi="Arial" w:cs="Arial"/>
+          <w:b/>
+          <w:sz w:val="24"/>
+          <w:szCs w:val="24"/>
+        </w:rPr>
+        <w:t>: Mantenimiento de viaje (pasajero)</w:t>
       </w:r>
     </w:p>
     <w:p>
@@ -3701,6 +3731,917 @@
     </w:p>
     <w:p>
       <w:pPr>
+        <w:spacing w:before="120" w:after="60"/>
+        <w:jc w:val="both"/>
+      </w:pPr>
+    </w:p>
+    <w:tbl>
+      <w:tblPr>
+        <w:tblStyle w:val="a0"/>
+        <w:tblW w:w="9468" w:type="dxa"/>
+        <w:tblInd w:w="108" w:type="dxa"/>
+        <w:tblBorders>
+          <w:top w:val="single" w:sz="4" w:space="0" w:color="000000"/>
+          <w:left w:val="single" w:sz="4" w:space="0" w:color="000000"/>
+          <w:bottom w:val="single" w:sz="4" w:space="0" w:color="000000"/>
+          <w:right w:val="single" w:sz="4" w:space="0" w:color="000000"/>
+          <w:insideH w:val="single" w:sz="4" w:space="0" w:color="000000"/>
+          <w:insideV w:val="single" w:sz="4" w:space="0" w:color="000000"/>
+        </w:tblBorders>
+        <w:tblLayout w:type="fixed"/>
+        <w:tblLook w:val="0600" w:firstRow="0" w:lastRow="0" w:firstColumn="0" w:lastColumn="0" w:noHBand="1" w:noVBand="1"/>
+      </w:tblPr>
+      <w:tblGrid>
+        <w:gridCol w:w="1926"/>
+        <w:gridCol w:w="4311"/>
+        <w:gridCol w:w="1701"/>
+        <w:gridCol w:w="1530"/>
+      </w:tblGrid>
+      <w:tr>
+        <w:tc>
+          <w:tcPr>
+            <w:tcW w:w="1926" w:type="dxa"/>
+            <w:tcMar>
+              <w:top w:w="100" w:type="dxa"/>
+              <w:left w:w="108" w:type="dxa"/>
+              <w:bottom w:w="100" w:type="dxa"/>
+              <w:right w:w="108" w:type="dxa"/>
+            </w:tcMar>
+          </w:tcPr>
+          <w:p>
+            <w:pPr>
+              <w:contextualSpacing w:val="0"/>
+            </w:pPr>
+            <w:r>
+              <w:rPr>
+                <w:rFonts w:ascii="Arial" w:eastAsia="Arial" w:hAnsi="Arial" w:cs="Arial"/>
+                <w:b/>
+              </w:rPr>
+              <w:t xml:space="preserve">Número o código </w:t>
+            </w:r>
+          </w:p>
+          <w:p>
+            <w:pPr>
+              <w:contextualSpacing w:val="0"/>
+            </w:pPr>
+            <w:r>
+              <w:rPr>
+                <w:rFonts w:ascii="Arial" w:eastAsia="Arial" w:hAnsi="Arial" w:cs="Arial"/>
+                <w:b/>
+              </w:rPr>
+              <w:t>de proceso</w:t>
+            </w:r>
+          </w:p>
+        </w:tc>
+        <w:tc>
+          <w:tcPr>
+            <w:tcW w:w="4311" w:type="dxa"/>
+            <w:tcMar>
+              <w:top w:w="100" w:type="dxa"/>
+              <w:left w:w="108" w:type="dxa"/>
+              <w:bottom w:w="100" w:type="dxa"/>
+              <w:right w:w="108" w:type="dxa"/>
+            </w:tcMar>
+          </w:tcPr>
+          <w:p>
+            <w:pPr>
+              <w:contextualSpacing w:val="0"/>
+            </w:pPr>
+            <w:r>
+              <w:rPr>
+                <w:rFonts w:ascii="Arial" w:eastAsia="Arial" w:hAnsi="Arial" w:cs="Arial"/>
+              </w:rPr>
+              <w:t>PROC-00</w:t>
+            </w:r>
+            <w:r>
+              <w:rPr>
+                <w:rFonts w:ascii="Arial" w:eastAsia="Arial" w:hAnsi="Arial" w:cs="Arial"/>
+              </w:rPr>
+              <w:t>2</w:t>
+            </w:r>
+          </w:p>
+        </w:tc>
+        <w:tc>
+          <w:tcPr>
+            <w:tcW w:w="1701" w:type="dxa"/>
+            <w:tcMar>
+              <w:top w:w="100" w:type="dxa"/>
+              <w:left w:w="108" w:type="dxa"/>
+              <w:bottom w:w="100" w:type="dxa"/>
+              <w:right w:w="108" w:type="dxa"/>
+            </w:tcMar>
+          </w:tcPr>
+          <w:p>
+            <w:pPr>
+              <w:contextualSpacing w:val="0"/>
+            </w:pPr>
+            <w:r>
+              <w:rPr>
+                <w:rFonts w:ascii="Arial" w:eastAsia="Arial" w:hAnsi="Arial" w:cs="Arial"/>
+                <w:b/>
+              </w:rPr>
+              <w:t>Proceso</w:t>
+            </w:r>
+          </w:p>
+        </w:tc>
+        <w:tc>
+          <w:tcPr>
+            <w:tcW w:w="1530" w:type="dxa"/>
+            <w:tcMar>
+              <w:top w:w="100" w:type="dxa"/>
+              <w:left w:w="108" w:type="dxa"/>
+              <w:bottom w:w="100" w:type="dxa"/>
+              <w:right w:w="108" w:type="dxa"/>
+            </w:tcMar>
+          </w:tcPr>
+          <w:p>
+            <w:pPr>
+              <w:contextualSpacing w:val="0"/>
+            </w:pPr>
+            <w:r>
+              <w:rPr>
+                <w:rFonts w:ascii="Arial" w:eastAsia="Arial" w:hAnsi="Arial" w:cs="Arial"/>
+              </w:rPr>
+              <w:t>Mantenimiento de viaje</w:t>
+            </w:r>
+            <w:r>
+              <w:rPr>
+                <w:rFonts w:ascii="Arial" w:eastAsia="Arial" w:hAnsi="Arial" w:cs="Arial"/>
+              </w:rPr>
+              <w:t xml:space="preserve"> </w:t>
+            </w:r>
+          </w:p>
+        </w:tc>
+      </w:tr>
+      <w:tr>
+        <w:tc>
+          <w:tcPr>
+            <w:tcW w:w="1926" w:type="dxa"/>
+            <w:tcMar>
+              <w:top w:w="100" w:type="dxa"/>
+              <w:left w:w="108" w:type="dxa"/>
+              <w:bottom w:w="100" w:type="dxa"/>
+              <w:right w:w="108" w:type="dxa"/>
+            </w:tcMar>
+          </w:tcPr>
+          <w:p>
+            <w:pPr>
+              <w:contextualSpacing w:val="0"/>
+            </w:pPr>
+          </w:p>
+        </w:tc>
+        <w:tc>
+          <w:tcPr>
+            <w:tcW w:w="4311" w:type="dxa"/>
+            <w:tcMar>
+              <w:top w:w="100" w:type="dxa"/>
+              <w:left w:w="108" w:type="dxa"/>
+              <w:bottom w:w="100" w:type="dxa"/>
+              <w:right w:w="108" w:type="dxa"/>
+            </w:tcMar>
+          </w:tcPr>
+          <w:p>
+            <w:pPr>
+              <w:contextualSpacing w:val="0"/>
+            </w:pPr>
+          </w:p>
+        </w:tc>
+        <w:tc>
+          <w:tcPr>
+            <w:tcW w:w="1701" w:type="dxa"/>
+            <w:tcMar>
+              <w:top w:w="100" w:type="dxa"/>
+              <w:left w:w="108" w:type="dxa"/>
+              <w:bottom w:w="100" w:type="dxa"/>
+              <w:right w:w="108" w:type="dxa"/>
+            </w:tcMar>
+          </w:tcPr>
+          <w:p>
+            <w:pPr>
+              <w:contextualSpacing w:val="0"/>
+            </w:pPr>
+            <w:r>
+              <w:rPr>
+                <w:rFonts w:ascii="Arial" w:eastAsia="Arial" w:hAnsi="Arial" w:cs="Arial"/>
+                <w:b/>
+              </w:rPr>
+              <w:t>Responsable</w:t>
+            </w:r>
+          </w:p>
+        </w:tc>
+        <w:tc>
+          <w:tcPr>
+            <w:tcW w:w="1530" w:type="dxa"/>
+            <w:tcMar>
+              <w:top w:w="100" w:type="dxa"/>
+              <w:left w:w="108" w:type="dxa"/>
+              <w:bottom w:w="100" w:type="dxa"/>
+              <w:right w:w="108" w:type="dxa"/>
+            </w:tcMar>
+          </w:tcPr>
+          <w:p>
+            <w:pPr>
+              <w:contextualSpacing w:val="0"/>
+              <w:rPr>
+                <w:u w:val="single"/>
+              </w:rPr>
+            </w:pPr>
+            <w:r>
+              <w:rPr>
+                <w:rFonts w:ascii="Arial" w:eastAsia="Arial" w:hAnsi="Arial" w:cs="Arial"/>
+              </w:rPr>
+              <w:t>Pasajero</w:t>
+            </w:r>
+          </w:p>
+          <w:p>
+            <w:pPr>
+              <w:contextualSpacing w:val="0"/>
+            </w:pPr>
+          </w:p>
+        </w:tc>
+      </w:tr>
+      <w:tr>
+        <w:tc>
+          <w:tcPr>
+            <w:tcW w:w="1926" w:type="dxa"/>
+            <w:tcMar>
+              <w:top w:w="100" w:type="dxa"/>
+              <w:left w:w="108" w:type="dxa"/>
+              <w:bottom w:w="100" w:type="dxa"/>
+              <w:right w:w="108" w:type="dxa"/>
+            </w:tcMar>
+          </w:tcPr>
+          <w:p>
+            <w:pPr>
+              <w:contextualSpacing w:val="0"/>
+            </w:pPr>
+            <w:r>
+              <w:rPr>
+                <w:rFonts w:ascii="Arial" w:eastAsia="Arial" w:hAnsi="Arial" w:cs="Arial"/>
+                <w:b/>
+              </w:rPr>
+              <w:t>Objetivo / Propósito</w:t>
+            </w:r>
+          </w:p>
+        </w:tc>
+        <w:tc>
+          <w:tcPr>
+            <w:tcW w:w="4311" w:type="dxa"/>
+            <w:tcMar>
+              <w:top w:w="100" w:type="dxa"/>
+              <w:left w:w="108" w:type="dxa"/>
+              <w:bottom w:w="100" w:type="dxa"/>
+              <w:right w:w="108" w:type="dxa"/>
+            </w:tcMar>
+          </w:tcPr>
+          <w:p>
+            <w:pPr>
+              <w:contextualSpacing w:val="0"/>
+              <w:rPr>
+                <w:rFonts w:ascii="Arial" w:eastAsia="Arial" w:hAnsi="Arial" w:cs="Arial"/>
+              </w:rPr>
+            </w:pPr>
+            <w:r>
+              <w:rPr>
+                <w:rFonts w:ascii="Arial" w:eastAsia="Arial" w:hAnsi="Arial" w:cs="Arial"/>
+              </w:rPr>
+              <w:t>Permitir al usuario la administración de los viajes que realiza cada vez que desea movilizarse haciendo uso de la aplicación.</w:t>
+            </w:r>
+          </w:p>
+        </w:tc>
+        <w:tc>
+          <w:tcPr>
+            <w:tcW w:w="1701" w:type="dxa"/>
+            <w:tcMar>
+              <w:top w:w="100" w:type="dxa"/>
+              <w:left w:w="108" w:type="dxa"/>
+              <w:bottom w:w="100" w:type="dxa"/>
+              <w:right w:w="108" w:type="dxa"/>
+            </w:tcMar>
+          </w:tcPr>
+          <w:p>
+            <w:pPr>
+              <w:spacing w:after="200" w:line="276" w:lineRule="auto"/>
+              <w:contextualSpacing w:val="0"/>
+            </w:pPr>
+          </w:p>
+        </w:tc>
+        <w:tc>
+          <w:tcPr>
+            <w:tcW w:w="1530" w:type="dxa"/>
+            <w:tcMar>
+              <w:top w:w="100" w:type="dxa"/>
+              <w:left w:w="108" w:type="dxa"/>
+              <w:bottom w:w="100" w:type="dxa"/>
+              <w:right w:w="108" w:type="dxa"/>
+            </w:tcMar>
+          </w:tcPr>
+          <w:p>
+            <w:pPr>
+              <w:spacing w:after="200" w:line="276" w:lineRule="auto"/>
+              <w:contextualSpacing w:val="0"/>
+            </w:pPr>
+          </w:p>
+        </w:tc>
+      </w:tr>
+      <w:tr>
+        <w:tc>
+          <w:tcPr>
+            <w:tcW w:w="1926" w:type="dxa"/>
+            <w:tcMar>
+              <w:top w:w="100" w:type="dxa"/>
+              <w:left w:w="108" w:type="dxa"/>
+              <w:bottom w:w="100" w:type="dxa"/>
+              <w:right w:w="108" w:type="dxa"/>
+            </w:tcMar>
+          </w:tcPr>
+          <w:p>
+            <w:pPr>
+              <w:contextualSpacing w:val="0"/>
+            </w:pPr>
+            <w:r>
+              <w:rPr>
+                <w:rFonts w:ascii="Arial" w:eastAsia="Arial" w:hAnsi="Arial" w:cs="Arial"/>
+                <w:b/>
+              </w:rPr>
+              <w:t>Frecuencia</w:t>
+            </w:r>
+          </w:p>
+        </w:tc>
+        <w:tc>
+          <w:tcPr>
+            <w:tcW w:w="4311" w:type="dxa"/>
+            <w:tcMar>
+              <w:top w:w="100" w:type="dxa"/>
+              <w:left w:w="108" w:type="dxa"/>
+              <w:bottom w:w="100" w:type="dxa"/>
+              <w:right w:w="108" w:type="dxa"/>
+            </w:tcMar>
+          </w:tcPr>
+          <w:p>
+            <w:pPr>
+              <w:contextualSpacing w:val="0"/>
+            </w:pPr>
+            <w:r>
+              <w:rPr>
+                <w:rFonts w:ascii="Arial" w:eastAsia="Arial" w:hAnsi="Arial" w:cs="Arial"/>
+              </w:rPr>
+              <w:t xml:space="preserve">Este proceso se realiza cada vez que </w:t>
+            </w:r>
+            <w:r>
+              <w:rPr>
+                <w:rFonts w:ascii="Arial" w:eastAsia="Arial" w:hAnsi="Arial" w:cs="Arial"/>
+              </w:rPr>
+              <w:t>el usuario desea realizar un viaje.</w:t>
+            </w:r>
+          </w:p>
+        </w:tc>
+        <w:tc>
+          <w:tcPr>
+            <w:tcW w:w="1701" w:type="dxa"/>
+            <w:tcMar>
+              <w:top w:w="100" w:type="dxa"/>
+              <w:left w:w="108" w:type="dxa"/>
+              <w:bottom w:w="100" w:type="dxa"/>
+              <w:right w:w="108" w:type="dxa"/>
+            </w:tcMar>
+          </w:tcPr>
+          <w:p>
+            <w:pPr>
+              <w:spacing w:after="200" w:line="276" w:lineRule="auto"/>
+              <w:contextualSpacing w:val="0"/>
+            </w:pPr>
+          </w:p>
+        </w:tc>
+        <w:tc>
+          <w:tcPr>
+            <w:tcW w:w="1530" w:type="dxa"/>
+            <w:tcMar>
+              <w:top w:w="100" w:type="dxa"/>
+              <w:left w:w="108" w:type="dxa"/>
+              <w:bottom w:w="100" w:type="dxa"/>
+              <w:right w:w="108" w:type="dxa"/>
+            </w:tcMar>
+          </w:tcPr>
+          <w:p>
+            <w:pPr>
+              <w:spacing w:after="200" w:line="276" w:lineRule="auto"/>
+              <w:contextualSpacing w:val="0"/>
+            </w:pPr>
+          </w:p>
+        </w:tc>
+      </w:tr>
+    </w:tbl>
+    <w:p>
+      <w:pPr>
+        <w:spacing w:before="120" w:after="60"/>
+        <w:jc w:val="both"/>
+      </w:pPr>
+    </w:p>
+    <w:p>
+      <w:pPr>
+        <w:spacing w:before="120" w:after="60"/>
+        <w:jc w:val="both"/>
+      </w:pPr>
+    </w:p>
+    <w:tbl>
+      <w:tblPr>
+        <w:tblStyle w:val="a1"/>
+        <w:tblW w:w="9468" w:type="dxa"/>
+        <w:tblInd w:w="108" w:type="dxa"/>
+        <w:tblBorders>
+          <w:top w:val="single" w:sz="4" w:space="0" w:color="000000"/>
+          <w:left w:val="single" w:sz="4" w:space="0" w:color="000000"/>
+          <w:bottom w:val="single" w:sz="4" w:space="0" w:color="000000"/>
+          <w:right w:val="single" w:sz="4" w:space="0" w:color="000000"/>
+          <w:insideH w:val="single" w:sz="4" w:space="0" w:color="000000"/>
+          <w:insideV w:val="single" w:sz="4" w:space="0" w:color="000000"/>
+        </w:tblBorders>
+        <w:tblLayout w:type="fixed"/>
+        <w:tblLook w:val="0600" w:firstRow="0" w:lastRow="0" w:firstColumn="0" w:lastColumn="0" w:noHBand="1" w:noVBand="1"/>
+      </w:tblPr>
+      <w:tblGrid>
+        <w:gridCol w:w="1417"/>
+        <w:gridCol w:w="1910"/>
+        <w:gridCol w:w="3364"/>
+        <w:gridCol w:w="2777"/>
+      </w:tblGrid>
+      <w:tr>
+        <w:tc>
+          <w:tcPr>
+            <w:tcW w:w="1417" w:type="dxa"/>
+            <w:tcMar>
+              <w:top w:w="100" w:type="dxa"/>
+              <w:left w:w="108" w:type="dxa"/>
+              <w:bottom w:w="100" w:type="dxa"/>
+              <w:right w:w="108" w:type="dxa"/>
+            </w:tcMar>
+          </w:tcPr>
+          <w:p>
+            <w:pPr>
+              <w:contextualSpacing w:val="0"/>
+              <w:jc w:val="center"/>
+            </w:pPr>
+            <w:r>
+              <w:rPr>
+                <w:rFonts w:ascii="Arial" w:eastAsia="Arial" w:hAnsi="Arial" w:cs="Arial"/>
+                <w:b/>
+              </w:rPr>
+              <w:t>Identificador</w:t>
+            </w:r>
+          </w:p>
+        </w:tc>
+        <w:tc>
+          <w:tcPr>
+            <w:tcW w:w="1910" w:type="dxa"/>
+            <w:tcMar>
+              <w:top w:w="100" w:type="dxa"/>
+              <w:left w:w="108" w:type="dxa"/>
+              <w:bottom w:w="100" w:type="dxa"/>
+              <w:right w:w="108" w:type="dxa"/>
+            </w:tcMar>
+          </w:tcPr>
+          <w:p>
+            <w:pPr>
+              <w:contextualSpacing w:val="0"/>
+              <w:jc w:val="center"/>
+            </w:pPr>
+            <w:r>
+              <w:rPr>
+                <w:rFonts w:ascii="Arial" w:eastAsia="Arial" w:hAnsi="Arial" w:cs="Arial"/>
+                <w:b/>
+              </w:rPr>
+              <w:t>Actividad</w:t>
+            </w:r>
+          </w:p>
+        </w:tc>
+        <w:tc>
+          <w:tcPr>
+            <w:tcW w:w="3364" w:type="dxa"/>
+            <w:tcMar>
+              <w:top w:w="100" w:type="dxa"/>
+              <w:left w:w="108" w:type="dxa"/>
+              <w:bottom w:w="100" w:type="dxa"/>
+              <w:right w:w="108" w:type="dxa"/>
+            </w:tcMar>
+          </w:tcPr>
+          <w:p>
+            <w:pPr>
+              <w:contextualSpacing w:val="0"/>
+              <w:jc w:val="center"/>
+            </w:pPr>
+            <w:r>
+              <w:rPr>
+                <w:rFonts w:ascii="Arial" w:eastAsia="Arial" w:hAnsi="Arial" w:cs="Arial"/>
+                <w:b/>
+              </w:rPr>
+              <w:t>Datos de Entrada</w:t>
+            </w:r>
+          </w:p>
+        </w:tc>
+        <w:tc>
+          <w:tcPr>
+            <w:tcW w:w="2777" w:type="dxa"/>
+            <w:tcMar>
+              <w:top w:w="100" w:type="dxa"/>
+              <w:left w:w="108" w:type="dxa"/>
+              <w:bottom w:w="100" w:type="dxa"/>
+              <w:right w:w="108" w:type="dxa"/>
+            </w:tcMar>
+          </w:tcPr>
+          <w:p>
+            <w:pPr>
+              <w:contextualSpacing w:val="0"/>
+              <w:jc w:val="center"/>
+            </w:pPr>
+            <w:r>
+              <w:rPr>
+                <w:rFonts w:ascii="Arial" w:eastAsia="Arial" w:hAnsi="Arial" w:cs="Arial"/>
+                <w:b/>
+              </w:rPr>
+              <w:t>Datos de Salida</w:t>
+            </w:r>
+          </w:p>
+        </w:tc>
+      </w:tr>
+      <w:tr>
+        <w:tc>
+          <w:tcPr>
+            <w:tcW w:w="1417" w:type="dxa"/>
+            <w:tcMar>
+              <w:top w:w="100" w:type="dxa"/>
+              <w:left w:w="108" w:type="dxa"/>
+              <w:bottom w:w="100" w:type="dxa"/>
+              <w:right w:w="108" w:type="dxa"/>
+            </w:tcMar>
+          </w:tcPr>
+          <w:p>
+            <w:pPr>
+              <w:contextualSpacing w:val="0"/>
+              <w:jc w:val="center"/>
+            </w:pPr>
+            <w:r>
+              <w:rPr>
+                <w:rFonts w:ascii="Arial" w:eastAsia="Arial" w:hAnsi="Arial" w:cs="Arial"/>
+              </w:rPr>
+              <w:t>1</w:t>
+            </w:r>
+          </w:p>
+        </w:tc>
+        <w:tc>
+          <w:tcPr>
+            <w:tcW w:w="1910" w:type="dxa"/>
+            <w:tcMar>
+              <w:top w:w="100" w:type="dxa"/>
+              <w:left w:w="108" w:type="dxa"/>
+              <w:bottom w:w="100" w:type="dxa"/>
+              <w:right w:w="108" w:type="dxa"/>
+            </w:tcMar>
+          </w:tcPr>
+          <w:p>
+            <w:pPr>
+              <w:contextualSpacing w:val="0"/>
+            </w:pPr>
+            <w:r>
+              <w:rPr>
+                <w:rFonts w:ascii="Arial" w:eastAsia="Arial" w:hAnsi="Arial" w:cs="Arial"/>
+              </w:rPr>
+              <w:t>Buscar viaje</w:t>
+            </w:r>
+          </w:p>
+        </w:tc>
+        <w:tc>
+          <w:tcPr>
+            <w:tcW w:w="3364" w:type="dxa"/>
+            <w:tcMar>
+              <w:top w:w="100" w:type="dxa"/>
+              <w:left w:w="108" w:type="dxa"/>
+              <w:bottom w:w="100" w:type="dxa"/>
+              <w:right w:w="108" w:type="dxa"/>
+            </w:tcMar>
+          </w:tcPr>
+          <w:p>
+            <w:pPr>
+              <w:contextualSpacing w:val="0"/>
+            </w:pPr>
+            <w:r>
+              <w:rPr>
+                <w:rFonts w:ascii="Arial" w:eastAsia="Arial" w:hAnsi="Arial" w:cs="Arial"/>
+              </w:rPr>
+              <w:t>Palabra clave para la búsqueda</w:t>
+            </w:r>
+          </w:p>
+        </w:tc>
+        <w:tc>
+          <w:tcPr>
+            <w:tcW w:w="2777" w:type="dxa"/>
+            <w:tcMar>
+              <w:top w:w="100" w:type="dxa"/>
+              <w:left w:w="108" w:type="dxa"/>
+              <w:bottom w:w="100" w:type="dxa"/>
+              <w:right w:w="108" w:type="dxa"/>
+            </w:tcMar>
+          </w:tcPr>
+          <w:p>
+            <w:pPr>
+              <w:contextualSpacing w:val="0"/>
+            </w:pPr>
+            <w:r>
+              <w:rPr>
+                <w:rFonts w:ascii="Arial" w:eastAsia="Arial" w:hAnsi="Arial" w:cs="Arial"/>
+              </w:rPr>
+              <w:t>Se lista los viajes con coincidencias y con cupos</w:t>
+            </w:r>
+          </w:p>
+        </w:tc>
+      </w:tr>
+      <w:tr>
+        <w:tc>
+          <w:tcPr>
+            <w:tcW w:w="1417" w:type="dxa"/>
+            <w:tcMar>
+              <w:top w:w="100" w:type="dxa"/>
+              <w:left w:w="108" w:type="dxa"/>
+              <w:bottom w:w="100" w:type="dxa"/>
+              <w:right w:w="108" w:type="dxa"/>
+            </w:tcMar>
+          </w:tcPr>
+          <w:p>
+            <w:pPr>
+              <w:contextualSpacing w:val="0"/>
+              <w:jc w:val="center"/>
+            </w:pPr>
+            <w:r>
+              <w:rPr>
+                <w:rFonts w:ascii="Arial" w:eastAsia="Arial" w:hAnsi="Arial" w:cs="Arial"/>
+              </w:rPr>
+              <w:t>2</w:t>
+            </w:r>
+          </w:p>
+        </w:tc>
+        <w:tc>
+          <w:tcPr>
+            <w:tcW w:w="1910" w:type="dxa"/>
+            <w:tcMar>
+              <w:top w:w="100" w:type="dxa"/>
+              <w:left w:w="108" w:type="dxa"/>
+              <w:bottom w:w="100" w:type="dxa"/>
+              <w:right w:w="108" w:type="dxa"/>
+            </w:tcMar>
+          </w:tcPr>
+          <w:p>
+            <w:pPr>
+              <w:contextualSpacing w:val="0"/>
+            </w:pPr>
+            <w:r>
+              <w:rPr>
+                <w:rFonts w:ascii="Arial" w:eastAsia="Arial" w:hAnsi="Arial" w:cs="Arial"/>
+              </w:rPr>
+              <w:t>Solicitar cupo</w:t>
+            </w:r>
+          </w:p>
+        </w:tc>
+        <w:tc>
+          <w:tcPr>
+            <w:tcW w:w="3364" w:type="dxa"/>
+            <w:tcMar>
+              <w:top w:w="100" w:type="dxa"/>
+              <w:left w:w="108" w:type="dxa"/>
+              <w:bottom w:w="100" w:type="dxa"/>
+              <w:right w:w="108" w:type="dxa"/>
+            </w:tcMar>
+          </w:tcPr>
+          <w:p>
+            <w:pPr>
+              <w:contextualSpacing w:val="0"/>
+              <w:rPr>
+                <w:rFonts w:ascii="Arial" w:hAnsi="Arial" w:cs="Arial"/>
+              </w:rPr>
+            </w:pPr>
+            <w:r>
+              <w:rPr>
+                <w:rFonts w:ascii="Arial" w:hAnsi="Arial" w:cs="Arial"/>
+              </w:rPr>
+              <w:t xml:space="preserve">Solicitud de cupo </w:t>
+            </w:r>
+          </w:p>
+        </w:tc>
+        <w:tc>
+          <w:tcPr>
+            <w:tcW w:w="2777" w:type="dxa"/>
+            <w:tcMar>
+              <w:top w:w="100" w:type="dxa"/>
+              <w:left w:w="108" w:type="dxa"/>
+              <w:bottom w:w="100" w:type="dxa"/>
+              <w:right w:w="108" w:type="dxa"/>
+            </w:tcMar>
+          </w:tcPr>
+          <w:p>
+            <w:pPr>
+              <w:contextualSpacing w:val="0"/>
+            </w:pPr>
+            <w:r>
+              <w:rPr>
+                <w:rFonts w:ascii="Arial" w:eastAsia="Arial" w:hAnsi="Arial" w:cs="Arial"/>
+              </w:rPr>
+              <w:t>Se disminuye un cupo</w:t>
+            </w:r>
+          </w:p>
+        </w:tc>
+      </w:tr>
+      <w:tr>
+        <w:tc>
+          <w:tcPr>
+            <w:tcW w:w="1417" w:type="dxa"/>
+            <w:tcMar>
+              <w:top w:w="100" w:type="dxa"/>
+              <w:left w:w="108" w:type="dxa"/>
+              <w:bottom w:w="100" w:type="dxa"/>
+              <w:right w:w="108" w:type="dxa"/>
+            </w:tcMar>
+          </w:tcPr>
+          <w:p>
+            <w:pPr>
+              <w:contextualSpacing w:val="0"/>
+              <w:jc w:val="center"/>
+            </w:pPr>
+            <w:r>
+              <w:rPr>
+                <w:rFonts w:ascii="Arial" w:eastAsia="Arial" w:hAnsi="Arial" w:cs="Arial"/>
+              </w:rPr>
+              <w:t>3</w:t>
+            </w:r>
+          </w:p>
+        </w:tc>
+        <w:tc>
+          <w:tcPr>
+            <w:tcW w:w="1910" w:type="dxa"/>
+            <w:tcMar>
+              <w:top w:w="100" w:type="dxa"/>
+              <w:left w:w="108" w:type="dxa"/>
+              <w:bottom w:w="100" w:type="dxa"/>
+              <w:right w:w="108" w:type="dxa"/>
+            </w:tcMar>
+          </w:tcPr>
+          <w:p>
+            <w:pPr>
+              <w:contextualSpacing w:val="0"/>
+            </w:pPr>
+            <w:r>
+              <w:rPr>
+                <w:rFonts w:ascii="Arial" w:eastAsia="Arial" w:hAnsi="Arial" w:cs="Arial"/>
+              </w:rPr>
+              <w:t>Rechazar cupo</w:t>
+            </w:r>
+          </w:p>
+        </w:tc>
+        <w:tc>
+          <w:tcPr>
+            <w:tcW w:w="3364" w:type="dxa"/>
+            <w:tcMar>
+              <w:top w:w="100" w:type="dxa"/>
+              <w:left w:w="108" w:type="dxa"/>
+              <w:bottom w:w="100" w:type="dxa"/>
+              <w:right w:w="108" w:type="dxa"/>
+            </w:tcMar>
+          </w:tcPr>
+          <w:p>
+            <w:pPr>
+              <w:contextualSpacing w:val="0"/>
+            </w:pPr>
+            <w:r>
+              <w:rPr>
+                <w:rFonts w:ascii="Arial" w:eastAsia="Arial" w:hAnsi="Arial" w:cs="Arial"/>
+              </w:rPr>
+              <w:t>Solicitud de rechazo</w:t>
+            </w:r>
+          </w:p>
+        </w:tc>
+        <w:tc>
+          <w:tcPr>
+            <w:tcW w:w="2777" w:type="dxa"/>
+            <w:tcMar>
+              <w:top w:w="100" w:type="dxa"/>
+              <w:left w:w="108" w:type="dxa"/>
+              <w:bottom w:w="100" w:type="dxa"/>
+              <w:right w:w="108" w:type="dxa"/>
+            </w:tcMar>
+          </w:tcPr>
+          <w:p>
+            <w:pPr>
+              <w:contextualSpacing w:val="0"/>
+            </w:pPr>
+            <w:r>
+              <w:rPr>
+                <w:rFonts w:ascii="Arial" w:eastAsia="Arial" w:hAnsi="Arial" w:cs="Arial"/>
+              </w:rPr>
+              <w:t>Se aumenta un cupo</w:t>
+            </w:r>
+          </w:p>
+        </w:tc>
+      </w:tr>
+      <w:tr>
+        <w:tc>
+          <w:tcPr>
+            <w:tcW w:w="1417" w:type="dxa"/>
+            <w:tcMar>
+              <w:top w:w="100" w:type="dxa"/>
+              <w:left w:w="108" w:type="dxa"/>
+              <w:bottom w:w="100" w:type="dxa"/>
+              <w:right w:w="108" w:type="dxa"/>
+            </w:tcMar>
+          </w:tcPr>
+          <w:p>
+            <w:pPr>
+              <w:jc w:val="center"/>
+              <w:rPr>
+                <w:rFonts w:ascii="Arial" w:eastAsia="Arial" w:hAnsi="Arial" w:cs="Arial"/>
+              </w:rPr>
+            </w:pPr>
+            <w:r>
+              <w:rPr>
+                <w:rFonts w:ascii="Arial" w:eastAsia="Arial" w:hAnsi="Arial" w:cs="Arial"/>
+              </w:rPr>
+              <w:t>4</w:t>
+            </w:r>
+          </w:p>
+        </w:tc>
+        <w:tc>
+          <w:tcPr>
+            <w:tcW w:w="1910" w:type="dxa"/>
+            <w:tcMar>
+              <w:top w:w="100" w:type="dxa"/>
+              <w:left w:w="108" w:type="dxa"/>
+              <w:bottom w:w="100" w:type="dxa"/>
+              <w:right w:w="108" w:type="dxa"/>
+            </w:tcMar>
+          </w:tcPr>
+          <w:p>
+            <w:pPr>
+              <w:rPr>
+                <w:rFonts w:ascii="Arial" w:eastAsia="Arial" w:hAnsi="Arial" w:cs="Arial"/>
+              </w:rPr>
+            </w:pPr>
+            <w:r>
+              <w:rPr>
+                <w:rFonts w:ascii="Arial" w:eastAsia="Arial" w:hAnsi="Arial" w:cs="Arial"/>
+              </w:rPr>
+              <w:t>Ver viaje</w:t>
+            </w:r>
+          </w:p>
+        </w:tc>
+        <w:tc>
+          <w:tcPr>
+            <w:tcW w:w="3364" w:type="dxa"/>
+            <w:tcMar>
+              <w:top w:w="100" w:type="dxa"/>
+              <w:left w:w="108" w:type="dxa"/>
+              <w:bottom w:w="100" w:type="dxa"/>
+              <w:right w:w="108" w:type="dxa"/>
+            </w:tcMar>
+          </w:tcPr>
+          <w:p>
+            <w:pPr>
+              <w:rPr>
+                <w:rFonts w:ascii="Arial" w:eastAsia="Arial" w:hAnsi="Arial" w:cs="Arial"/>
+              </w:rPr>
+            </w:pPr>
+          </w:p>
+        </w:tc>
+        <w:tc>
+          <w:tcPr>
+            <w:tcW w:w="2777" w:type="dxa"/>
+            <w:tcMar>
+              <w:top w:w="100" w:type="dxa"/>
+              <w:left w:w="108" w:type="dxa"/>
+              <w:bottom w:w="100" w:type="dxa"/>
+              <w:right w:w="108" w:type="dxa"/>
+            </w:tcMar>
+          </w:tcPr>
+          <w:p>
+            <w:pPr>
+              <w:rPr>
+                <w:rFonts w:ascii="Arial" w:eastAsia="Arial" w:hAnsi="Arial" w:cs="Arial"/>
+              </w:rPr>
+            </w:pPr>
+            <w:r>
+              <w:rPr>
+                <w:rFonts w:ascii="Arial" w:eastAsia="Arial" w:hAnsi="Arial" w:cs="Arial"/>
+              </w:rPr>
+              <w:t>Datos del viaje</w:t>
+            </w:r>
+          </w:p>
+        </w:tc>
+      </w:tr>
+    </w:tbl>
+    <w:p>
+      <w:pPr>
+        <w:spacing w:before="120" w:after="60"/>
+        <w:jc w:val="both"/>
+      </w:pPr>
+    </w:p>
+    <w:p>
+      <w:pPr>
         <w:numPr>
           <w:ilvl w:val="1"/>
           <w:numId w:val="1"/>
@@ -3714,7 +4655,70 @@
           <w:rFonts w:ascii="Arial" w:eastAsia="Arial" w:hAnsi="Arial" w:cs="Arial"/>
           <w:b/>
         </w:rPr>
+        <w:lastRenderedPageBreak/>
         <w:t>Diagrama del Proceso</w:t>
+      </w:r>
+    </w:p>
+    <w:p>
+      <w:pPr>
+        <w:spacing w:before="120" w:after="60"/>
+        <w:jc w:val="both"/>
+      </w:pPr>
+      <w:r>
+        <w:rPr>
+          <w:noProof/>
+        </w:rPr>
+        <w:drawing>
+          <wp:inline distT="0" distB="0" distL="0" distR="0" wp14:anchorId="3E962A9C" wp14:editId="21ED7DC9">
+            <wp:extent cx="5943119" cy="2857500"/>
+            <wp:effectExtent l="0" t="0" r="635" b="0"/>
+            <wp:docPr id="3" name="Imagen 3"/>
+            <wp:cNvGraphicFramePr>
+              <a:graphicFrameLocks xmlns:a="http://schemas.openxmlformats.org/drawingml/2006/main" noChangeAspect="1"/>
+            </wp:cNvGraphicFramePr>
+            <a:graphic xmlns:a="http://schemas.openxmlformats.org/drawingml/2006/main">
+              <a:graphicData uri="http://schemas.openxmlformats.org/drawingml/2006/picture">
+                <pic:pic xmlns:pic="http://schemas.openxmlformats.org/drawingml/2006/picture">
+                  <pic:nvPicPr>
+                    <pic:cNvPr id="0" name="Picture 1"/>
+                    <pic:cNvPicPr>
+                      <a:picLocks noChangeAspect="1" noChangeArrowheads="1"/>
+                    </pic:cNvPicPr>
+                  </pic:nvPicPr>
+                  <pic:blipFill rotWithShape="1">
+                    <a:blip r:embed="rId8">
+                      <a:extLst>
+                        <a:ext uri="{28A0092B-C50C-407E-A947-70E740481C1C}">
+                          <a14:useLocalDpi xmlns:a14="http://schemas.microsoft.com/office/drawing/2010/main" val="0"/>
+                        </a:ext>
+                      </a:extLst>
+                    </a:blip>
+                    <a:srcRect b="14740"/>
+                    <a:stretch/>
+                  </pic:blipFill>
+                  <pic:spPr bwMode="auto">
+                    <a:xfrm>
+                      <a:off x="0" y="0"/>
+                      <a:ext cx="5943600" cy="2857731"/>
+                    </a:xfrm>
+                    <a:prstGeom prst="rect">
+                      <a:avLst/>
+                    </a:prstGeom>
+                    <a:noFill/>
+                    <a:ln>
+                      <a:noFill/>
+                    </a:ln>
+                    <a:extLst>
+                      <a:ext uri="{53640926-AAD7-44D8-BBD7-CCE9431645EC}">
+                        <a14:shadowObscured xmlns:a14="http://schemas.microsoft.com/office/drawing/2010/main"/>
+                      </a:ext>
+                    </a:extLst>
+                  </pic:spPr>
+                </pic:pic>
+              </a:graphicData>
+            </a:graphic>
+          </wp:inline>
+        </w:drawing>
       </w:r>
     </w:p>
     <w:p>
@@ -3734,6 +4738,694 @@
         </w:rPr>
         <w:t>Descripción de Actividades</w:t>
       </w:r>
+    </w:p>
+    <w:p>
+      <w:pPr>
+        <w:spacing w:before="120" w:after="60"/>
+        <w:jc w:val="both"/>
+      </w:pPr>
+    </w:p>
+    <w:tbl>
+      <w:tblPr>
+        <w:tblStyle w:val="a2"/>
+        <w:tblW w:w="9106" w:type="dxa"/>
+        <w:tblInd w:w="108" w:type="dxa"/>
+        <w:tblLayout w:type="fixed"/>
+        <w:tblLook w:val="0600" w:firstRow="0" w:lastRow="0" w:firstColumn="0" w:lastColumn="0" w:noHBand="1" w:noVBand="1"/>
+      </w:tblPr>
+      <w:tblGrid>
+        <w:gridCol w:w="416"/>
+        <w:gridCol w:w="1535"/>
+        <w:gridCol w:w="4320"/>
+        <w:gridCol w:w="1518"/>
+        <w:gridCol w:w="1317"/>
+      </w:tblGrid>
+      <w:tr>
+        <w:trPr>
+          <w:trHeight w:val="420"/>
+        </w:trPr>
+        <w:tc>
+          <w:tcPr>
+            <w:tcW w:w="416" w:type="dxa"/>
+            <w:shd w:val="clear" w:color="auto" w:fill="FFFFFF"/>
+            <w:tcMar>
+              <w:top w:w="100" w:type="dxa"/>
+              <w:left w:w="108" w:type="dxa"/>
+              <w:bottom w:w="100" w:type="dxa"/>
+              <w:right w:w="108" w:type="dxa"/>
+            </w:tcMar>
+          </w:tcPr>
+          <w:p>
+            <w:pPr>
+              <w:contextualSpacing w:val="0"/>
+              <w:jc w:val="center"/>
+            </w:pPr>
+            <w:r>
+              <w:rPr>
+                <w:rFonts w:ascii="Arial" w:eastAsia="Arial" w:hAnsi="Arial" w:cs="Arial"/>
+                <w:b/>
+              </w:rPr>
+              <w:t>ID</w:t>
+            </w:r>
+          </w:p>
+        </w:tc>
+        <w:tc>
+          <w:tcPr>
+            <w:tcW w:w="1535" w:type="dxa"/>
+            <w:shd w:val="clear" w:color="auto" w:fill="FFFFFF"/>
+            <w:tcMar>
+              <w:top w:w="100" w:type="dxa"/>
+              <w:left w:w="108" w:type="dxa"/>
+              <w:bottom w:w="100" w:type="dxa"/>
+              <w:right w:w="108" w:type="dxa"/>
+            </w:tcMar>
+          </w:tcPr>
+          <w:p>
+            <w:pPr>
+              <w:contextualSpacing w:val="0"/>
+              <w:jc w:val="center"/>
+            </w:pPr>
+            <w:r>
+              <w:rPr>
+                <w:rFonts w:ascii="Arial" w:eastAsia="Arial" w:hAnsi="Arial" w:cs="Arial"/>
+                <w:b/>
+              </w:rPr>
+              <w:t>Actividad</w:t>
+            </w:r>
+          </w:p>
+        </w:tc>
+        <w:tc>
+          <w:tcPr>
+            <w:tcW w:w="4320" w:type="dxa"/>
+            <w:shd w:val="clear" w:color="auto" w:fill="FFFFFF"/>
+            <w:tcMar>
+              <w:top w:w="100" w:type="dxa"/>
+              <w:left w:w="108" w:type="dxa"/>
+              <w:bottom w:w="100" w:type="dxa"/>
+              <w:right w:w="108" w:type="dxa"/>
+            </w:tcMar>
+          </w:tcPr>
+          <w:p>
+            <w:pPr>
+              <w:contextualSpacing w:val="0"/>
+              <w:jc w:val="center"/>
+            </w:pPr>
+            <w:r>
+              <w:rPr>
+                <w:rFonts w:ascii="Arial" w:eastAsia="Arial" w:hAnsi="Arial" w:cs="Arial"/>
+                <w:b/>
+              </w:rPr>
+              <w:t xml:space="preserve">Descripción </w:t>
+            </w:r>
+          </w:p>
+        </w:tc>
+        <w:tc>
+          <w:tcPr>
+            <w:tcW w:w="1518" w:type="dxa"/>
+            <w:shd w:val="clear" w:color="auto" w:fill="FFFFFF"/>
+            <w:tcMar>
+              <w:top w:w="100" w:type="dxa"/>
+              <w:left w:w="108" w:type="dxa"/>
+              <w:bottom w:w="100" w:type="dxa"/>
+              <w:right w:w="108" w:type="dxa"/>
+            </w:tcMar>
+          </w:tcPr>
+          <w:p>
+            <w:pPr>
+              <w:contextualSpacing w:val="0"/>
+              <w:jc w:val="center"/>
+            </w:pPr>
+            <w:r>
+              <w:rPr>
+                <w:rFonts w:ascii="Arial" w:eastAsia="Arial" w:hAnsi="Arial" w:cs="Arial"/>
+                <w:b/>
+              </w:rPr>
+              <w:t>Rol</w:t>
+            </w:r>
+          </w:p>
+        </w:tc>
+        <w:tc>
+          <w:tcPr>
+            <w:tcW w:w="1317" w:type="dxa"/>
+            <w:shd w:val="clear" w:color="auto" w:fill="FFFFFF"/>
+            <w:tcMar>
+              <w:top w:w="100" w:type="dxa"/>
+              <w:left w:w="108" w:type="dxa"/>
+              <w:bottom w:w="100" w:type="dxa"/>
+              <w:right w:w="108" w:type="dxa"/>
+            </w:tcMar>
+          </w:tcPr>
+          <w:p>
+            <w:pPr>
+              <w:contextualSpacing w:val="0"/>
+              <w:jc w:val="center"/>
+            </w:pPr>
+            <w:r>
+              <w:rPr>
+                <w:rFonts w:ascii="Arial" w:eastAsia="Arial" w:hAnsi="Arial" w:cs="Arial"/>
+                <w:b/>
+              </w:rPr>
+              <w:t>Tipo</w:t>
+            </w:r>
+          </w:p>
+        </w:tc>
+      </w:tr>
+      <w:tr>
+        <w:trPr>
+          <w:trHeight w:val="1060"/>
+        </w:trPr>
+        <w:tc>
+          <w:tcPr>
+            <w:tcW w:w="416" w:type="dxa"/>
+            <w:shd w:val="clear" w:color="auto" w:fill="FFFFFF"/>
+            <w:tcMar>
+              <w:top w:w="100" w:type="dxa"/>
+              <w:left w:w="108" w:type="dxa"/>
+              <w:bottom w:w="100" w:type="dxa"/>
+              <w:right w:w="108" w:type="dxa"/>
+            </w:tcMar>
+          </w:tcPr>
+          <w:p>
+            <w:pPr>
+              <w:contextualSpacing w:val="0"/>
+              <w:jc w:val="center"/>
+            </w:pPr>
+            <w:r>
+              <w:rPr>
+                <w:rFonts w:ascii="Arial" w:eastAsia="Arial" w:hAnsi="Arial" w:cs="Arial"/>
+              </w:rPr>
+              <w:t>1</w:t>
+            </w:r>
+          </w:p>
+        </w:tc>
+        <w:tc>
+          <w:tcPr>
+            <w:tcW w:w="1535" w:type="dxa"/>
+            <w:shd w:val="clear" w:color="auto" w:fill="FFFFFF"/>
+            <w:tcMar>
+              <w:top w:w="100" w:type="dxa"/>
+              <w:left w:w="108" w:type="dxa"/>
+              <w:bottom w:w="100" w:type="dxa"/>
+              <w:right w:w="108" w:type="dxa"/>
+            </w:tcMar>
+          </w:tcPr>
+          <w:p>
+            <w:pPr>
+              <w:contextualSpacing w:val="0"/>
+            </w:pPr>
+            <w:r>
+              <w:rPr>
+                <w:rFonts w:ascii="Arial" w:eastAsia="Arial" w:hAnsi="Arial" w:cs="Arial"/>
+              </w:rPr>
+              <w:t>Buscar viaje</w:t>
+            </w:r>
+          </w:p>
+        </w:tc>
+        <w:tc>
+          <w:tcPr>
+            <w:tcW w:w="4320" w:type="dxa"/>
+            <w:shd w:val="clear" w:color="auto" w:fill="FFFFFF"/>
+            <w:tcMar>
+              <w:top w:w="100" w:type="dxa"/>
+              <w:left w:w="108" w:type="dxa"/>
+              <w:bottom w:w="100" w:type="dxa"/>
+              <w:right w:w="108" w:type="dxa"/>
+            </w:tcMar>
+          </w:tcPr>
+          <w:p>
+            <w:pPr>
+              <w:contextualSpacing w:val="0"/>
+            </w:pPr>
+            <w:r>
+              <w:rPr>
+                <w:rFonts w:ascii="Arial" w:eastAsia="Arial" w:hAnsi="Arial" w:cs="Arial"/>
+              </w:rPr>
+              <w:t>El usuario digita palabras clave para que se realice la búsqueda de los diferentes viajes por coincidencia. Se listan los viajes que tienen cupos disponibles.</w:t>
+            </w:r>
+          </w:p>
+        </w:tc>
+        <w:tc>
+          <w:tcPr>
+            <w:tcW w:w="1518" w:type="dxa"/>
+            <w:shd w:val="clear" w:color="auto" w:fill="FFFFFF"/>
+            <w:tcMar>
+              <w:top w:w="100" w:type="dxa"/>
+              <w:left w:w="108" w:type="dxa"/>
+              <w:bottom w:w="100" w:type="dxa"/>
+              <w:right w:w="108" w:type="dxa"/>
+            </w:tcMar>
+          </w:tcPr>
+          <w:p>
+            <w:pPr>
+              <w:contextualSpacing w:val="0"/>
+            </w:pPr>
+            <w:r>
+              <w:rPr>
+                <w:rFonts w:ascii="Arial" w:eastAsia="Arial" w:hAnsi="Arial" w:cs="Arial"/>
+              </w:rPr>
+              <w:t>Usuario</w:t>
+            </w:r>
+          </w:p>
+        </w:tc>
+        <w:tc>
+          <w:tcPr>
+            <w:tcW w:w="1317" w:type="dxa"/>
+            <w:shd w:val="clear" w:color="auto" w:fill="FFFFFF"/>
+            <w:tcMar>
+              <w:top w:w="100" w:type="dxa"/>
+              <w:left w:w="108" w:type="dxa"/>
+              <w:bottom w:w="100" w:type="dxa"/>
+              <w:right w:w="108" w:type="dxa"/>
+            </w:tcMar>
+          </w:tcPr>
+          <w:p>
+            <w:pPr>
+              <w:contextualSpacing w:val="0"/>
+              <w:jc w:val="center"/>
+            </w:pPr>
+            <w:r>
+              <w:rPr>
+                <w:rFonts w:ascii="Arial" w:eastAsia="Arial" w:hAnsi="Arial" w:cs="Arial"/>
+              </w:rPr>
+              <w:t>Manual</w:t>
+            </w:r>
+          </w:p>
+        </w:tc>
+      </w:tr>
+      <w:tr>
+        <w:trPr>
+          <w:trHeight w:val="900"/>
+        </w:trPr>
+        <w:tc>
+          <w:tcPr>
+            <w:tcW w:w="416" w:type="dxa"/>
+            <w:shd w:val="clear" w:color="auto" w:fill="FFFFFF"/>
+            <w:tcMar>
+              <w:top w:w="100" w:type="dxa"/>
+              <w:left w:w="108" w:type="dxa"/>
+              <w:bottom w:w="100" w:type="dxa"/>
+              <w:right w:w="108" w:type="dxa"/>
+            </w:tcMar>
+          </w:tcPr>
+          <w:p>
+            <w:pPr>
+              <w:contextualSpacing w:val="0"/>
+              <w:jc w:val="center"/>
+              <w:rPr>
+                <w:rFonts w:ascii="Arial" w:eastAsia="Arial" w:hAnsi="Arial" w:cs="Arial"/>
+              </w:rPr>
+            </w:pPr>
+            <w:r>
+              <w:rPr>
+                <w:rFonts w:ascii="Arial" w:eastAsia="Arial" w:hAnsi="Arial" w:cs="Arial"/>
+              </w:rPr>
+              <w:t>2</w:t>
+            </w:r>
+          </w:p>
+        </w:tc>
+        <w:tc>
+          <w:tcPr>
+            <w:tcW w:w="1535" w:type="dxa"/>
+            <w:shd w:val="clear" w:color="auto" w:fill="FFFFFF"/>
+            <w:tcMar>
+              <w:top w:w="100" w:type="dxa"/>
+              <w:left w:w="108" w:type="dxa"/>
+              <w:bottom w:w="100" w:type="dxa"/>
+              <w:right w:w="108" w:type="dxa"/>
+            </w:tcMar>
+          </w:tcPr>
+          <w:p>
+            <w:pPr>
+              <w:contextualSpacing w:val="0"/>
+              <w:rPr>
+                <w:rFonts w:ascii="Arial" w:eastAsia="Arial" w:hAnsi="Arial" w:cs="Arial"/>
+              </w:rPr>
+            </w:pPr>
+            <w:r>
+              <w:rPr>
+                <w:rFonts w:ascii="Arial" w:eastAsia="Arial" w:hAnsi="Arial" w:cs="Arial"/>
+              </w:rPr>
+              <w:t>Solicitar cupo</w:t>
+            </w:r>
+          </w:p>
+        </w:tc>
+        <w:tc>
+          <w:tcPr>
+            <w:tcW w:w="4320" w:type="dxa"/>
+            <w:shd w:val="clear" w:color="auto" w:fill="FFFFFF"/>
+            <w:tcMar>
+              <w:top w:w="100" w:type="dxa"/>
+              <w:left w:w="108" w:type="dxa"/>
+              <w:bottom w:w="100" w:type="dxa"/>
+              <w:right w:w="108" w:type="dxa"/>
+            </w:tcMar>
+          </w:tcPr>
+          <w:p>
+            <w:pPr>
+              <w:contextualSpacing w:val="0"/>
+              <w:rPr>
+                <w:rFonts w:ascii="Arial" w:eastAsia="Arial" w:hAnsi="Arial" w:cs="Arial"/>
+              </w:rPr>
+            </w:pPr>
+            <w:r>
+              <w:rPr>
+                <w:rFonts w:ascii="Arial" w:eastAsia="Arial" w:hAnsi="Arial" w:cs="Arial"/>
+              </w:rPr>
+              <w:t>El usuario solicita un cupo, y el conductor se encarga de aceptar la solicitud.</w:t>
+            </w:r>
+          </w:p>
+        </w:tc>
+        <w:tc>
+          <w:tcPr>
+            <w:tcW w:w="1518" w:type="dxa"/>
+            <w:shd w:val="clear" w:color="auto" w:fill="FFFFFF"/>
+            <w:tcMar>
+              <w:top w:w="100" w:type="dxa"/>
+              <w:left w:w="108" w:type="dxa"/>
+              <w:bottom w:w="100" w:type="dxa"/>
+              <w:right w:w="108" w:type="dxa"/>
+            </w:tcMar>
+          </w:tcPr>
+          <w:p>
+            <w:pPr>
+              <w:contextualSpacing w:val="0"/>
+              <w:rPr>
+                <w:rFonts w:ascii="Arial" w:eastAsia="Arial" w:hAnsi="Arial" w:cs="Arial"/>
+              </w:rPr>
+            </w:pPr>
+            <w:r>
+              <w:rPr>
+                <w:rFonts w:ascii="Arial" w:eastAsia="Arial" w:hAnsi="Arial" w:cs="Arial"/>
+              </w:rPr>
+              <w:t xml:space="preserve">Usuario </w:t>
+            </w:r>
+          </w:p>
+        </w:tc>
+        <w:tc>
+          <w:tcPr>
+            <w:tcW w:w="1317" w:type="dxa"/>
+            <w:shd w:val="clear" w:color="auto" w:fill="FFFFFF"/>
+            <w:tcMar>
+              <w:top w:w="100" w:type="dxa"/>
+              <w:left w:w="108" w:type="dxa"/>
+              <w:bottom w:w="100" w:type="dxa"/>
+              <w:right w:w="108" w:type="dxa"/>
+            </w:tcMar>
+          </w:tcPr>
+          <w:p>
+            <w:pPr>
+              <w:contextualSpacing w:val="0"/>
+              <w:jc w:val="center"/>
+              <w:rPr>
+                <w:rFonts w:ascii="Arial" w:eastAsia="Arial" w:hAnsi="Arial" w:cs="Arial"/>
+              </w:rPr>
+            </w:pPr>
+            <w:r>
+              <w:rPr>
+                <w:rFonts w:ascii="Arial" w:eastAsia="Arial" w:hAnsi="Arial" w:cs="Arial"/>
+              </w:rPr>
+              <w:t>Manual</w:t>
+            </w:r>
+          </w:p>
+        </w:tc>
+      </w:tr>
+      <w:tr>
+        <w:trPr>
+          <w:trHeight w:val="860"/>
+        </w:trPr>
+        <w:tc>
+          <w:tcPr>
+            <w:tcW w:w="416" w:type="dxa"/>
+            <w:shd w:val="clear" w:color="auto" w:fill="FFFFFF"/>
+            <w:tcMar>
+              <w:top w:w="100" w:type="dxa"/>
+              <w:left w:w="108" w:type="dxa"/>
+              <w:bottom w:w="100" w:type="dxa"/>
+              <w:right w:w="108" w:type="dxa"/>
+            </w:tcMar>
+          </w:tcPr>
+          <w:p>
+            <w:pPr>
+              <w:contextualSpacing w:val="0"/>
+              <w:jc w:val="center"/>
+              <w:rPr>
+                <w:rFonts w:ascii="Arial" w:eastAsia="Arial" w:hAnsi="Arial" w:cs="Arial"/>
+              </w:rPr>
+            </w:pPr>
+            <w:r>
+              <w:rPr>
+                <w:rFonts w:ascii="Arial" w:eastAsia="Arial" w:hAnsi="Arial" w:cs="Arial"/>
+              </w:rPr>
+              <w:t>3</w:t>
+            </w:r>
+          </w:p>
+        </w:tc>
+        <w:tc>
+          <w:tcPr>
+            <w:tcW w:w="1535" w:type="dxa"/>
+            <w:shd w:val="clear" w:color="auto" w:fill="FFFFFF"/>
+            <w:tcMar>
+              <w:top w:w="100" w:type="dxa"/>
+              <w:left w:w="108" w:type="dxa"/>
+              <w:bottom w:w="100" w:type="dxa"/>
+              <w:right w:w="108" w:type="dxa"/>
+            </w:tcMar>
+          </w:tcPr>
+          <w:p>
+            <w:pPr>
+              <w:contextualSpacing w:val="0"/>
+              <w:rPr>
+                <w:rFonts w:ascii="Arial" w:eastAsia="Arial" w:hAnsi="Arial" w:cs="Arial"/>
+              </w:rPr>
+            </w:pPr>
+            <w:r>
+              <w:rPr>
+                <w:rFonts w:ascii="Arial" w:eastAsia="Arial" w:hAnsi="Arial" w:cs="Arial"/>
+              </w:rPr>
+              <w:t>Rechazar cupo</w:t>
+            </w:r>
+          </w:p>
+        </w:tc>
+        <w:tc>
+          <w:tcPr>
+            <w:tcW w:w="4320" w:type="dxa"/>
+            <w:shd w:val="clear" w:color="auto" w:fill="FFFFFF"/>
+            <w:tcMar>
+              <w:top w:w="100" w:type="dxa"/>
+              <w:left w:w="108" w:type="dxa"/>
+              <w:bottom w:w="100" w:type="dxa"/>
+              <w:right w:w="108" w:type="dxa"/>
+            </w:tcMar>
+          </w:tcPr>
+          <w:p>
+            <w:pPr>
+              <w:contextualSpacing w:val="0"/>
+              <w:rPr>
+                <w:rFonts w:ascii="Arial" w:eastAsia="Arial" w:hAnsi="Arial" w:cs="Arial"/>
+              </w:rPr>
+            </w:pPr>
+            <w:r>
+              <w:rPr>
+                <w:rFonts w:ascii="Arial" w:eastAsia="Arial" w:hAnsi="Arial" w:cs="Arial"/>
+              </w:rPr>
+              <w:t>El usuario rechaza el viaje, por ende, es eliminado del viaje y se aumentan los cupos disponibles.</w:t>
+            </w:r>
+          </w:p>
+        </w:tc>
+        <w:tc>
+          <w:tcPr>
+            <w:tcW w:w="1518" w:type="dxa"/>
+            <w:shd w:val="clear" w:color="auto" w:fill="FFFFFF"/>
+            <w:tcMar>
+              <w:top w:w="100" w:type="dxa"/>
+              <w:left w:w="108" w:type="dxa"/>
+              <w:bottom w:w="100" w:type="dxa"/>
+              <w:right w:w="108" w:type="dxa"/>
+            </w:tcMar>
+          </w:tcPr>
+          <w:p>
+            <w:pPr>
+              <w:contextualSpacing w:val="0"/>
+              <w:rPr>
+                <w:rFonts w:ascii="Arial" w:eastAsia="Arial" w:hAnsi="Arial" w:cs="Arial"/>
+              </w:rPr>
+            </w:pPr>
+            <w:r>
+              <w:rPr>
+                <w:rFonts w:ascii="Arial" w:eastAsia="Arial" w:hAnsi="Arial" w:cs="Arial"/>
+              </w:rPr>
+              <w:t>Usuario</w:t>
+            </w:r>
+          </w:p>
+        </w:tc>
+        <w:tc>
+          <w:tcPr>
+            <w:tcW w:w="1317" w:type="dxa"/>
+            <w:shd w:val="clear" w:color="auto" w:fill="FFFFFF"/>
+            <w:tcMar>
+              <w:top w:w="100" w:type="dxa"/>
+              <w:left w:w="108" w:type="dxa"/>
+              <w:bottom w:w="100" w:type="dxa"/>
+              <w:right w:w="108" w:type="dxa"/>
+            </w:tcMar>
+          </w:tcPr>
+          <w:p>
+            <w:pPr>
+              <w:contextualSpacing w:val="0"/>
+              <w:jc w:val="center"/>
+              <w:rPr>
+                <w:rFonts w:ascii="Arial" w:eastAsia="Arial" w:hAnsi="Arial" w:cs="Arial"/>
+              </w:rPr>
+            </w:pPr>
+            <w:r>
+              <w:rPr>
+                <w:rFonts w:ascii="Arial" w:eastAsia="Arial" w:hAnsi="Arial" w:cs="Arial"/>
+              </w:rPr>
+              <w:t>Manual</w:t>
+            </w:r>
+          </w:p>
+        </w:tc>
+      </w:tr>
+      <w:tr>
+        <w:trPr>
+          <w:trHeight w:val="860"/>
+        </w:trPr>
+        <w:tc>
+          <w:tcPr>
+            <w:tcW w:w="416" w:type="dxa"/>
+            <w:shd w:val="clear" w:color="auto" w:fill="FFFFFF"/>
+            <w:tcMar>
+              <w:top w:w="100" w:type="dxa"/>
+              <w:left w:w="108" w:type="dxa"/>
+              <w:bottom w:w="100" w:type="dxa"/>
+              <w:right w:w="108" w:type="dxa"/>
+            </w:tcMar>
+          </w:tcPr>
+          <w:p>
+            <w:pPr>
+              <w:jc w:val="center"/>
+              <w:rPr>
+                <w:rFonts w:ascii="Arial" w:eastAsia="Arial" w:hAnsi="Arial" w:cs="Arial"/>
+              </w:rPr>
+            </w:pPr>
+            <w:r>
+              <w:rPr>
+                <w:rFonts w:ascii="Arial" w:eastAsia="Arial" w:hAnsi="Arial" w:cs="Arial"/>
+              </w:rPr>
+              <w:t>4</w:t>
+            </w:r>
+          </w:p>
+        </w:tc>
+        <w:tc>
+          <w:tcPr>
+            <w:tcW w:w="1535" w:type="dxa"/>
+            <w:shd w:val="clear" w:color="auto" w:fill="FFFFFF"/>
+            <w:tcMar>
+              <w:top w:w="100" w:type="dxa"/>
+              <w:left w:w="108" w:type="dxa"/>
+              <w:bottom w:w="100" w:type="dxa"/>
+              <w:right w:w="108" w:type="dxa"/>
+            </w:tcMar>
+          </w:tcPr>
+          <w:p>
+            <w:pPr>
+              <w:rPr>
+                <w:rFonts w:ascii="Arial" w:eastAsia="Arial" w:hAnsi="Arial" w:cs="Arial"/>
+              </w:rPr>
+            </w:pPr>
+            <w:r>
+              <w:rPr>
+                <w:rFonts w:ascii="Arial" w:eastAsia="Arial" w:hAnsi="Arial" w:cs="Arial"/>
+              </w:rPr>
+              <w:t>Ver viaje</w:t>
+            </w:r>
+          </w:p>
+        </w:tc>
+        <w:tc>
+          <w:tcPr>
+            <w:tcW w:w="4320" w:type="dxa"/>
+            <w:shd w:val="clear" w:color="auto" w:fill="FFFFFF"/>
+            <w:tcMar>
+              <w:top w:w="100" w:type="dxa"/>
+              <w:left w:w="108" w:type="dxa"/>
+              <w:bottom w:w="100" w:type="dxa"/>
+              <w:right w:w="108" w:type="dxa"/>
+            </w:tcMar>
+          </w:tcPr>
+          <w:p>
+            <w:pPr>
+              <w:rPr>
+                <w:rFonts w:ascii="Arial" w:eastAsia="Arial" w:hAnsi="Arial" w:cs="Arial"/>
+              </w:rPr>
+            </w:pPr>
+            <w:r>
+              <w:rPr>
+                <w:rFonts w:ascii="Arial" w:eastAsia="Arial" w:hAnsi="Arial" w:cs="Arial"/>
+              </w:rPr>
+              <w:t>El usuario puede visualizar los datos del viaje.</w:t>
+            </w:r>
+          </w:p>
+        </w:tc>
+        <w:tc>
+          <w:tcPr>
+            <w:tcW w:w="1518" w:type="dxa"/>
+            <w:shd w:val="clear" w:color="auto" w:fill="FFFFFF"/>
+            <w:tcMar>
+              <w:top w:w="100" w:type="dxa"/>
+              <w:left w:w="108" w:type="dxa"/>
+              <w:bottom w:w="100" w:type="dxa"/>
+              <w:right w:w="108" w:type="dxa"/>
+            </w:tcMar>
+          </w:tcPr>
+          <w:p>
+            <w:pPr>
+              <w:rPr>
+                <w:rFonts w:ascii="Arial" w:eastAsia="Arial" w:hAnsi="Arial" w:cs="Arial"/>
+              </w:rPr>
+            </w:pPr>
+            <w:r>
+              <w:rPr>
+                <w:rFonts w:ascii="Arial" w:eastAsia="Arial" w:hAnsi="Arial" w:cs="Arial"/>
+              </w:rPr>
+              <w:t xml:space="preserve">Usuario </w:t>
+            </w:r>
+          </w:p>
+        </w:tc>
+        <w:tc>
+          <w:tcPr>
+            <w:tcW w:w="1317" w:type="dxa"/>
+            <w:shd w:val="clear" w:color="auto" w:fill="FFFFFF"/>
+            <w:tcMar>
+              <w:top w:w="100" w:type="dxa"/>
+              <w:left w:w="108" w:type="dxa"/>
+              <w:bottom w:w="100" w:type="dxa"/>
+              <w:right w:w="108" w:type="dxa"/>
+            </w:tcMar>
+          </w:tcPr>
+          <w:p>
+            <w:pPr>
+              <w:jc w:val="center"/>
+              <w:rPr>
+                <w:rFonts w:ascii="Arial" w:eastAsia="Arial" w:hAnsi="Arial" w:cs="Arial"/>
+              </w:rPr>
+            </w:pPr>
+            <w:r>
+              <w:rPr>
+                <w:rFonts w:ascii="Arial" w:eastAsia="Arial" w:hAnsi="Arial" w:cs="Arial"/>
+              </w:rPr>
+              <w:t xml:space="preserve">Manual </w:t>
+            </w:r>
+          </w:p>
+        </w:tc>
+      </w:tr>
+    </w:tbl>
+    <w:p>
+      <w:pPr>
+        <w:spacing w:before="120" w:after="60"/>
+        <w:jc w:val="both"/>
+      </w:pPr>
+      <w:bookmarkStart w:id="12" w:name="_GoBack"/>
+      <w:bookmarkEnd w:id="12"/>
     </w:p>
     <w:p>
       <w:pPr>
@@ -3882,8 +5574,6 @@
         </w:rPr>
         <w:t>Descripción de Actividades</w:t>
       </w:r>
-      <w:bookmarkStart w:id="12" w:name="_GoBack"/>
-      <w:bookmarkEnd w:id="12"/>
     </w:p>
     <w:p>
       <w:pPr>
@@ -3901,7 +5591,25 @@
           <w:sz w:val="24"/>
           <w:szCs w:val="24"/>
         </w:rPr>
-        <w:t>Proceso: Administración de Reclamos</w:t>
+        <w:t>Proceso</w:t>
+      </w:r>
+      <w:r>
+        <w:rPr>
+          <w:rFonts w:ascii="Arial" w:eastAsia="Arial" w:hAnsi="Arial" w:cs="Arial"/>
+          <w:b/>
+          <w:sz w:val="24"/>
+          <w:szCs w:val="24"/>
+        </w:rPr>
+        <w:t xml:space="preserve"> 5</w:t>
+      </w:r>
+      <w:r>
+        <w:rPr>
+          <w:rFonts w:ascii="Arial" w:eastAsia="Arial" w:hAnsi="Arial" w:cs="Arial"/>
+          <w:b/>
+          <w:sz w:val="24"/>
+          <w:szCs w:val="24"/>
+        </w:rPr>
+        <w:t>: Administración de Reclamos</w:t>
       </w:r>
     </w:p>
     <w:p>
@@ -4206,7 +5914,6 @@
                 <w:rFonts w:ascii="Arial" w:eastAsia="Arial" w:hAnsi="Arial" w:cs="Arial"/>
                 <w:b/>
               </w:rPr>
-              <w:lastRenderedPageBreak/>
               <w:t>Frecuencia</w:t>
             </w:r>
           </w:p>
@@ -4655,6 +6362,7 @@
               <w:rPr>
                 <w:rFonts w:ascii="Arial" w:eastAsia="Arial" w:hAnsi="Arial" w:cs="Arial"/>
               </w:rPr>
+              <w:lastRenderedPageBreak/>
               <w:t>4</w:t>
             </w:r>
           </w:p>
@@ -4778,7 +6486,7 @@
                     <pic:cNvPicPr/>
                   </pic:nvPicPr>
                   <pic:blipFill>
-                    <a:blip r:embed="rId8">
+                    <a:blip r:embed="rId9">
                       <a:extLst>
                         <a:ext uri="{28A0092B-C50C-407E-A947-70E740481C1C}">
                           <a14:useLocalDpi xmlns:a14="http://schemas.microsoft.com/office/drawing/2010/main" val="0"/>
@@ -5589,8 +7297,8 @@
       </w:pPr>
     </w:p>
     <w:sectPr>
-      <w:headerReference w:type="default" r:id="rId9"/>
-      <w:footerReference w:type="default" r:id="rId10"/>
+      <w:headerReference w:type="default" r:id="rId10"/>
+      <w:footerReference w:type="default" r:id="rId11"/>
       <w:pgSz w:w="12240" w:h="15840"/>
       <w:pgMar w:top="1156" w:right="1440" w:bottom="1440" w:left="1440" w:header="426" w:footer="720" w:gutter="0"/>
       <w:pgNumType w:start="1"/>
@@ -5601,7 +7309,7 @@
 </file>
 
 <file path=word/endnotes.xml><?xml version="1.0" encoding="utf-8"?>
-<w:endnotes xmlns:wpc="http://schemas.microsoft.com/office/word/2010/wordprocessingCanvas" xmlns:cx="http://schemas.microsoft.com/office/drawing/2014/chartex" xmlns:mc="http://schemas.openxmlformats.org/markup-compatibility/2006" xmlns:o="urn:schemas-microsoft-com:office:office" xmlns:r="http://schemas.openxmlformats.org/officeDocument/2006/relationships" xmlns:m="http://schemas.openxmlformats.org/officeDocument/2006/math" xmlns:v="urn:schemas-microsoft-com:vml" xmlns:wp14="http://schemas.microsoft.com/office/word/2010/wordprocessingDrawing" xmlns:wp="http://schemas.openxmlformats.org/drawingml/2006/wordprocessingDrawing" xmlns:w10="urn:schemas-microsoft-com:office:word" xmlns:w="http://schemas.openxmlformats.org/wordprocessingml/2006/main" xmlns:w14="http://schemas.microsoft.com/office/word/2010/wordml" xmlns:w15="http://schemas.microsoft.com/office/word/2012/wordml" xmlns:w16se="http://schemas.microsoft.com/office/word/2015/wordml/symex" xmlns:wpg="http://schemas.microsoft.com/office/word/2010/wordprocessingGroup" xmlns:wpi="http://schemas.microsoft.com/office/word/2010/wordprocessingInk" xmlns:wne="http://schemas.microsoft.com/office/word/2006/wordml" xmlns:wps="http://schemas.microsoft.com/office/word/2010/wordprocessingShape" mc:Ignorable="w14 w15 w16se wp14">
+<w:endnotes xmlns:wpc="http://schemas.microsoft.com/office/word/2010/wordprocessingCanvas" xmlns:cx="http://schemas.microsoft.com/office/drawing/2014/chartex" xmlns:cx1="http://schemas.microsoft.com/office/drawing/2015/9/8/chartex" xmlns:cx2="http://schemas.microsoft.com/office/drawing/2015/10/21/chartex" xmlns:cx3="http://schemas.microsoft.com/office/drawing/2016/5/9/chartex" xmlns:cx4="http://schemas.microsoft.com/office/drawing/2016/5/10/chartex" xmlns:cx5="http://schemas.microsoft.com/office/drawing/2016/5/11/chartex" xmlns:cx6="http://schemas.microsoft.com/office/drawing/2016/5/12/chartex" xmlns:cx7="http://schemas.microsoft.com/office/drawing/2016/5/13/chartex" xmlns:cx8="http://schemas.microsoft.com/office/drawing/2016/5/14/chartex" xmlns:mc="http://schemas.openxmlformats.org/markup-compatibility/2006" xmlns:aink="http://schemas.microsoft.com/office/drawing/2016/ink" xmlns:am3d="http://schemas.microsoft.com/office/drawing/2017/model3d" xmlns:o="urn:schemas-microsoft-com:office:office" xmlns:r="http://schemas.openxmlformats.org/officeDocument/2006/relationships" xmlns:m="http://schemas.openxmlformats.org/officeDocument/2006/math" xmlns:v="urn:schemas-microsoft-com:vml" xmlns:wp14="http://schemas.microsoft.com/office/word/2010/wordprocessingDrawing" xmlns:wp="http://schemas.openxmlformats.org/drawingml/2006/wordprocessingDrawing" xmlns:w10="urn:schemas-microsoft-com:office:word" xmlns:w="http://schemas.openxmlformats.org/wordprocessingml/2006/main" xmlns:w14="http://schemas.microsoft.com/office/word/2010/wordml" xmlns:w15="http://schemas.microsoft.com/office/word/2012/wordml" xmlns:w16cid="http://schemas.microsoft.com/office/word/2016/wordml/cid" xmlns:w16se="http://schemas.microsoft.com/office/word/2015/wordml/symex" xmlns:wpg="http://schemas.microsoft.com/office/word/2010/wordprocessingGroup" xmlns:wpi="http://schemas.microsoft.com/office/word/2010/wordprocessingInk" xmlns:wne="http://schemas.microsoft.com/office/word/2006/wordml" xmlns:wps="http://schemas.microsoft.com/office/word/2010/wordprocessingShape" mc:Ignorable="w14 w15 w16se w16cid wp14">
   <w:endnote w:type="separator" w:id="-1">
     <w:p>
       <w:r>
@@ -5620,7 +7328,7 @@
 </file>
 
 <file path=word/footer1.xml><?xml version="1.0" encoding="utf-8"?>
-<w:ftr xmlns:wpc="http://schemas.microsoft.com/office/word/2010/wordprocessingCanvas" xmlns:cx="http://schemas.microsoft.com/office/drawing/2014/chartex" xmlns:mc="http://schemas.openxmlformats.org/markup-compatibility/2006" xmlns:o="urn:schemas-microsoft-com:office:office" xmlns:r="http://schemas.openxmlformats.org/officeDocument/2006/relationships" xmlns:m="http://schemas.openxmlformats.org/officeDocument/2006/math" xmlns:v="urn:schemas-microsoft-com:vml" xmlns:wp14="http://schemas.microsoft.com/office/word/2010/wordprocessingDrawing" xmlns:wp="http://schemas.openxmlformats.org/drawingml/2006/wordprocessingDrawing" xmlns:w10="urn:schemas-microsoft-com:office:word" xmlns:w="http://schemas.openxmlformats.org/wordprocessingml/2006/main" xmlns:w14="http://schemas.microsoft.com/office/word/2010/wordml" xmlns:w15="http://schemas.microsoft.com/office/word/2012/wordml" xmlns:w16se="http://schemas.microsoft.com/office/word/2015/wordml/symex" xmlns:wpg="http://schemas.microsoft.com/office/word/2010/wordprocessingGroup" xmlns:wpi="http://schemas.microsoft.com/office/word/2010/wordprocessingInk" xmlns:wne="http://schemas.microsoft.com/office/word/2006/wordml" xmlns:wps="http://schemas.microsoft.com/office/word/2010/wordprocessingShape" mc:Ignorable="w14 w15 w16se wp14">
+<w:ftr xmlns:wpc="http://schemas.microsoft.com/office/word/2010/wordprocessingCanvas" xmlns:cx="http://schemas.microsoft.com/office/drawing/2014/chartex" xmlns:cx1="http://schemas.microsoft.com/office/drawing/2015/9/8/chartex" xmlns:cx2="http://schemas.microsoft.com/office/drawing/2015/10/21/chartex" xmlns:cx3="http://schemas.microsoft.com/office/drawing/2016/5/9/chartex" xmlns:cx4="http://schemas.microsoft.com/office/drawing/2016/5/10/chartex" xmlns:cx5="http://schemas.microsoft.com/office/drawing/2016/5/11/chartex" xmlns:cx6="http://schemas.microsoft.com/office/drawing/2016/5/12/chartex" xmlns:cx7="http://schemas.microsoft.com/office/drawing/2016/5/13/chartex" xmlns:cx8="http://schemas.microsoft.com/office/drawing/2016/5/14/chartex" xmlns:mc="http://schemas.openxmlformats.org/markup-compatibility/2006" xmlns:aink="http://schemas.microsoft.com/office/drawing/2016/ink" xmlns:am3d="http://schemas.microsoft.com/office/drawing/2017/model3d" xmlns:o="urn:schemas-microsoft-com:office:office" xmlns:r="http://schemas.openxmlformats.org/officeDocument/2006/relationships" xmlns:m="http://schemas.openxmlformats.org/officeDocument/2006/math" xmlns:v="urn:schemas-microsoft-com:vml" xmlns:wp14="http://schemas.microsoft.com/office/word/2010/wordprocessingDrawing" xmlns:wp="http://schemas.openxmlformats.org/drawingml/2006/wordprocessingDrawing" xmlns:w10="urn:schemas-microsoft-com:office:word" xmlns:w="http://schemas.openxmlformats.org/wordprocessingml/2006/main" xmlns:w14="http://schemas.microsoft.com/office/word/2010/wordml" xmlns:w15="http://schemas.microsoft.com/office/word/2012/wordml" xmlns:w16cid="http://schemas.microsoft.com/office/word/2016/wordml/cid" xmlns:w16se="http://schemas.microsoft.com/office/word/2015/wordml/symex" xmlns:wpg="http://schemas.microsoft.com/office/word/2010/wordprocessingGroup" xmlns:wpi="http://schemas.microsoft.com/office/word/2010/wordprocessingInk" xmlns:wne="http://schemas.microsoft.com/office/word/2006/wordml" xmlns:wps="http://schemas.microsoft.com/office/word/2010/wordprocessingShape" mc:Ignorable="w14 w15 w16se w16cid wp14">
   <w:p>
     <w:pPr>
       <w:spacing w:after="200" w:line="276" w:lineRule="auto"/>
@@ -5749,7 +7457,7 @@
 </file>
 
 <file path=word/footnotes.xml><?xml version="1.0" encoding="utf-8"?>
-<w:footnotes xmlns:wpc="http://schemas.microsoft.com/office/word/2010/wordprocessingCanvas" xmlns:cx="http://schemas.microsoft.com/office/drawing/2014/chartex" xmlns:mc="http://schemas.openxmlformats.org/markup-compatibility/2006" xmlns:o="urn:schemas-microsoft-com:office:office" xmlns:r="http://schemas.openxmlformats.org/officeDocument/2006/relationships" xmlns:m="http://schemas.openxmlformats.org/officeDocument/2006/math" xmlns:v="urn:schemas-microsoft-com:vml" xmlns:wp14="http://schemas.microsoft.com/office/word/2010/wordprocessingDrawing" xmlns:wp="http://schemas.openxmlformats.org/drawingml/2006/wordprocessingDrawing" xmlns:w10="urn:schemas-microsoft-com:office:word" xmlns:w="http://schemas.openxmlformats.org/wordprocessingml/2006/main" xmlns:w14="http://schemas.microsoft.com/office/word/2010/wordml" xmlns:w15="http://schemas.microsoft.com/office/word/2012/wordml" xmlns:w16se="http://schemas.microsoft.com/office/word/2015/wordml/symex" xmlns:wpg="http://schemas.microsoft.com/office/word/2010/wordprocessingGroup" xmlns:wpi="http://schemas.microsoft.com/office/word/2010/wordprocessingInk" xmlns:wne="http://schemas.microsoft.com/office/word/2006/wordml" xmlns:wps="http://schemas.microsoft.com/office/word/2010/wordprocessingShape" mc:Ignorable="w14 w15 w16se wp14">
+<w:footnotes xmlns:wpc="http://schemas.microsoft.com/office/word/2010/wordprocessingCanvas" xmlns:cx="http://schemas.microsoft.com/office/drawing/2014/chartex" xmlns:cx1="http://schemas.microsoft.com/office/drawing/2015/9/8/chartex" xmlns:cx2="http://schemas.microsoft.com/office/drawing/2015/10/21/chartex" xmlns:cx3="http://schemas.microsoft.com/office/drawing/2016/5/9/chartex" xmlns:cx4="http://schemas.microsoft.com/office/drawing/2016/5/10/chartex" xmlns:cx5="http://schemas.microsoft.com/office/drawing/2016/5/11/chartex" xmlns:cx6="http://schemas.microsoft.com/office/drawing/2016/5/12/chartex" xmlns:cx7="http://schemas.microsoft.com/office/drawing/2016/5/13/chartex" xmlns:cx8="http://schemas.microsoft.com/office/drawing/2016/5/14/chartex" xmlns:mc="http://schemas.openxmlformats.org/markup-compatibility/2006" xmlns:aink="http://schemas.microsoft.com/office/drawing/2016/ink" xmlns:am3d="http://schemas.microsoft.com/office/drawing/2017/model3d" xmlns:o="urn:schemas-microsoft-com:office:office" xmlns:r="http://schemas.openxmlformats.org/officeDocument/2006/relationships" xmlns:m="http://schemas.openxmlformats.org/officeDocument/2006/math" xmlns:v="urn:schemas-microsoft-com:vml" xmlns:wp14="http://schemas.microsoft.com/office/word/2010/wordprocessingDrawing" xmlns:wp="http://schemas.openxmlformats.org/drawingml/2006/wordprocessingDrawing" xmlns:w10="urn:schemas-microsoft-com:office:word" xmlns:w="http://schemas.openxmlformats.org/wordprocessingml/2006/main" xmlns:w14="http://schemas.microsoft.com/office/word/2010/wordml" xmlns:w15="http://schemas.microsoft.com/office/word/2012/wordml" xmlns:w16cid="http://schemas.microsoft.com/office/word/2016/wordml/cid" xmlns:w16se="http://schemas.microsoft.com/office/word/2015/wordml/symex" xmlns:wpg="http://schemas.microsoft.com/office/word/2010/wordprocessingGroup" xmlns:wpi="http://schemas.microsoft.com/office/word/2010/wordprocessingInk" xmlns:wne="http://schemas.microsoft.com/office/word/2006/wordml" xmlns:wps="http://schemas.microsoft.com/office/word/2010/wordprocessingShape" mc:Ignorable="w14 w15 w16se w16cid wp14">
   <w:footnote w:type="separator" w:id="-1">
     <w:p>
       <w:r>
@@ -5768,7 +7476,7 @@
 </file>
 
 <file path=word/header1.xml><?xml version="1.0" encoding="utf-8"?>
-<w:hdr xmlns:wpc="http://schemas.microsoft.com/office/word/2010/wordprocessingCanvas" xmlns:cx="http://schemas.microsoft.com/office/drawing/2014/chartex" xmlns:mc="http://schemas.openxmlformats.org/markup-compatibility/2006" xmlns:o="urn:schemas-microsoft-com:office:office" xmlns:r="http://schemas.openxmlformats.org/officeDocument/2006/relationships" xmlns:m="http://schemas.openxmlformats.org/officeDocument/2006/math" xmlns:v="urn:schemas-microsoft-com:vml" xmlns:wp14="http://schemas.microsoft.com/office/word/2010/wordprocessingDrawing" xmlns:wp="http://schemas.openxmlformats.org/drawingml/2006/wordprocessingDrawing" xmlns:w10="urn:schemas-microsoft-com:office:word" xmlns:w="http://schemas.openxmlformats.org/wordprocessingml/2006/main" xmlns:w14="http://schemas.microsoft.com/office/word/2010/wordml" xmlns:w15="http://schemas.microsoft.com/office/word/2012/wordml" xmlns:w16se="http://schemas.microsoft.com/office/word/2015/wordml/symex" xmlns:wpg="http://schemas.microsoft.com/office/word/2010/wordprocessingGroup" xmlns:wpi="http://schemas.microsoft.com/office/word/2010/wordprocessingInk" xmlns:wne="http://schemas.microsoft.com/office/word/2006/wordml" xmlns:wps="http://schemas.microsoft.com/office/word/2010/wordprocessingShape" mc:Ignorable="w14 w15 w16se wp14">
+<w:hdr xmlns:wpc="http://schemas.microsoft.com/office/word/2010/wordprocessingCanvas" xmlns:cx="http://schemas.microsoft.com/office/drawing/2014/chartex" xmlns:cx1="http://schemas.microsoft.com/office/drawing/2015/9/8/chartex" xmlns:cx2="http://schemas.microsoft.com/office/drawing/2015/10/21/chartex" xmlns:cx3="http://schemas.microsoft.com/office/drawing/2016/5/9/chartex" xmlns:cx4="http://schemas.microsoft.com/office/drawing/2016/5/10/chartex" xmlns:cx5="http://schemas.microsoft.com/office/drawing/2016/5/11/chartex" xmlns:cx6="http://schemas.microsoft.com/office/drawing/2016/5/12/chartex" xmlns:cx7="http://schemas.microsoft.com/office/drawing/2016/5/13/chartex" xmlns:cx8="http://schemas.microsoft.com/office/drawing/2016/5/14/chartex" xmlns:mc="http://schemas.openxmlformats.org/markup-compatibility/2006" xmlns:aink="http://schemas.microsoft.com/office/drawing/2016/ink" xmlns:am3d="http://schemas.microsoft.com/office/drawing/2017/model3d" xmlns:o="urn:schemas-microsoft-com:office:office" xmlns:r="http://schemas.openxmlformats.org/officeDocument/2006/relationships" xmlns:m="http://schemas.openxmlformats.org/officeDocument/2006/math" xmlns:v="urn:schemas-microsoft-com:vml" xmlns:wp14="http://schemas.microsoft.com/office/word/2010/wordprocessingDrawing" xmlns:wp="http://schemas.openxmlformats.org/drawingml/2006/wordprocessingDrawing" xmlns:w10="urn:schemas-microsoft-com:office:word" xmlns:w="http://schemas.openxmlformats.org/wordprocessingml/2006/main" xmlns:w14="http://schemas.microsoft.com/office/word/2010/wordml" xmlns:w15="http://schemas.microsoft.com/office/word/2012/wordml" xmlns:w16cid="http://schemas.microsoft.com/office/word/2016/wordml/cid" xmlns:w16se="http://schemas.microsoft.com/office/word/2015/wordml/symex" xmlns:wpg="http://schemas.microsoft.com/office/word/2010/wordprocessingGroup" xmlns:wpi="http://schemas.microsoft.com/office/word/2010/wordprocessingInk" xmlns:wne="http://schemas.microsoft.com/office/word/2006/wordml" xmlns:wps="http://schemas.microsoft.com/office/word/2010/wordprocessingShape" mc:Ignorable="w14 w15 w16se w16cid wp14">
   <w:tbl>
     <w:tblPr>
       <w:tblStyle w:val="a3"/>
@@ -5821,7 +7529,10 @@
         </w:tcPr>
         <w:p>
           <w:r>
-            <w:t xml:space="preserve">  Versión:           1.0</w:t>
+            <w:t xml:space="preserve">  Versión:           1.</w:t>
+          </w:r>
+          <w:r>
+            <w:t>2</w:t>
           </w:r>
         </w:p>
       </w:tc>
@@ -5860,11 +7571,31 @@
           <w:r>
             <w:t xml:space="preserve">  </w:t>
           </w:r>
+          <w:proofErr w:type="gramStart"/>
           <w:r>
             <w:rPr>
               <w:color w:val="auto"/>
             </w:rPr>
-            <w:t>Fecha  :           07/09/2018</w:t>
+            <w:t>Fecha  :</w:t>
+          </w:r>
+          <w:proofErr w:type="gramEnd"/>
+          <w:r>
+            <w:rPr>
+              <w:color w:val="auto"/>
+            </w:rPr>
+            <w:t xml:space="preserve">           </w:t>
+          </w:r>
+          <w:r>
+            <w:rPr>
+              <w:color w:val="auto"/>
+            </w:rPr>
+            <w:t>12</w:t>
+          </w:r>
+          <w:r>
+            <w:rPr>
+              <w:color w:val="auto"/>
+            </w:rPr>
+            <w:t>/09/2018</w:t>
           </w:r>
         </w:p>
       </w:tc>
@@ -5883,7 +7614,7 @@
 </file>
 
 <file path=word/numbering.xml><?xml version="1.0" encoding="utf-8"?>
-<w:numbering xmlns:wpc="http://schemas.microsoft.com/office/word/2010/wordprocessingCanvas" xmlns:cx="http://schemas.microsoft.com/office/drawing/2014/chartex" xmlns:mc="http://schemas.openxmlformats.org/markup-compatibility/2006" xmlns:o="urn:schemas-microsoft-com:office:office" xmlns:r="http://schemas.openxmlformats.org/officeDocument/2006/relationships" xmlns:m="http://schemas.openxmlformats.org/officeDocument/2006/math" xmlns:v="urn:schemas-microsoft-com:vml" xmlns:wp14="http://schemas.microsoft.com/office/word/2010/wordprocessingDrawing" xmlns:wp="http://schemas.openxmlformats.org/drawingml/2006/wordprocessingDrawing" xmlns:w10="urn:schemas-microsoft-com:office:word" xmlns:w="http://schemas.openxmlformats.org/wordprocessingml/2006/main" xmlns:w14="http://schemas.microsoft.com/office/word/2010/wordml" xmlns:w15="http://schemas.microsoft.com/office/word/2012/wordml" xmlns:w16se="http://schemas.microsoft.com/office/word/2015/wordml/symex" xmlns:wpg="http://schemas.microsoft.com/office/word/2010/wordprocessingGroup" xmlns:wpi="http://schemas.microsoft.com/office/word/2010/wordprocessingInk" xmlns:wne="http://schemas.microsoft.com/office/word/2006/wordml" xmlns:wps="http://schemas.microsoft.com/office/word/2010/wordprocessingShape" mc:Ignorable="w14 w15 w16se wp14">
+<w:numbering xmlns:wpc="http://schemas.microsoft.com/office/word/2010/wordprocessingCanvas" xmlns:cx="http://schemas.microsoft.com/office/drawing/2014/chartex" xmlns:cx1="http://schemas.microsoft.com/office/drawing/2015/9/8/chartex" xmlns:cx2="http://schemas.microsoft.com/office/drawing/2015/10/21/chartex" xmlns:cx3="http://schemas.microsoft.com/office/drawing/2016/5/9/chartex" xmlns:cx4="http://schemas.microsoft.com/office/drawing/2016/5/10/chartex" xmlns:cx5="http://schemas.microsoft.com/office/drawing/2016/5/11/chartex" xmlns:cx6="http://schemas.microsoft.com/office/drawing/2016/5/12/chartex" xmlns:cx7="http://schemas.microsoft.com/office/drawing/2016/5/13/chartex" xmlns:cx8="http://schemas.microsoft.com/office/drawing/2016/5/14/chartex" xmlns:mc="http://schemas.openxmlformats.org/markup-compatibility/2006" xmlns:aink="http://schemas.microsoft.com/office/drawing/2016/ink" xmlns:am3d="http://schemas.microsoft.com/office/drawing/2017/model3d" xmlns:o="urn:schemas-microsoft-com:office:office" xmlns:r="http://schemas.openxmlformats.org/officeDocument/2006/relationships" xmlns:m="http://schemas.openxmlformats.org/officeDocument/2006/math" xmlns:v="urn:schemas-microsoft-com:vml" xmlns:wp14="http://schemas.microsoft.com/office/word/2010/wordprocessingDrawing" xmlns:wp="http://schemas.openxmlformats.org/drawingml/2006/wordprocessingDrawing" xmlns:w10="urn:schemas-microsoft-com:office:word" xmlns:w="http://schemas.openxmlformats.org/wordprocessingml/2006/main" xmlns:w14="http://schemas.microsoft.com/office/word/2010/wordml" xmlns:w15="http://schemas.microsoft.com/office/word/2012/wordml" xmlns:w16cid="http://schemas.microsoft.com/office/word/2016/wordml/cid" xmlns:w16se="http://schemas.microsoft.com/office/word/2015/wordml/symex" xmlns:wpg="http://schemas.microsoft.com/office/word/2010/wordprocessingGroup" xmlns:wpi="http://schemas.microsoft.com/office/word/2010/wordprocessingInk" xmlns:wne="http://schemas.microsoft.com/office/word/2006/wordml" xmlns:wps="http://schemas.microsoft.com/office/word/2010/wordprocessingShape" mc:Ignorable="w14 w15 w16se w16cid wp14">
   <w:abstractNum w:abstractNumId="0" w15:restartNumberingAfterBreak="0">
     <w:nsid w:val="27EE14E4"/>
     <w:multiLevelType w:val="multilevel"/>
@@ -6379,7 +8110,7 @@
 </file>
 
 <file path=word/styles.xml><?xml version="1.0" encoding="utf-8"?>
-<w:styles xmlns:mc="http://schemas.openxmlformats.org/markup-compatibility/2006" xmlns:r="http://schemas.openxmlformats.org/officeDocument/2006/relationships" xmlns:w="http://schemas.openxmlformats.org/wordprocessingml/2006/main" xmlns:w14="http://schemas.microsoft.com/office/word/2010/wordml" xmlns:w15="http://schemas.microsoft.com/office/word/2012/wordml" xmlns:w16se="http://schemas.microsoft.com/office/word/2015/wordml/symex" mc:Ignorable="w14 w15 w16se">
+<w:styles xmlns:mc="http://schemas.openxmlformats.org/markup-compatibility/2006" xmlns:r="http://schemas.openxmlformats.org/officeDocument/2006/relationships" xmlns:w="http://schemas.openxmlformats.org/wordprocessingml/2006/main" xmlns:w14="http://schemas.microsoft.com/office/word/2010/wordml" xmlns:w15="http://schemas.microsoft.com/office/word/2012/wordml" xmlns:w16cid="http://schemas.microsoft.com/office/word/2016/wordml/cid" xmlns:w16se="http://schemas.microsoft.com/office/word/2015/wordml/symex" mc:Ignorable="w14 w15 w16se w16cid">
   <w:docDefaults>
     <w:rPrDefault>
       <w:rPr>
@@ -6394,7 +8125,7 @@
       </w:pPr>
     </w:pPrDefault>
   </w:docDefaults>
-  <w:latentStyles w:defLockedState="0" w:defUIPriority="99" w:defSemiHidden="0" w:defUnhideWhenUsed="0" w:defQFormat="0" w:count="371">
+  <w:latentStyles w:defLockedState="0" w:defUIPriority="99" w:defSemiHidden="0" w:defUnhideWhenUsed="0" w:defQFormat="0" w:count="375">
     <w:lsdException w:name="Normal" w:uiPriority="0" w:qFormat="1"/>
     <w:lsdException w:name="heading 1" w:uiPriority="9" w:qFormat="1"/>
     <w:lsdException w:name="heading 2" w:semiHidden="1" w:uiPriority="9" w:unhideWhenUsed="1" w:qFormat="1"/>
@@ -6500,7 +8231,6 @@
     <w:lsdException w:name="HTML Sample" w:semiHidden="1" w:unhideWhenUsed="1"/>
     <w:lsdException w:name="HTML Typewriter" w:semiHidden="1" w:unhideWhenUsed="1"/>
     <w:lsdException w:name="HTML Variable" w:semiHidden="1" w:unhideWhenUsed="1"/>
-    <w:lsdException w:name="Normal Table" w:semiHidden="1" w:unhideWhenUsed="1"/>
     <w:lsdException w:name="annotation subject" w:semiHidden="1" w:unhideWhenUsed="1"/>
     <w:lsdException w:name="No List" w:semiHidden="1" w:unhideWhenUsed="1"/>
     <w:lsdException w:name="Outline List 1" w:semiHidden="1" w:unhideWhenUsed="1"/>
@@ -6544,10 +8274,8 @@
     <w:lsdException w:name="Table Elegant" w:semiHidden="1" w:unhideWhenUsed="1"/>
     <w:lsdException w:name="Table Professional" w:semiHidden="1" w:unhideWhenUsed="1"/>
     <w:lsdException w:name="Table Subtle 1" w:semiHidden="1" w:unhideWhenUsed="1"/>
-    <w:lsdException w:name="Table Subtle 2" w:semiHidden="1" w:unhideWhenUsed="1"/>
     <w:lsdException w:name="Table Web 1" w:semiHidden="1" w:unhideWhenUsed="1"/>
     <w:lsdException w:name="Table Web 2" w:semiHidden="1" w:unhideWhenUsed="1"/>
-    <w:lsdException w:name="Table Web 3" w:semiHidden="1" w:unhideWhenUsed="1"/>
     <w:lsdException w:name="Balloon Text" w:semiHidden="1" w:unhideWhenUsed="1"/>
     <w:lsdException w:name="Table Grid" w:uiPriority="39"/>
     <w:lsdException w:name="Table Theme" w:semiHidden="1" w:unhideWhenUsed="1"/>
@@ -6766,6 +8494,10 @@
     <w:lsdException w:name="List Table 5 Dark Accent 6" w:uiPriority="50"/>
     <w:lsdException w:name="List Table 6 Colorful Accent 6" w:uiPriority="51"/>
     <w:lsdException w:name="List Table 7 Colorful Accent 6" w:uiPriority="52"/>
+    <w:lsdException w:name="Mention" w:semiHidden="1" w:unhideWhenUsed="1"/>
+    <w:lsdException w:name="Smart Hyperlink" w:semiHidden="1" w:unhideWhenUsed="1"/>
+    <w:lsdException w:name="Hashtag" w:semiHidden="1" w:unhideWhenUsed="1"/>
+    <w:lsdException w:name="Unresolved Mention" w:semiHidden="1" w:unhideWhenUsed="1"/>
   </w:latentStyles>
   <w:style w:type="paragraph" w:default="1" w:styleId="Normal">
     <w:name w:val="Normal"/>

</xml_diff>

<commit_message>
proceso 4 - cambios
</commit_message>
<xml_diff>
--- a/Desarrollo/STSM/Negocio/STSM_DN.docx
+++ b/Desarrollo/STSM/Negocio/STSM_DN.docx
@@ -777,8 +777,6 @@
             <w:r>
               <w:t>1.5</w:t>
             </w:r>
-            <w:bookmarkStart w:id="1" w:name="_GoBack"/>
-            <w:bookmarkEnd w:id="1"/>
           </w:p>
         </w:tc>
         <w:tc>
@@ -820,6 +818,9 @@
             </w:pPr>
             <w:r>
               <w:t xml:space="preserve">Andrés </w:t>
+            </w:r>
+            <w:r>
+              <w:t xml:space="preserve">Junior </w:t>
             </w:r>
             <w:proofErr w:type="spellStart"/>
             <w:r>
@@ -1157,8 +1158,8 @@
       <w:pPr>
         <w:jc w:val="right"/>
       </w:pPr>
-      <w:bookmarkStart w:id="2" w:name="_30j0zll" w:colFirst="0" w:colLast="0"/>
-      <w:bookmarkEnd w:id="2"/>
+      <w:bookmarkStart w:id="1" w:name="_30j0zll" w:colFirst="0" w:colLast="0"/>
+      <w:bookmarkEnd w:id="1"/>
       <w:r>
         <w:rPr>
           <w:rFonts w:ascii="Arial" w:eastAsia="Arial" w:hAnsi="Arial" w:cs="Arial"/>
@@ -1179,8 +1180,8 @@
         <w:ind w:left="720" w:hanging="718"/>
         <w:jc w:val="both"/>
       </w:pPr>
-      <w:bookmarkStart w:id="3" w:name="_1fob9te" w:colFirst="0" w:colLast="0"/>
-      <w:bookmarkEnd w:id="3"/>
+      <w:bookmarkStart w:id="2" w:name="_1fob9te" w:colFirst="0" w:colLast="0"/>
+      <w:bookmarkEnd w:id="2"/>
       <w:r>
         <w:rPr>
           <w:rFonts w:ascii="Arial" w:eastAsia="Arial" w:hAnsi="Arial" w:cs="Arial"/>
@@ -1238,10 +1239,10 @@
         <w:ind w:left="720" w:hanging="718"/>
         <w:jc w:val="both"/>
       </w:pPr>
-      <w:bookmarkStart w:id="4" w:name="_3dy6vkm" w:colFirst="0" w:colLast="0"/>
-      <w:bookmarkStart w:id="5" w:name="_1t3h5sf" w:colFirst="0" w:colLast="0"/>
+      <w:bookmarkStart w:id="3" w:name="_3dy6vkm" w:colFirst="0" w:colLast="0"/>
+      <w:bookmarkStart w:id="4" w:name="_1t3h5sf" w:colFirst="0" w:colLast="0"/>
+      <w:bookmarkEnd w:id="3"/>
       <w:bookmarkEnd w:id="4"/>
-      <w:bookmarkEnd w:id="5"/>
       <w:r>
         <w:rPr>
           <w:rFonts w:ascii="Arial" w:eastAsia="Arial" w:hAnsi="Arial" w:cs="Arial"/>
@@ -2437,8 +2438,8 @@
         <w:ind w:left="720"/>
         <w:jc w:val="both"/>
       </w:pPr>
-      <w:bookmarkStart w:id="6" w:name="_4d34og8" w:colFirst="0" w:colLast="0"/>
-      <w:bookmarkEnd w:id="6"/>
+      <w:bookmarkStart w:id="5" w:name="_4d34og8" w:colFirst="0" w:colLast="0"/>
+      <w:bookmarkEnd w:id="5"/>
     </w:p>
     <w:p>
       <w:pPr>
@@ -2450,8 +2451,8 @@
         <w:ind w:left="720" w:hanging="718"/>
         <w:jc w:val="both"/>
       </w:pPr>
-      <w:bookmarkStart w:id="7" w:name="_2s8eyo1" w:colFirst="0" w:colLast="0"/>
-      <w:bookmarkEnd w:id="7"/>
+      <w:bookmarkStart w:id="6" w:name="_2s8eyo1" w:colFirst="0" w:colLast="0"/>
+      <w:bookmarkEnd w:id="6"/>
       <w:r>
         <w:rPr>
           <w:rFonts w:ascii="Arial" w:eastAsia="Arial" w:hAnsi="Arial" w:cs="Arial"/>
@@ -2566,8 +2567,8 @@
         <w:ind w:left="720" w:hanging="718"/>
         <w:jc w:val="both"/>
       </w:pPr>
-      <w:bookmarkStart w:id="8" w:name="_17dp8vu" w:colFirst="0" w:colLast="0"/>
-      <w:bookmarkEnd w:id="8"/>
+      <w:bookmarkStart w:id="7" w:name="_17dp8vu" w:colFirst="0" w:colLast="0"/>
+      <w:bookmarkEnd w:id="7"/>
       <w:r>
         <w:rPr>
           <w:rFonts w:ascii="Arial" w:eastAsia="Arial" w:hAnsi="Arial" w:cs="Arial"/>
@@ -3703,8 +3704,8 @@
       </w:pPr>
     </w:p>
     <w:p>
-      <w:bookmarkStart w:id="9" w:name="_3rdcrjn" w:colFirst="0" w:colLast="0"/>
-      <w:bookmarkEnd w:id="9"/>
+      <w:bookmarkStart w:id="8" w:name="_3rdcrjn" w:colFirst="0" w:colLast="0"/>
+      <w:bookmarkEnd w:id="8"/>
     </w:p>
     <w:p>
       <w:pPr>
@@ -3712,8 +3713,8 @@
         <w:ind w:left="720"/>
         <w:jc w:val="both"/>
       </w:pPr>
-      <w:bookmarkStart w:id="10" w:name="_26in1rg" w:colFirst="0" w:colLast="0"/>
-      <w:bookmarkEnd w:id="10"/>
+      <w:bookmarkStart w:id="9" w:name="_26in1rg" w:colFirst="0" w:colLast="0"/>
+      <w:bookmarkEnd w:id="9"/>
     </w:p>
     <w:p>
       <w:pPr>
@@ -3725,8 +3726,8 @@
         <w:ind w:left="720" w:hanging="718"/>
         <w:jc w:val="both"/>
       </w:pPr>
-      <w:bookmarkStart w:id="11" w:name="_lnxbz9" w:colFirst="0" w:colLast="0"/>
-      <w:bookmarkEnd w:id="11"/>
+      <w:bookmarkStart w:id="10" w:name="_lnxbz9" w:colFirst="0" w:colLast="0"/>
+      <w:bookmarkEnd w:id="10"/>
       <w:r>
         <w:rPr>
           <w:rFonts w:ascii="Arial" w:eastAsia="Arial" w:hAnsi="Arial" w:cs="Arial"/>
@@ -3756,8 +3757,8 @@
         <w:ind w:left="720" w:hanging="718"/>
         <w:jc w:val="both"/>
       </w:pPr>
-      <w:bookmarkStart w:id="12" w:name="_35nkun2" w:colFirst="0" w:colLast="0"/>
-      <w:bookmarkEnd w:id="12"/>
+      <w:bookmarkStart w:id="11" w:name="_35nkun2" w:colFirst="0" w:colLast="0"/>
+      <w:bookmarkEnd w:id="11"/>
       <w:r>
         <w:rPr>
           <w:rFonts w:ascii="Arial" w:eastAsia="Arial" w:hAnsi="Arial" w:cs="Arial"/>
@@ -11113,6 +11114,15 @@
           </wp:inline>
         </w:drawing>
       </w:r>
+    </w:p>
+    <w:p>
+      <w:pPr>
+        <w:spacing w:before="120" w:after="60"/>
+        <w:ind w:left="2"/>
+        <w:jc w:val="both"/>
+      </w:pPr>
+      <w:bookmarkStart w:id="12" w:name="_GoBack"/>
+      <w:bookmarkEnd w:id="12"/>
     </w:p>
     <w:p>
       <w:pPr>

</xml_diff>

<commit_message>
add Readme.md(varios) , add introduccion DN
</commit_message>
<xml_diff>
--- a/Desarrollo/STSM/Negocio/STSM_DN.docx
+++ b/Desarrollo/STSM/Negocio/STSM_DN.docx
@@ -1,6 +1,6 @@
 
 <file path=word/document.xml><?xml version="1.0" encoding="utf-8"?>
-<w:document xmlns:wpc="http://schemas.microsoft.com/office/word/2010/wordprocessingCanvas" xmlns:mc="http://schemas.openxmlformats.org/markup-compatibility/2006" xmlns:o="urn:schemas-microsoft-com:office:office" xmlns:r="http://schemas.openxmlformats.org/officeDocument/2006/relationships" xmlns:m="http://schemas.openxmlformats.org/officeDocument/2006/math" xmlns:v="urn:schemas-microsoft-com:vml" xmlns:wp14="http://schemas.microsoft.com/office/word/2010/wordprocessingDrawing" xmlns:wp="http://schemas.openxmlformats.org/drawingml/2006/wordprocessingDrawing" xmlns:w10="urn:schemas-microsoft-com:office:word" xmlns:w="http://schemas.openxmlformats.org/wordprocessingml/2006/main" xmlns:w14="http://schemas.microsoft.com/office/word/2010/wordml" xmlns:w15="http://schemas.microsoft.com/office/word/2012/wordml" xmlns:wpg="http://schemas.microsoft.com/office/word/2010/wordprocessingGroup" xmlns:wpi="http://schemas.microsoft.com/office/word/2010/wordprocessingInk" xmlns:wne="http://schemas.microsoft.com/office/word/2006/wordml" xmlns:wps="http://schemas.microsoft.com/office/word/2010/wordprocessingShape" mc:Ignorable="w14 w15 wp14">
+<w:document xmlns:wpc="http://schemas.microsoft.com/office/word/2010/wordprocessingCanvas" xmlns:cx="http://schemas.microsoft.com/office/drawing/2014/chartex" xmlns:mc="http://schemas.openxmlformats.org/markup-compatibility/2006" xmlns:o="urn:schemas-microsoft-com:office:office" xmlns:r="http://schemas.openxmlformats.org/officeDocument/2006/relationships" xmlns:m="http://schemas.openxmlformats.org/officeDocument/2006/math" xmlns:v="urn:schemas-microsoft-com:vml" xmlns:wp14="http://schemas.microsoft.com/office/word/2010/wordprocessingDrawing" xmlns:wp="http://schemas.openxmlformats.org/drawingml/2006/wordprocessingDrawing" xmlns:w10="urn:schemas-microsoft-com:office:word" xmlns:w="http://schemas.openxmlformats.org/wordprocessingml/2006/main" xmlns:w14="http://schemas.microsoft.com/office/word/2010/wordml" xmlns:w15="http://schemas.microsoft.com/office/word/2012/wordml" xmlns:w16se="http://schemas.microsoft.com/office/word/2015/wordml/symex" xmlns:wpg="http://schemas.microsoft.com/office/word/2010/wordprocessingGroup" xmlns:wpi="http://schemas.microsoft.com/office/word/2010/wordprocessingInk" xmlns:wne="http://schemas.microsoft.com/office/word/2006/wordml" xmlns:wps="http://schemas.microsoft.com/office/word/2010/wordprocessingShape" mc:Ignorable="w14 w15 w16se wp14">
   <w:background w:color="FFFFFF"/>
   <w:body>
     <w:p>
@@ -1045,44 +1045,10 @@
         <w:rPr>
           <w:i/>
         </w:rPr>
-        <w:t>Definiciones, siglas y abreviaturas</w:t>
+        <w:t>Glosario</w:t>
       </w:r>
-      <w:r>
-        <w:rPr>
-          <w:i/>
-        </w:rPr>
-        <w:tab/>
-      </w:r>
-    </w:p>
-    <w:p>
-      <w:pPr>
-        <w:tabs>
-          <w:tab w:val="left" w:pos="800"/>
-          <w:tab w:val="right" w:pos="9350"/>
-        </w:tabs>
-        <w:spacing w:before="120"/>
-        <w:ind w:left="200"/>
-      </w:pPr>
-      <w:r>
-        <w:rPr>
-          <w:i/>
-        </w:rPr>
-        <w:t>1.3</w:t>
-      </w:r>
-      <w:r>
-        <w:rPr>
-          <w:rFonts w:ascii="Calibri" w:eastAsia="Calibri" w:hAnsi="Calibri" w:cs="Calibri"/>
-          <w:sz w:val="22"/>
-          <w:szCs w:val="22"/>
-        </w:rPr>
-        <w:tab/>
-      </w:r>
-      <w:r>
-        <w:rPr>
-          <w:i/>
-        </w:rPr>
-        <w:t>Referencias</w:t>
-      </w:r>
+      <w:bookmarkStart w:id="1" w:name="_GoBack"/>
+      <w:bookmarkEnd w:id="1"/>
       <w:r>
         <w:rPr>
           <w:i/>
@@ -1097,6 +1063,9 @@
           <w:tab w:val="right" w:pos="9350"/>
         </w:tabs>
         <w:spacing w:before="240" w:after="120"/>
+        <w:rPr>
+          <w:b/>
+        </w:rPr>
       </w:pPr>
       <w:r>
         <w:rPr>
@@ -1106,17 +1075,9 @@
       </w:r>
       <w:r>
         <w:rPr>
-          <w:rFonts w:ascii="Calibri" w:eastAsia="Calibri" w:hAnsi="Calibri" w:cs="Calibri"/>
-          <w:sz w:val="22"/>
-          <w:szCs w:val="22"/>
-        </w:rPr>
-        <w:tab/>
-      </w:r>
-      <w:r>
-        <w:rPr>
           <w:b/>
         </w:rPr>
-        <w:t>Proceso 1</w:t>
+        <w:t xml:space="preserve">    Proceso 1: Mantenimiento de viaje (conductor)</w:t>
       </w:r>
     </w:p>
     <w:p>
@@ -1126,6 +1087,9 @@
           <w:tab w:val="right" w:pos="9350"/>
         </w:tabs>
         <w:spacing w:before="240" w:after="120"/>
+        <w:rPr>
+          <w:b/>
+        </w:rPr>
       </w:pPr>
       <w:r>
         <w:rPr>
@@ -1135,13 +1099,168 @@
       </w:r>
       <w:r>
         <w:rPr>
-          <w:rFonts w:ascii="Calibri" w:eastAsia="Calibri" w:hAnsi="Calibri" w:cs="Calibri"/>
-          <w:sz w:val="22"/>
-          <w:szCs w:val="22"/>
+          <w:b/>
         </w:rPr>
         <w:tab/>
-        <w:t>Proceso 2</w:t>
       </w:r>
+      <w:r>
+        <w:rPr>
+          <w:b/>
+        </w:rPr>
+        <w:t>Proceso 2: Mantenimiento de viaje (pasajero)</w:t>
+      </w:r>
+    </w:p>
+    <w:p>
+      <w:pPr>
+        <w:tabs>
+          <w:tab w:val="left" w:pos="400"/>
+          <w:tab w:val="right" w:pos="9350"/>
+        </w:tabs>
+        <w:spacing w:before="240" w:after="120"/>
+        <w:rPr>
+          <w:b/>
+        </w:rPr>
+      </w:pPr>
+      <w:r>
+        <w:rPr>
+          <w:b/>
+        </w:rPr>
+        <w:t>4.</w:t>
+      </w:r>
+      <w:r>
+        <w:rPr>
+          <w:b/>
+        </w:rPr>
+        <w:tab/>
+        <w:t>Procesos 3: Administración de usuario</w:t>
+      </w:r>
+    </w:p>
+    <w:p>
+      <w:pPr>
+        <w:tabs>
+          <w:tab w:val="left" w:pos="400"/>
+          <w:tab w:val="right" w:pos="9350"/>
+        </w:tabs>
+        <w:spacing w:before="240" w:after="120"/>
+        <w:rPr>
+          <w:b/>
+        </w:rPr>
+      </w:pPr>
+      <w:r>
+        <w:rPr>
+          <w:b/>
+        </w:rPr>
+        <w:t>5-</w:t>
+      </w:r>
+      <w:r>
+        <w:rPr>
+          <w:b/>
+        </w:rPr>
+        <w:tab/>
+      </w:r>
+      <w:r>
+        <w:rPr>
+          <w:b/>
+        </w:rPr>
+        <w:t>Proceso 4: Valoración de Usuario</w:t>
+      </w:r>
+      <w:r>
+        <w:rPr>
+          <w:b/>
+        </w:rPr>
+        <w:t xml:space="preserve"> </w:t>
+      </w:r>
+    </w:p>
+    <w:p>
+      <w:pPr>
+        <w:tabs>
+          <w:tab w:val="left" w:pos="400"/>
+          <w:tab w:val="right" w:pos="9350"/>
+        </w:tabs>
+        <w:spacing w:before="240" w:after="120"/>
+        <w:rPr>
+          <w:b/>
+        </w:rPr>
+      </w:pPr>
+      <w:r>
+        <w:rPr>
+          <w:b/>
+        </w:rPr>
+        <w:t>6.</w:t>
+      </w:r>
+      <w:r>
+        <w:rPr>
+          <w:b/>
+        </w:rPr>
+        <w:tab/>
+        <w:t>Proceso 5: Administración de Reclamos</w:t>
+      </w:r>
+    </w:p>
+    <w:p>
+      <w:pPr>
+        <w:tabs>
+          <w:tab w:val="left" w:pos="400"/>
+          <w:tab w:val="right" w:pos="9350"/>
+        </w:tabs>
+        <w:spacing w:before="240" w:after="120"/>
+        <w:rPr>
+          <w:b/>
+        </w:rPr>
+      </w:pPr>
+      <w:r>
+        <w:rPr>
+          <w:b/>
+        </w:rPr>
+        <w:t xml:space="preserve">7. </w:t>
+      </w:r>
+      <w:r>
+        <w:rPr>
+          <w:b/>
+        </w:rPr>
+        <w:tab/>
+      </w:r>
+      <w:r>
+        <w:rPr>
+          <w:b/>
+        </w:rPr>
+        <w:t>Proceso 6:</w:t>
+      </w:r>
+      <w:r>
+        <w:rPr>
+          <w:b/>
+        </w:rPr>
+        <w:t xml:space="preserve"> </w:t>
+      </w:r>
+      <w:r>
+        <w:rPr>
+          <w:b/>
+        </w:rPr>
+        <w:t>Chat entre clientes</w:t>
+      </w:r>
+    </w:p>
+    <w:p>
+      <w:pPr>
+        <w:tabs>
+          <w:tab w:val="left" w:pos="400"/>
+          <w:tab w:val="right" w:pos="9350"/>
+        </w:tabs>
+        <w:spacing w:before="240" w:after="120"/>
+        <w:rPr>
+          <w:b/>
+        </w:rPr>
+      </w:pPr>
+    </w:p>
+    <w:p>
+      <w:pPr>
+        <w:tabs>
+          <w:tab w:val="left" w:pos="400"/>
+          <w:tab w:val="right" w:pos="9350"/>
+        </w:tabs>
+        <w:spacing w:before="240" w:after="120"/>
+        <w:rPr>
+          <w:b/>
+        </w:rPr>
+      </w:pPr>
     </w:p>
     <w:p>
       <w:pPr>
@@ -1170,8 +1289,8 @@
       <w:pPr>
         <w:jc w:val="right"/>
       </w:pPr>
-      <w:bookmarkStart w:id="1" w:name="_30j0zll" w:colFirst="0" w:colLast="0"/>
-      <w:bookmarkEnd w:id="1"/>
+      <w:bookmarkStart w:id="2" w:name="_30j0zll" w:colFirst="0" w:colLast="0"/>
+      <w:bookmarkEnd w:id="2"/>
       <w:r>
         <w:rPr>
           <w:rFonts w:ascii="Arial" w:eastAsia="Arial" w:hAnsi="Arial" w:cs="Arial"/>
@@ -1192,8 +1311,8 @@
         <w:ind w:left="720" w:hanging="718"/>
         <w:jc w:val="both"/>
       </w:pPr>
-      <w:bookmarkStart w:id="2" w:name="_1fob9te" w:colFirst="0" w:colLast="0"/>
-      <w:bookmarkEnd w:id="2"/>
+      <w:bookmarkStart w:id="3" w:name="_1fob9te" w:colFirst="0" w:colLast="0"/>
+      <w:bookmarkEnd w:id="3"/>
       <w:r>
         <w:rPr>
           <w:rFonts w:ascii="Arial" w:eastAsia="Arial" w:hAnsi="Arial" w:cs="Arial"/>
@@ -1224,6 +1343,62 @@
     </w:p>
     <w:p>
       <w:pPr>
+        <w:spacing w:before="120" w:after="60"/>
+        <w:ind w:left="720"/>
+        <w:contextualSpacing/>
+        <w:jc w:val="both"/>
+        <w:rPr>
+          <w:rFonts w:ascii="Arial" w:eastAsia="Arial" w:hAnsi="Arial" w:cs="Arial"/>
+        </w:rPr>
+      </w:pPr>
+      <w:r>
+        <w:rPr>
+          <w:rFonts w:ascii="Arial" w:eastAsia="Arial" w:hAnsi="Arial" w:cs="Arial"/>
+        </w:rPr>
+        <w:t xml:space="preserve">El propósito del proyecto es automatizar el pedido de un colectivo para los alumnos san </w:t>
+      </w:r>
+      <w:proofErr w:type="spellStart"/>
+      <w:r>
+        <w:rPr>
+          <w:rFonts w:ascii="Arial" w:eastAsia="Arial" w:hAnsi="Arial" w:cs="Arial"/>
+        </w:rPr>
+        <w:t>marquinos</w:t>
+      </w:r>
+      <w:proofErr w:type="spellEnd"/>
+      <w:r>
+        <w:rPr>
+          <w:rFonts w:ascii="Arial" w:eastAsia="Arial" w:hAnsi="Arial" w:cs="Arial"/>
+        </w:rPr>
+        <w:t xml:space="preserve">, puesto que varios de los alumnos viven en lugares muy lejanos y necesitan movilizarles rápidamente. </w:t>
+      </w:r>
+    </w:p>
+    <w:p>
+      <w:pPr>
+        <w:spacing w:before="120" w:after="60"/>
+        <w:ind w:left="720"/>
+        <w:contextualSpacing/>
+        <w:jc w:val="both"/>
+        <w:rPr>
+          <w:rFonts w:ascii="Arial" w:eastAsia="Arial" w:hAnsi="Arial" w:cs="Arial"/>
+        </w:rPr>
+      </w:pPr>
+      <w:r>
+        <w:rPr>
+          <w:rFonts w:ascii="Arial" w:eastAsia="Arial" w:hAnsi="Arial" w:cs="Arial"/>
+        </w:rPr>
+        <w:t>Esto fue pensando para poder tener un control y ayudar a los alumnos a tener una forma segura de poder viajar a sus destinos.</w:t>
+      </w:r>
+    </w:p>
+    <w:p>
+      <w:pPr>
+        <w:spacing w:before="120" w:after="60"/>
+        <w:ind w:left="720"/>
+        <w:contextualSpacing/>
+        <w:jc w:val="both"/>
+      </w:pPr>
+    </w:p>
+    <w:p>
+      <w:pPr>
         <w:numPr>
           <w:ilvl w:val="1"/>
           <w:numId w:val="1"/>
@@ -1240,7 +1415,59 @@
         <w:t>Glosario</w:t>
       </w:r>
     </w:p>
-    <w:p/>
+    <w:p>
+      <w:pPr>
+        <w:pStyle w:val="Prrafodelista"/>
+        <w:ind w:left="0" w:firstLine="720"/>
+      </w:pPr>
+      <w:r>
+        <w:t xml:space="preserve">Usuario: </w:t>
+      </w:r>
+      <w:r>
+        <w:t>Es la persona que usara la aplicación.</w:t>
+      </w:r>
+    </w:p>
+    <w:p>
+      <w:pPr>
+        <w:ind w:left="720"/>
+      </w:pPr>
+      <w:r>
+        <w:t>Pa</w:t>
+      </w:r>
+      <w:r>
+        <w:t>sajero: Es el usuario que se movilizara en el automóvil.</w:t>
+      </w:r>
+    </w:p>
+    <w:p>
+      <w:pPr>
+        <w:ind w:firstLine="720"/>
+      </w:pPr>
+      <w:r>
+        <w:t xml:space="preserve">Conductor: Es el usuario que manejara el automóvil para poder transportar a los pasajeros </w:t>
+      </w:r>
+    </w:p>
+    <w:p>
+      <w:pPr>
+        <w:ind w:firstLine="720"/>
+      </w:pPr>
+      <w:r>
+        <w:t>Viaje: Es el recorrido que hará el conductor.</w:t>
+      </w:r>
+    </w:p>
+    <w:p>
+      <w:r>
+        <w:tab/>
+      </w:r>
+      <w:r>
+        <w:t xml:space="preserve">Sistema: Se refiere al </w:t>
+      </w:r>
+      <w:r>
+        <w:t>STSM - Sistema de Taxi San Marcos</w:t>
+      </w:r>
+      <w:r>
+        <w:t>.</w:t>
+      </w:r>
+    </w:p>
     <w:p>
       <w:pPr>
         <w:numPr>
@@ -1251,12 +1478,12 @@
         <w:ind w:left="720" w:hanging="718"/>
         <w:jc w:val="both"/>
       </w:pPr>
-      <w:bookmarkStart w:id="3" w:name="_3dy6vkm" w:colFirst="0" w:colLast="0"/>
-      <w:bookmarkStart w:id="4" w:name="_1t3h5sf" w:colFirst="0" w:colLast="0"/>
-      <w:bookmarkStart w:id="5" w:name="_3rdcrjn" w:colFirst="0" w:colLast="0"/>
-      <w:bookmarkEnd w:id="3"/>
+      <w:bookmarkStart w:id="4" w:name="_3dy6vkm" w:colFirst="0" w:colLast="0"/>
+      <w:bookmarkStart w:id="5" w:name="_1t3h5sf" w:colFirst="0" w:colLast="0"/>
+      <w:bookmarkStart w:id="6" w:name="_3rdcrjn" w:colFirst="0" w:colLast="0"/>
       <w:bookmarkEnd w:id="4"/>
       <w:bookmarkEnd w:id="5"/>
+      <w:bookmarkEnd w:id="6"/>
       <w:r>
         <w:rPr>
           <w:rFonts w:ascii="Arial" w:eastAsia="Arial" w:hAnsi="Arial" w:cs="Arial"/>
@@ -1828,7 +2055,14 @@
               <w:rPr>
                 <w:rFonts w:ascii="Arial" w:eastAsia="Arial" w:hAnsi="Arial" w:cs="Arial"/>
               </w:rPr>
-              <w:t>Publicación del viaje</w:t>
+              <w:t xml:space="preserve">Publicación del </w:t>
+            </w:r>
+            <w:r>
+              <w:rPr>
+                <w:rFonts w:ascii="Arial" w:eastAsia="Arial" w:hAnsi="Arial" w:cs="Arial"/>
+              </w:rPr>
+              <w:lastRenderedPageBreak/>
+              <w:t>viaje</w:t>
             </w:r>
           </w:p>
         </w:tc>
@@ -1852,6 +2086,7 @@
               <w:rPr>
                 <w:rFonts w:ascii="Arial" w:eastAsia="Arial" w:hAnsi="Arial" w:cs="Arial"/>
               </w:rPr>
+              <w:lastRenderedPageBreak/>
               <w:t>2</w:t>
             </w:r>
           </w:p>
@@ -2099,8 +2334,8 @@
         <w:ind w:left="720"/>
         <w:jc w:val="both"/>
       </w:pPr>
-      <w:bookmarkStart w:id="6" w:name="_4d34og8" w:colFirst="0" w:colLast="0"/>
-      <w:bookmarkEnd w:id="6"/>
+      <w:bookmarkStart w:id="7" w:name="_4d34og8" w:colFirst="0" w:colLast="0"/>
+      <w:bookmarkEnd w:id="7"/>
     </w:p>
     <w:p>
       <w:pPr>
@@ -2112,11 +2347,12 @@
         <w:ind w:left="720" w:hanging="718"/>
         <w:jc w:val="both"/>
       </w:pPr>
-      <w:bookmarkStart w:id="7" w:name="_2s8eyo1" w:colFirst="0" w:colLast="0"/>
-      <w:bookmarkEnd w:id="7"/>
+      <w:bookmarkStart w:id="8" w:name="_2s8eyo1" w:colFirst="0" w:colLast="0"/>
+      <w:bookmarkEnd w:id="8"/>
       <w:r>
         <w:rPr>
           <w:noProof/>
+          <w:lang w:val="en-US" w:eastAsia="en-US"/>
         </w:rPr>
         <w:drawing>
           <wp:anchor distT="0" distB="0" distL="114300" distR="114300" simplePos="0" relativeHeight="251659264" behindDoc="0" locked="0" layoutInCell="1" allowOverlap="1" wp14:anchorId="095E3F44" wp14:editId="7FADCB12">
@@ -2144,7 +2380,7 @@
                     </pic:cNvPicPr>
                   </pic:nvPicPr>
                   <pic:blipFill rotWithShape="1">
-                    <a:blip r:embed="rId7">
+                    <a:blip r:embed="rId8">
                       <a:extLst>
                         <a:ext uri="{28A0092B-C50C-407E-A947-70E740481C1C}">
                           <a14:useLocalDpi xmlns:a14="http://schemas.microsoft.com/office/drawing/2010/main" val="0"/>
@@ -2209,8 +2445,8 @@
         <w:ind w:left="720" w:hanging="718"/>
         <w:jc w:val="both"/>
       </w:pPr>
-      <w:bookmarkStart w:id="8" w:name="_17dp8vu" w:colFirst="0" w:colLast="0"/>
-      <w:bookmarkEnd w:id="8"/>
+      <w:bookmarkStart w:id="9" w:name="_17dp8vu" w:colFirst="0" w:colLast="0"/>
+      <w:bookmarkEnd w:id="9"/>
       <w:r>
         <w:rPr>
           <w:rFonts w:ascii="Arial" w:eastAsia="Arial" w:hAnsi="Arial" w:cs="Arial"/>
@@ -2273,6 +2509,7 @@
                 <w:rFonts w:ascii="Arial" w:eastAsia="Arial" w:hAnsi="Arial" w:cs="Arial"/>
                 <w:b/>
               </w:rPr>
+              <w:lastRenderedPageBreak/>
               <w:t>ID</w:t>
             </w:r>
           </w:p>
@@ -2500,7 +2737,6 @@
               <w:rPr>
                 <w:rFonts w:ascii="Arial" w:eastAsia="Arial" w:hAnsi="Arial" w:cs="Arial"/>
               </w:rPr>
-              <w:lastRenderedPageBreak/>
               <w:t>2</w:t>
             </w:r>
           </w:p>
@@ -2807,10 +3043,7 @@
       </w:pPr>
     </w:p>
     <w:p/>
-    <w:p>
-      <w:bookmarkStart w:id="9" w:name="_GoBack"/>
-      <w:bookmarkEnd w:id="9"/>
-    </w:p>
+    <w:p/>
     <w:p>
       <w:pPr>
         <w:spacing w:after="120"/>
@@ -3611,7 +3844,6 @@
               <w:rPr>
                 <w:rFonts w:ascii="Arial" w:eastAsia="Arial" w:hAnsi="Arial" w:cs="Arial"/>
               </w:rPr>
-              <w:lastRenderedPageBreak/>
               <w:t>3</w:t>
             </w:r>
           </w:p>
@@ -3809,6 +4041,7 @@
       <w:r>
         <w:rPr>
           <w:noProof/>
+          <w:lang w:val="en-US" w:eastAsia="en-US"/>
         </w:rPr>
         <w:drawing>
           <wp:inline distT="0" distB="0" distL="0" distR="0" wp14:anchorId="3E962A9C" wp14:editId="21ED7DC9">
@@ -3828,7 +4061,7 @@
                     </pic:cNvPicPr>
                   </pic:nvPicPr>
                   <pic:blipFill rotWithShape="1">
-                    <a:blip r:embed="rId8">
+                    <a:blip r:embed="rId9">
                       <a:extLst>
                         <a:ext uri="{28A0092B-C50C-407E-A947-70E740481C1C}">
                           <a14:useLocalDpi xmlns:a14="http://schemas.microsoft.com/office/drawing/2010/main" val="0"/>
@@ -4181,6 +4414,7 @@
               <w:rPr>
                 <w:rFonts w:ascii="Arial" w:eastAsia="Arial" w:hAnsi="Arial" w:cs="Arial"/>
               </w:rPr>
+              <w:lastRenderedPageBreak/>
               <w:t>2</w:t>
             </w:r>
           </w:p>
@@ -4318,7 +4552,6 @@
               <w:rPr>
                 <w:rFonts w:ascii="Arial" w:eastAsia="Arial" w:hAnsi="Arial" w:cs="Arial"/>
               </w:rPr>
-              <w:lastRenderedPageBreak/>
               <w:t>3</w:t>
             </w:r>
           </w:p>
@@ -5046,7 +5279,9 @@
       <w:r>
         <w:rPr>
           <w:noProof/>
+          <w:lang w:val="en-US" w:eastAsia="en-US"/>
         </w:rPr>
+        <w:lastRenderedPageBreak/>
         <w:drawing>
           <wp:inline distT="0" distB="0" distL="0" distR="0">
             <wp:extent cx="6242510" cy="2139351"/>
@@ -5065,7 +5300,7 @@
                     </pic:cNvPicPr>
                   </pic:nvPicPr>
                   <pic:blipFill rotWithShape="1">
-                    <a:blip r:embed="rId9">
+                    <a:blip r:embed="rId10">
                       <a:extLst>
                         <a:ext uri="{28A0092B-C50C-407E-A947-70E740481C1C}">
                           <a14:useLocalDpi xmlns:a14="http://schemas.microsoft.com/office/drawing/2010/main" val="0"/>
@@ -5122,7 +5357,6 @@
           <w:rFonts w:ascii="Arial" w:eastAsia="Arial" w:hAnsi="Arial" w:cs="Arial"/>
           <w:b/>
         </w:rPr>
-        <w:lastRenderedPageBreak/>
         <w:t>Descripción de Actividades</w:t>
       </w:r>
     </w:p>
@@ -5911,6 +6145,7 @@
               <w:rPr>
                 <w:rFonts w:ascii="Arial" w:eastAsia="Arial" w:hAnsi="Arial" w:cs="Arial"/>
               </w:rPr>
+              <w:lastRenderedPageBreak/>
               <w:t>6</w:t>
             </w:r>
           </w:p>
@@ -6047,8 +6282,8 @@
       <w:r>
         <w:rPr>
           <w:noProof/>
+          <w:lang w:val="en-US" w:eastAsia="en-US"/>
         </w:rPr>
-        <w:lastRenderedPageBreak/>
         <w:drawing>
           <wp:inline distT="0" distB="0" distL="0" distR="0" wp14:anchorId="7F26DB91" wp14:editId="10C23B7F">
             <wp:extent cx="5727940" cy="2699385"/>
@@ -6067,7 +6302,7 @@
                     </pic:cNvPicPr>
                   </pic:nvPicPr>
                   <pic:blipFill rotWithShape="1">
-                    <a:blip r:embed="rId10">
+                    <a:blip r:embed="rId11">
                       <a:extLst>
                         <a:ext uri="{28A0092B-C50C-407E-A947-70E740481C1C}">
                           <a14:useLocalDpi xmlns:a14="http://schemas.microsoft.com/office/drawing/2010/main" val="0"/>
@@ -6647,6 +6882,7 @@
               <w:rPr>
                 <w:rFonts w:ascii="Arial" w:eastAsia="Arial" w:hAnsi="Arial" w:cs="Arial"/>
               </w:rPr>
+              <w:lastRenderedPageBreak/>
               <w:t>4</w:t>
             </w:r>
           </w:p>
@@ -6779,7 +7015,6 @@
               <w:rPr>
                 <w:rFonts w:ascii="Arial" w:eastAsia="Arial" w:hAnsi="Arial" w:cs="Arial"/>
               </w:rPr>
-              <w:lastRenderedPageBreak/>
               <w:t>5</w:t>
             </w:r>
           </w:p>
@@ -7460,6 +7695,7 @@
       <w:r>
         <w:rPr>
           <w:noProof/>
+          <w:lang w:val="en-US" w:eastAsia="en-US"/>
         </w:rPr>
         <w:lastRenderedPageBreak/>
         <w:drawing>
@@ -7480,7 +7716,7 @@
                     </pic:cNvPicPr>
                   </pic:nvPicPr>
                   <pic:blipFill rotWithShape="1">
-                    <a:blip r:embed="rId11">
+                    <a:blip r:embed="rId12">
                       <a:extLst>
                         <a:ext uri="{28A0092B-C50C-407E-A947-70E740481C1C}">
                           <a14:useLocalDpi xmlns:a14="http://schemas.microsoft.com/office/drawing/2010/main" val="0"/>
@@ -8211,6 +8447,7 @@
       <w:r>
         <w:rPr>
           <w:noProof/>
+          <w:lang w:val="en-US" w:eastAsia="en-US"/>
         </w:rPr>
         <w:drawing>
           <wp:inline distT="0" distB="0" distL="0" distR="0" wp14:anchorId="69BBA0D6" wp14:editId="5E162A27">
@@ -8230,7 +8467,7 @@
                     </pic:cNvPicPr>
                   </pic:nvPicPr>
                   <pic:blipFill rotWithShape="1">
-                    <a:blip r:embed="rId12">
+                    <a:blip r:embed="rId13">
                       <a:extLst>
                         <a:ext uri="{28A0092B-C50C-407E-A947-70E740481C1C}">
                           <a14:useLocalDpi xmlns:a14="http://schemas.microsoft.com/office/drawing/2010/main" val="0"/>
@@ -8696,6 +8933,7 @@
       <w:r>
         <w:rPr>
           <w:noProof/>
+          <w:lang w:val="en-US" w:eastAsia="en-US"/>
         </w:rPr>
         <w:lastRenderedPageBreak/>
         <w:drawing>
@@ -8716,7 +8954,7 @@
                     </pic:cNvPicPr>
                   </pic:nvPicPr>
                   <pic:blipFill rotWithShape="1">
-                    <a:blip r:embed="rId13">
+                    <a:blip r:embed="rId14">
                       <a:extLst>
                         <a:ext uri="{28A0092B-C50C-407E-A947-70E740481C1C}">
                           <a14:useLocalDpi xmlns:a14="http://schemas.microsoft.com/office/drawing/2010/main" val="0"/>
@@ -10183,6 +10421,7 @@
       <w:r>
         <w:rPr>
           <w:noProof/>
+          <w:lang w:val="en-US" w:eastAsia="en-US"/>
         </w:rPr>
         <w:lastRenderedPageBreak/>
         <w:drawing>
@@ -10201,7 +10440,7 @@
                     <pic:cNvPicPr/>
                   </pic:nvPicPr>
                   <pic:blipFill>
-                    <a:blip r:embed="rId14"/>
+                    <a:blip r:embed="rId15"/>
                     <a:stretch>
                       <a:fillRect/>
                     </a:stretch>
@@ -12086,6 +12325,7 @@
       <w:r>
         <w:rPr>
           <w:noProof/>
+          <w:lang w:val="en-US" w:eastAsia="en-US"/>
         </w:rPr>
         <w:drawing>
           <wp:inline distT="0" distB="0" distL="0" distR="0" wp14:anchorId="47F79ECF" wp14:editId="0194468A">
@@ -12103,7 +12343,7 @@
                     <pic:cNvPicPr/>
                   </pic:nvPicPr>
                   <pic:blipFill>
-                    <a:blip r:embed="rId15">
+                    <a:blip r:embed="rId16">
                       <a:extLst>
                         <a:ext uri="{28A0092B-C50C-407E-A947-70E740481C1C}">
                           <a14:useLocalDpi xmlns:a14="http://schemas.microsoft.com/office/drawing/2010/main" val="0"/>
@@ -12835,7 +13075,45 @@
           <w:sz w:val="24"/>
           <w:szCs w:val="24"/>
         </w:rPr>
-        <w:t>Procesos 6</w:t>
+        <w:t>Proceso</w:t>
+      </w:r>
+      <w:r>
+        <w:rPr>
+          <w:rFonts w:ascii="Arial" w:eastAsia="Arial" w:hAnsi="Arial" w:cs="Arial"/>
+          <w:b/>
+          <w:sz w:val="24"/>
+          <w:szCs w:val="24"/>
+        </w:rPr>
+        <w:t xml:space="preserve"> </w:t>
+      </w:r>
+      <w:proofErr w:type="gramStart"/>
+      <w:r>
+        <w:rPr>
+          <w:rFonts w:ascii="Arial" w:eastAsia="Arial" w:hAnsi="Arial" w:cs="Arial"/>
+          <w:b/>
+          <w:sz w:val="24"/>
+          <w:szCs w:val="24"/>
+        </w:rPr>
+        <w:t>6</w:t>
+      </w:r>
+      <w:r>
+        <w:rPr>
+          <w:rFonts w:ascii="Arial" w:eastAsia="Arial" w:hAnsi="Arial" w:cs="Arial"/>
+          <w:b/>
+          <w:sz w:val="24"/>
+          <w:szCs w:val="24"/>
+        </w:rPr>
+        <w:t>:Chat</w:t>
+      </w:r>
+      <w:proofErr w:type="gramEnd"/>
+      <w:r>
+        <w:rPr>
+          <w:rFonts w:ascii="Arial" w:eastAsia="Arial" w:hAnsi="Arial" w:cs="Arial"/>
+          <w:b/>
+          <w:sz w:val="24"/>
+          <w:szCs w:val="24"/>
+        </w:rPr>
+        <w:t xml:space="preserve"> entre clientes</w:t>
       </w:r>
     </w:p>
     <w:p>
@@ -14318,6 +14596,7 @@
       <w:r>
         <w:rPr>
           <w:noProof/>
+          <w:lang w:val="en-US" w:eastAsia="en-US"/>
         </w:rPr>
         <w:drawing>
           <wp:inline distT="0" distB="0" distL="0" distR="0" wp14:anchorId="2FDD7DCB" wp14:editId="5F2F9688">
@@ -14333,7 +14612,7 @@
                     <pic:cNvPicPr/>
                   </pic:nvPicPr>
                   <pic:blipFill>
-                    <a:blip r:embed="rId16">
+                    <a:blip r:embed="rId17">
                       <a:extLst>
                         <a:ext uri="{28A0092B-C50C-407E-A947-70E740481C1C}">
                           <a14:useLocalDpi xmlns:a14="http://schemas.microsoft.com/office/drawing/2010/main" val="0"/>
@@ -15489,8 +15768,8 @@
       </w:pPr>
     </w:p>
     <w:sectPr>
-      <w:headerReference w:type="default" r:id="rId17"/>
-      <w:footerReference w:type="default" r:id="rId18"/>
+      <w:headerReference w:type="default" r:id="rId18"/>
+      <w:footerReference w:type="default" r:id="rId19"/>
       <w:pgSz w:w="12240" w:h="15840"/>
       <w:pgMar w:top="1156" w:right="1440" w:bottom="1440" w:left="1440" w:header="426" w:footer="720" w:gutter="0"/>
       <w:pgNumType w:start="1"/>
@@ -15501,7 +15780,7 @@
 </file>
 
 <file path=word/endnotes.xml><?xml version="1.0" encoding="utf-8"?>
-<w:endnotes xmlns:wpc="http://schemas.microsoft.com/office/word/2010/wordprocessingCanvas" xmlns:mc="http://schemas.openxmlformats.org/markup-compatibility/2006" xmlns:o="urn:schemas-microsoft-com:office:office" xmlns:r="http://schemas.openxmlformats.org/officeDocument/2006/relationships" xmlns:m="http://schemas.openxmlformats.org/officeDocument/2006/math" xmlns:v="urn:schemas-microsoft-com:vml" xmlns:wp14="http://schemas.microsoft.com/office/word/2010/wordprocessingDrawing" xmlns:wp="http://schemas.openxmlformats.org/drawingml/2006/wordprocessingDrawing" xmlns:w10="urn:schemas-microsoft-com:office:word" xmlns:w="http://schemas.openxmlformats.org/wordprocessingml/2006/main" xmlns:w14="http://schemas.microsoft.com/office/word/2010/wordml" xmlns:w15="http://schemas.microsoft.com/office/word/2012/wordml" xmlns:wpg="http://schemas.microsoft.com/office/word/2010/wordprocessingGroup" xmlns:wpi="http://schemas.microsoft.com/office/word/2010/wordprocessingInk" xmlns:wne="http://schemas.microsoft.com/office/word/2006/wordml" xmlns:wps="http://schemas.microsoft.com/office/word/2010/wordprocessingShape" mc:Ignorable="w14 w15 wp14">
+<w:endnotes xmlns:wpc="http://schemas.microsoft.com/office/word/2010/wordprocessingCanvas" xmlns:cx="http://schemas.microsoft.com/office/drawing/2014/chartex" xmlns:mc="http://schemas.openxmlformats.org/markup-compatibility/2006" xmlns:o="urn:schemas-microsoft-com:office:office" xmlns:r="http://schemas.openxmlformats.org/officeDocument/2006/relationships" xmlns:m="http://schemas.openxmlformats.org/officeDocument/2006/math" xmlns:v="urn:schemas-microsoft-com:vml" xmlns:wp14="http://schemas.microsoft.com/office/word/2010/wordprocessingDrawing" xmlns:wp="http://schemas.openxmlformats.org/drawingml/2006/wordprocessingDrawing" xmlns:w10="urn:schemas-microsoft-com:office:word" xmlns:w="http://schemas.openxmlformats.org/wordprocessingml/2006/main" xmlns:w14="http://schemas.microsoft.com/office/word/2010/wordml" xmlns:w15="http://schemas.microsoft.com/office/word/2012/wordml" xmlns:w16se="http://schemas.microsoft.com/office/word/2015/wordml/symex" xmlns:wpg="http://schemas.microsoft.com/office/word/2010/wordprocessingGroup" xmlns:wpi="http://schemas.microsoft.com/office/word/2010/wordprocessingInk" xmlns:wne="http://schemas.microsoft.com/office/word/2006/wordml" xmlns:wps="http://schemas.microsoft.com/office/word/2010/wordprocessingShape" mc:Ignorable="w14 w15 w16se wp14">
   <w:endnote w:type="separator" w:id="-1">
     <w:p>
       <w:r>
@@ -15520,7 +15799,7 @@
 </file>
 
 <file path=word/footer1.xml><?xml version="1.0" encoding="utf-8"?>
-<w:ftr xmlns:wpc="http://schemas.microsoft.com/office/word/2010/wordprocessingCanvas" xmlns:mc="http://schemas.openxmlformats.org/markup-compatibility/2006" xmlns:o="urn:schemas-microsoft-com:office:office" xmlns:r="http://schemas.openxmlformats.org/officeDocument/2006/relationships" xmlns:m="http://schemas.openxmlformats.org/officeDocument/2006/math" xmlns:v="urn:schemas-microsoft-com:vml" xmlns:wp14="http://schemas.microsoft.com/office/word/2010/wordprocessingDrawing" xmlns:wp="http://schemas.openxmlformats.org/drawingml/2006/wordprocessingDrawing" xmlns:w10="urn:schemas-microsoft-com:office:word" xmlns:w="http://schemas.openxmlformats.org/wordprocessingml/2006/main" xmlns:w14="http://schemas.microsoft.com/office/word/2010/wordml" xmlns:w15="http://schemas.microsoft.com/office/word/2012/wordml" xmlns:wpg="http://schemas.microsoft.com/office/word/2010/wordprocessingGroup" xmlns:wpi="http://schemas.microsoft.com/office/word/2010/wordprocessingInk" xmlns:wne="http://schemas.microsoft.com/office/word/2006/wordml" xmlns:wps="http://schemas.microsoft.com/office/word/2010/wordprocessingShape" mc:Ignorable="w14 w15 wp14">
+<w:ftr xmlns:wpc="http://schemas.microsoft.com/office/word/2010/wordprocessingCanvas" xmlns:cx="http://schemas.microsoft.com/office/drawing/2014/chartex" xmlns:mc="http://schemas.openxmlformats.org/markup-compatibility/2006" xmlns:o="urn:schemas-microsoft-com:office:office" xmlns:r="http://schemas.openxmlformats.org/officeDocument/2006/relationships" xmlns:m="http://schemas.openxmlformats.org/officeDocument/2006/math" xmlns:v="urn:schemas-microsoft-com:vml" xmlns:wp14="http://schemas.microsoft.com/office/word/2010/wordprocessingDrawing" xmlns:wp="http://schemas.openxmlformats.org/drawingml/2006/wordprocessingDrawing" xmlns:w10="urn:schemas-microsoft-com:office:word" xmlns:w="http://schemas.openxmlformats.org/wordprocessingml/2006/main" xmlns:w14="http://schemas.microsoft.com/office/word/2010/wordml" xmlns:w15="http://schemas.microsoft.com/office/word/2012/wordml" xmlns:w16se="http://schemas.microsoft.com/office/word/2015/wordml/symex" xmlns:wpg="http://schemas.microsoft.com/office/word/2010/wordprocessingGroup" xmlns:wpi="http://schemas.microsoft.com/office/word/2010/wordprocessingInk" xmlns:wne="http://schemas.microsoft.com/office/word/2006/wordml" xmlns:wps="http://schemas.microsoft.com/office/word/2010/wordprocessingShape" mc:Ignorable="w14 w15 w16se wp14">
   <w:p>
     <w:pPr>
       <w:spacing w:after="200" w:line="276" w:lineRule="auto"/>
@@ -15606,7 +15885,7 @@
             <w:rPr>
               <w:noProof/>
             </w:rPr>
-            <w:t>6</w:t>
+            <w:t>3</w:t>
           </w:r>
           <w:r>
             <w:fldChar w:fldCharType="end"/>
@@ -15649,7 +15928,7 @@
 </file>
 
 <file path=word/footnotes.xml><?xml version="1.0" encoding="utf-8"?>
-<w:footnotes xmlns:wpc="http://schemas.microsoft.com/office/word/2010/wordprocessingCanvas" xmlns:mc="http://schemas.openxmlformats.org/markup-compatibility/2006" xmlns:o="urn:schemas-microsoft-com:office:office" xmlns:r="http://schemas.openxmlformats.org/officeDocument/2006/relationships" xmlns:m="http://schemas.openxmlformats.org/officeDocument/2006/math" xmlns:v="urn:schemas-microsoft-com:vml" xmlns:wp14="http://schemas.microsoft.com/office/word/2010/wordprocessingDrawing" xmlns:wp="http://schemas.openxmlformats.org/drawingml/2006/wordprocessingDrawing" xmlns:w10="urn:schemas-microsoft-com:office:word" xmlns:w="http://schemas.openxmlformats.org/wordprocessingml/2006/main" xmlns:w14="http://schemas.microsoft.com/office/word/2010/wordml" xmlns:w15="http://schemas.microsoft.com/office/word/2012/wordml" xmlns:wpg="http://schemas.microsoft.com/office/word/2010/wordprocessingGroup" xmlns:wpi="http://schemas.microsoft.com/office/word/2010/wordprocessingInk" xmlns:wne="http://schemas.microsoft.com/office/word/2006/wordml" xmlns:wps="http://schemas.microsoft.com/office/word/2010/wordprocessingShape" mc:Ignorable="w14 w15 wp14">
+<w:footnotes xmlns:wpc="http://schemas.microsoft.com/office/word/2010/wordprocessingCanvas" xmlns:cx="http://schemas.microsoft.com/office/drawing/2014/chartex" xmlns:mc="http://schemas.openxmlformats.org/markup-compatibility/2006" xmlns:o="urn:schemas-microsoft-com:office:office" xmlns:r="http://schemas.openxmlformats.org/officeDocument/2006/relationships" xmlns:m="http://schemas.openxmlformats.org/officeDocument/2006/math" xmlns:v="urn:schemas-microsoft-com:vml" xmlns:wp14="http://schemas.microsoft.com/office/word/2010/wordprocessingDrawing" xmlns:wp="http://schemas.openxmlformats.org/drawingml/2006/wordprocessingDrawing" xmlns:w10="urn:schemas-microsoft-com:office:word" xmlns:w="http://schemas.openxmlformats.org/wordprocessingml/2006/main" xmlns:w14="http://schemas.microsoft.com/office/word/2010/wordml" xmlns:w15="http://schemas.microsoft.com/office/word/2012/wordml" xmlns:w16se="http://schemas.microsoft.com/office/word/2015/wordml/symex" xmlns:wpg="http://schemas.microsoft.com/office/word/2010/wordprocessingGroup" xmlns:wpi="http://schemas.microsoft.com/office/word/2010/wordprocessingInk" xmlns:wne="http://schemas.microsoft.com/office/word/2006/wordml" xmlns:wps="http://schemas.microsoft.com/office/word/2010/wordprocessingShape" mc:Ignorable="w14 w15 w16se wp14">
   <w:footnote w:type="separator" w:id="-1">
     <w:p>
       <w:r>
@@ -15668,7 +15947,7 @@
 </file>
 
 <file path=word/header1.xml><?xml version="1.0" encoding="utf-8"?>
-<w:hdr xmlns:wpc="http://schemas.microsoft.com/office/word/2010/wordprocessingCanvas" xmlns:mc="http://schemas.openxmlformats.org/markup-compatibility/2006" xmlns:o="urn:schemas-microsoft-com:office:office" xmlns:r="http://schemas.openxmlformats.org/officeDocument/2006/relationships" xmlns:m="http://schemas.openxmlformats.org/officeDocument/2006/math" xmlns:v="urn:schemas-microsoft-com:vml" xmlns:wp14="http://schemas.microsoft.com/office/word/2010/wordprocessingDrawing" xmlns:wp="http://schemas.openxmlformats.org/drawingml/2006/wordprocessingDrawing" xmlns:w10="urn:schemas-microsoft-com:office:word" xmlns:w="http://schemas.openxmlformats.org/wordprocessingml/2006/main" xmlns:w14="http://schemas.microsoft.com/office/word/2010/wordml" xmlns:w15="http://schemas.microsoft.com/office/word/2012/wordml" xmlns:wpg="http://schemas.microsoft.com/office/word/2010/wordprocessingGroup" xmlns:wpi="http://schemas.microsoft.com/office/word/2010/wordprocessingInk" xmlns:wne="http://schemas.microsoft.com/office/word/2006/wordml" xmlns:wps="http://schemas.microsoft.com/office/word/2010/wordprocessingShape" mc:Ignorable="w14 w15 wp14">
+<w:hdr xmlns:wpc="http://schemas.microsoft.com/office/word/2010/wordprocessingCanvas" xmlns:cx="http://schemas.microsoft.com/office/drawing/2014/chartex" xmlns:mc="http://schemas.openxmlformats.org/markup-compatibility/2006" xmlns:o="urn:schemas-microsoft-com:office:office" xmlns:r="http://schemas.openxmlformats.org/officeDocument/2006/relationships" xmlns:m="http://schemas.openxmlformats.org/officeDocument/2006/math" xmlns:v="urn:schemas-microsoft-com:vml" xmlns:wp14="http://schemas.microsoft.com/office/word/2010/wordprocessingDrawing" xmlns:wp="http://schemas.openxmlformats.org/drawingml/2006/wordprocessingDrawing" xmlns:w10="urn:schemas-microsoft-com:office:word" xmlns:w="http://schemas.openxmlformats.org/wordprocessingml/2006/main" xmlns:w14="http://schemas.microsoft.com/office/word/2010/wordml" xmlns:w15="http://schemas.microsoft.com/office/word/2012/wordml" xmlns:w16se="http://schemas.microsoft.com/office/word/2015/wordml/symex" xmlns:wpg="http://schemas.microsoft.com/office/word/2010/wordprocessingGroup" xmlns:wpi="http://schemas.microsoft.com/office/word/2010/wordprocessingInk" xmlns:wne="http://schemas.microsoft.com/office/word/2006/wordml" xmlns:wps="http://schemas.microsoft.com/office/word/2010/wordprocessingShape" mc:Ignorable="w14 w15 w16se wp14">
   <w:tbl>
     <w:tblPr>
       <w:tblStyle w:val="a3"/>
@@ -15783,8 +16062,8 @@
 </file>
 
 <file path=word/numbering.xml><?xml version="1.0" encoding="utf-8"?>
-<w:numbering xmlns:wpc="http://schemas.microsoft.com/office/word/2010/wordprocessingCanvas" xmlns:mc="http://schemas.openxmlformats.org/markup-compatibility/2006" xmlns:o="urn:schemas-microsoft-com:office:office" xmlns:r="http://schemas.openxmlformats.org/officeDocument/2006/relationships" xmlns:m="http://schemas.openxmlformats.org/officeDocument/2006/math" xmlns:v="urn:schemas-microsoft-com:vml" xmlns:wp14="http://schemas.microsoft.com/office/word/2010/wordprocessingDrawing" xmlns:wp="http://schemas.openxmlformats.org/drawingml/2006/wordprocessingDrawing" xmlns:w10="urn:schemas-microsoft-com:office:word" xmlns:w="http://schemas.openxmlformats.org/wordprocessingml/2006/main" xmlns:w14="http://schemas.microsoft.com/office/word/2010/wordml" xmlns:w15="http://schemas.microsoft.com/office/word/2012/wordml" xmlns:wpg="http://schemas.microsoft.com/office/word/2010/wordprocessingGroup" xmlns:wpi="http://schemas.microsoft.com/office/word/2010/wordprocessingInk" xmlns:wne="http://schemas.microsoft.com/office/word/2006/wordml" xmlns:wps="http://schemas.microsoft.com/office/word/2010/wordprocessingShape" mc:Ignorable="w14 w15 wp14">
-  <w:abstractNum w:abstractNumId="0">
+<w:numbering xmlns:wpc="http://schemas.microsoft.com/office/word/2010/wordprocessingCanvas" xmlns:cx="http://schemas.microsoft.com/office/drawing/2014/chartex" xmlns:mc="http://schemas.openxmlformats.org/markup-compatibility/2006" xmlns:o="urn:schemas-microsoft-com:office:office" xmlns:r="http://schemas.openxmlformats.org/officeDocument/2006/relationships" xmlns:m="http://schemas.openxmlformats.org/officeDocument/2006/math" xmlns:v="urn:schemas-microsoft-com:vml" xmlns:wp14="http://schemas.microsoft.com/office/word/2010/wordprocessingDrawing" xmlns:wp="http://schemas.openxmlformats.org/drawingml/2006/wordprocessingDrawing" xmlns:w10="urn:schemas-microsoft-com:office:word" xmlns:w="http://schemas.openxmlformats.org/wordprocessingml/2006/main" xmlns:w14="http://schemas.microsoft.com/office/word/2010/wordml" xmlns:w15="http://schemas.microsoft.com/office/word/2012/wordml" xmlns:w16se="http://schemas.microsoft.com/office/word/2015/wordml/symex" xmlns:wpg="http://schemas.microsoft.com/office/word/2010/wordprocessingGroup" xmlns:wpi="http://schemas.microsoft.com/office/word/2010/wordprocessingInk" xmlns:wne="http://schemas.microsoft.com/office/word/2006/wordml" xmlns:wps="http://schemas.microsoft.com/office/word/2010/wordprocessingShape" mc:Ignorable="w14 w15 w16se wp14">
+  <w:abstractNum w:abstractNumId="0" w15:restartNumberingAfterBreak="0">
     <w:nsid w:val="1AD77355"/>
     <w:multiLevelType w:val="multilevel"/>
     <w:tmpl w:val="AE8A6DA6"/>
@@ -15906,7 +16185,7 @@
       </w:rPr>
     </w:lvl>
   </w:abstractNum>
-  <w:abstractNum w:abstractNumId="1">
+  <w:abstractNum w:abstractNumId="1" w15:restartNumberingAfterBreak="0">
     <w:nsid w:val="23496019"/>
     <w:multiLevelType w:val="multilevel"/>
     <w:tmpl w:val="3F32E910"/>
@@ -16028,7 +16307,7 @@
       </w:rPr>
     </w:lvl>
   </w:abstractNum>
-  <w:abstractNum w:abstractNumId="2">
+  <w:abstractNum w:abstractNumId="2" w15:restartNumberingAfterBreak="0">
     <w:nsid w:val="27EE14E4"/>
     <w:multiLevelType w:val="multilevel"/>
     <w:tmpl w:val="3F32E910"/>
@@ -16150,7 +16429,7 @@
       </w:rPr>
     </w:lvl>
   </w:abstractNum>
-  <w:abstractNum w:abstractNumId="3">
+  <w:abstractNum w:abstractNumId="3" w15:restartNumberingAfterBreak="0">
     <w:nsid w:val="4662633F"/>
     <w:multiLevelType w:val="multilevel"/>
     <w:tmpl w:val="799492F2"/>
@@ -16263,7 +16542,7 @@
       </w:rPr>
     </w:lvl>
   </w:abstractNum>
-  <w:abstractNum w:abstractNumId="4">
+  <w:abstractNum w:abstractNumId="4" w15:restartNumberingAfterBreak="0">
     <w:nsid w:val="661635E2"/>
     <w:multiLevelType w:val="multilevel"/>
     <w:tmpl w:val="AFFA8AA8"/>
@@ -16385,7 +16664,7 @@
       </w:rPr>
     </w:lvl>
   </w:abstractNum>
-  <w:abstractNum w:abstractNumId="5">
+  <w:abstractNum w:abstractNumId="5" w15:restartNumberingAfterBreak="0">
     <w:nsid w:val="74105773"/>
     <w:multiLevelType w:val="multilevel"/>
     <w:tmpl w:val="645A6A08"/>
@@ -16529,7 +16808,7 @@
 </file>
 
 <file path=word/styles.xml><?xml version="1.0" encoding="utf-8"?>
-<w:styles xmlns:mc="http://schemas.openxmlformats.org/markup-compatibility/2006" xmlns:r="http://schemas.openxmlformats.org/officeDocument/2006/relationships" xmlns:w="http://schemas.openxmlformats.org/wordprocessingml/2006/main" xmlns:w14="http://schemas.microsoft.com/office/word/2010/wordml" xmlns:w15="http://schemas.microsoft.com/office/word/2012/wordml" mc:Ignorable="w14 w15">
+<w:styles xmlns:mc="http://schemas.openxmlformats.org/markup-compatibility/2006" xmlns:r="http://schemas.openxmlformats.org/officeDocument/2006/relationships" xmlns:w="http://schemas.openxmlformats.org/wordprocessingml/2006/main" xmlns:w14="http://schemas.microsoft.com/office/word/2010/wordml" xmlns:w15="http://schemas.microsoft.com/office/word/2012/wordml" xmlns:w16se="http://schemas.microsoft.com/office/word/2015/wordml/symex" mc:Ignorable="w14 w15 w16se">
   <w:docDefaults>
     <w:rPrDefault>
       <w:rPr>
@@ -17052,7 +17331,7 @@
       </w:tblCellMar>
     </w:tblPr>
   </w:style>
-  <w:style w:type="paragraph" w:styleId="Puesto">
+  <w:style w:type="paragraph" w:styleId="Ttulo">
     <w:name w:val="Title"/>
     <w:basedOn w:val="Normal"/>
     <w:next w:val="Normal"/>
@@ -17092,12 +17371,6 @@
     <w:tblPr>
       <w:tblStyleRowBandSize w:val="1"/>
       <w:tblStyleColBandSize w:val="1"/>
-      <w:tblCellMar>
-        <w:top w:w="0" w:type="dxa"/>
-        <w:left w:w="0" w:type="dxa"/>
-        <w:bottom w:w="0" w:type="dxa"/>
-        <w:right w:w="0" w:type="dxa"/>
-      </w:tblCellMar>
     </w:tblPr>
   </w:style>
   <w:style w:type="table" w:customStyle="1" w:styleId="a0">
@@ -17108,12 +17381,6 @@
     <w:tblPr>
       <w:tblStyleRowBandSize w:val="1"/>
       <w:tblStyleColBandSize w:val="1"/>
-      <w:tblCellMar>
-        <w:top w:w="0" w:type="dxa"/>
-        <w:left w:w="0" w:type="dxa"/>
-        <w:bottom w:w="0" w:type="dxa"/>
-        <w:right w:w="0" w:type="dxa"/>
-      </w:tblCellMar>
     </w:tblPr>
   </w:style>
   <w:style w:type="table" w:customStyle="1" w:styleId="a1">
@@ -17124,12 +17391,6 @@
     <w:tblPr>
       <w:tblStyleRowBandSize w:val="1"/>
       <w:tblStyleColBandSize w:val="1"/>
-      <w:tblCellMar>
-        <w:top w:w="0" w:type="dxa"/>
-        <w:left w:w="0" w:type="dxa"/>
-        <w:bottom w:w="0" w:type="dxa"/>
-        <w:right w:w="0" w:type="dxa"/>
-      </w:tblCellMar>
     </w:tblPr>
   </w:style>
   <w:style w:type="table" w:customStyle="1" w:styleId="a2">
@@ -17140,12 +17401,6 @@
     <w:tblPr>
       <w:tblStyleRowBandSize w:val="1"/>
       <w:tblStyleColBandSize w:val="1"/>
-      <w:tblCellMar>
-        <w:top w:w="0" w:type="dxa"/>
-        <w:left w:w="0" w:type="dxa"/>
-        <w:bottom w:w="0" w:type="dxa"/>
-        <w:right w:w="0" w:type="dxa"/>
-      </w:tblCellMar>
     </w:tblPr>
   </w:style>
   <w:style w:type="table" w:customStyle="1" w:styleId="a3">
@@ -17156,12 +17411,6 @@
     <w:tblPr>
       <w:tblStyleRowBandSize w:val="1"/>
       <w:tblStyleColBandSize w:val="1"/>
-      <w:tblCellMar>
-        <w:top w:w="0" w:type="dxa"/>
-        <w:left w:w="0" w:type="dxa"/>
-        <w:bottom w:w="0" w:type="dxa"/>
-        <w:right w:w="0" w:type="dxa"/>
-      </w:tblCellMar>
     </w:tblPr>
   </w:style>
   <w:style w:type="table" w:customStyle="1" w:styleId="a4">
@@ -17172,12 +17421,6 @@
     <w:tblPr>
       <w:tblStyleRowBandSize w:val="1"/>
       <w:tblStyleColBandSize w:val="1"/>
-      <w:tblCellMar>
-        <w:top w:w="0" w:type="dxa"/>
-        <w:left w:w="0" w:type="dxa"/>
-        <w:bottom w:w="0" w:type="dxa"/>
-        <w:right w:w="0" w:type="dxa"/>
-      </w:tblCellMar>
     </w:tblPr>
   </w:style>
   <w:style w:type="paragraph" w:styleId="Encabezado">
@@ -17232,6 +17475,28 @@
       <w:ind w:left="720"/>
       <w:contextualSpacing/>
     </w:pPr>
+  </w:style>
+  <w:style w:type="paragraph" w:styleId="TtuloTDC">
+    <w:name w:val="TOC Heading"/>
+    <w:basedOn w:val="Ttulo1"/>
+    <w:next w:val="Normal"/>
+    <w:uiPriority w:val="39"/>
+    <w:unhideWhenUsed/>
+    <w:qFormat/>
+    <w:rsid w:val="000D4EA3"/>
+    <w:pPr>
+      <w:widowControl/>
+      <w:spacing w:before="240" w:after="0" w:line="259" w:lineRule="auto"/>
+      <w:outlineLvl w:val="9"/>
+    </w:pPr>
+    <w:rPr>
+      <w:rFonts w:asciiTheme="majorHAnsi" w:eastAsiaTheme="majorEastAsia" w:hAnsiTheme="majorHAnsi" w:cstheme="majorBidi"/>
+      <w:b w:val="0"/>
+      <w:color w:val="2E74B5" w:themeColor="accent1" w:themeShade="BF"/>
+      <w:sz w:val="32"/>
+      <w:szCs w:val="32"/>
+      <w:lang w:val="en-US" w:eastAsia="en-US"/>
+    </w:rPr>
   </w:style>
 </w:styles>
 </file>
@@ -17495,4 +17760,16 @@
     </a:ext>
   </a:extLst>
 </a:theme>
+</file>
+
+<file path=customXml/item1.xml><?xml version="1.0" encoding="utf-8"?>
+<b:Sources xmlns:b="http://schemas.openxmlformats.org/officeDocument/2006/bibliography" xmlns="http://schemas.openxmlformats.org/officeDocument/2006/bibliography" SelectedStyle="\APASixthEditionOfficeOnline.xsl" StyleName="APA" Version="6"/>
+</file>
+
+<file path=customXml/itemProps1.xml><?xml version="1.0" encoding="utf-8"?>
+<ds:datastoreItem xmlns:ds="http://schemas.openxmlformats.org/officeDocument/2006/customXml" ds:itemID="{78E4768D-8079-4984-AEDD-D8D2CD94DFA2}">
+  <ds:schemaRefs>
+    <ds:schemaRef ds:uri="http://schemas.openxmlformats.org/officeDocument/2006/bibliography"/>
+  </ds:schemaRefs>
+</ds:datastoreItem>
 </file>
</xml_diff>

<commit_message>
Modificando Documento de Negocio
</commit_message>
<xml_diff>
--- a/Desarrollo/STSM/Negocio/STSM_DN.docx
+++ b/Desarrollo/STSM/Negocio/STSM_DN.docx
@@ -893,8 +893,10 @@
               <w:jc w:val="both"/>
             </w:pPr>
             <w:r>
-              <w:t>Agregando Proceso 5</w:t>
-            </w:r>
+              <w:t>Agregando Proceso 1</w:t>
+            </w:r>
+            <w:bookmarkStart w:id="1" w:name="_GoBack"/>
+            <w:bookmarkEnd w:id="1"/>
           </w:p>
         </w:tc>
         <w:tc>
@@ -1047,8 +1049,6 @@
         </w:rPr>
         <w:t>Glosario</w:t>
       </w:r>
-      <w:bookmarkStart w:id="1" w:name="_GoBack"/>
-      <w:bookmarkEnd w:id="1"/>
       <w:r>
         <w:rPr>
           <w:i/>
@@ -1421,10 +1421,7 @@
         <w:ind w:left="0" w:firstLine="720"/>
       </w:pPr>
       <w:r>
-        <w:t xml:space="preserve">Usuario: </w:t>
-      </w:r>
-      <w:r>
-        <w:t>Es la persona que usara la aplicación.</w:t>
+        <w:t>Usuario: Es la persona que usara la aplicación.</w:t>
       </w:r>
     </w:p>
     <w:p>
@@ -15885,7 +15882,7 @@
             <w:rPr>
               <w:noProof/>
             </w:rPr>
-            <w:t>3</w:t>
+            <w:t>21</w:t>
           </w:r>
           <w:r>
             <w:fldChar w:fldCharType="end"/>
@@ -17767,7 +17764,7 @@
 </file>
 
 <file path=customXml/itemProps1.xml><?xml version="1.0" encoding="utf-8"?>
-<ds:datastoreItem xmlns:ds="http://schemas.openxmlformats.org/officeDocument/2006/customXml" ds:itemID="{78E4768D-8079-4984-AEDD-D8D2CD94DFA2}">
+<ds:datastoreItem xmlns:ds="http://schemas.openxmlformats.org/officeDocument/2006/customXml" ds:itemID="{055BB9AF-549E-413A-B53D-F01AA01D7D12}">
   <ds:schemaRefs>
     <ds:schemaRef ds:uri="http://schemas.openxmlformats.org/officeDocument/2006/bibliography"/>
   </ds:schemaRefs>

</xml_diff>